<commit_message>
prog-5_updating tbot sintaks + modify proposal
</commit_message>
<xml_diff>
--- a/tugas_akhir/dokumenTA/TE4B_PROPOSAL_TUGAS-AKHIR_BENNY.docx
+++ b/tugas_akhir/dokumenTA/TE4B_PROPOSAL_TUGAS-AKHIR_BENNY.docx
@@ -4184,2634 +4184,236 @@
       </w:pPr>
       <w:r>
         <w:rPr>
-          <w:rFonts w:ascii="Times New Roman" w:hAnsi="Times New Roman" w:cs="Times New Roman"/>
           <w:noProof/>
-          <w:color w:val="000000" w:themeColor="text1"/>
-          <w:sz w:val="24"/>
-          <w:szCs w:val="24"/>
-        </w:rPr>
-        <mc:AlternateContent>
-          <mc:Choice Requires="wpg">
-            <w:drawing>
-              <wp:inline distT="0" distB="0" distL="0" distR="0" wp14:anchorId="33FFF1E1" wp14:editId="662C4902">
-                <wp:extent cx="4994910" cy="1995170"/>
-                <wp:effectExtent l="1905" t="13335" r="80010" b="1270"/>
-                <wp:docPr id="3" name="Group 113911"/>
-                <wp:cNvGraphicFramePr>
-                  <a:graphicFrameLocks xmlns:a="http://schemas.openxmlformats.org/drawingml/2006/main"/>
-                </wp:cNvGraphicFramePr>
-                <a:graphic xmlns:a="http://schemas.openxmlformats.org/drawingml/2006/main">
-                  <a:graphicData uri="http://schemas.microsoft.com/office/word/2010/wordprocessingGroup">
-                    <wpg:wgp>
-                      <wpg:cNvGrpSpPr>
-                        <a:grpSpLocks/>
-                      </wpg:cNvGrpSpPr>
-                      <wpg:grpSpPr bwMode="auto">
-                        <a:xfrm>
-                          <a:off x="0" y="0"/>
-                          <a:ext cx="4994910" cy="1995170"/>
-                          <a:chOff x="0" y="0"/>
-                          <a:chExt cx="47447" cy="28117"/>
-                        </a:xfrm>
-                      </wpg:grpSpPr>
-                      <wps:wsp>
-                        <wps:cNvPr id="4" name="Shape 2451"/>
-                        <wps:cNvSpPr>
-                          <a:spLocks/>
-                        </wps:cNvSpPr>
-                        <wps:spPr bwMode="auto">
-                          <a:xfrm>
-                            <a:off x="9453" y="5740"/>
-                            <a:ext cx="10668" cy="3713"/>
-                          </a:xfrm>
-                          <a:custGeom>
-                            <a:avLst/>
-                            <a:gdLst>
-                              <a:gd name="T0" fmla="*/ 0 w 1066800"/>
-                              <a:gd name="T1" fmla="*/ 61849 h 371348"/>
-                              <a:gd name="T2" fmla="*/ 61849 w 1066800"/>
-                              <a:gd name="T3" fmla="*/ 0 h 371348"/>
-                              <a:gd name="T4" fmla="*/ 1004951 w 1066800"/>
-                              <a:gd name="T5" fmla="*/ 0 h 371348"/>
-                              <a:gd name="T6" fmla="*/ 1066800 w 1066800"/>
-                              <a:gd name="T7" fmla="*/ 61849 h 371348"/>
-                              <a:gd name="T8" fmla="*/ 1066800 w 1066800"/>
-                              <a:gd name="T9" fmla="*/ 309499 h 371348"/>
-                              <a:gd name="T10" fmla="*/ 1004951 w 1066800"/>
-                              <a:gd name="T11" fmla="*/ 371348 h 371348"/>
-                              <a:gd name="T12" fmla="*/ 61849 w 1066800"/>
-                              <a:gd name="T13" fmla="*/ 371348 h 371348"/>
-                              <a:gd name="T14" fmla="*/ 0 w 1066800"/>
-                              <a:gd name="T15" fmla="*/ 309499 h 371348"/>
-                              <a:gd name="T16" fmla="*/ 0 w 1066800"/>
-                              <a:gd name="T17" fmla="*/ 61849 h 371348"/>
-                              <a:gd name="T18" fmla="*/ 0 w 1066800"/>
-                              <a:gd name="T19" fmla="*/ 0 h 371348"/>
-                              <a:gd name="T20" fmla="*/ 1066800 w 1066800"/>
-                              <a:gd name="T21" fmla="*/ 371348 h 371348"/>
-                            </a:gdLst>
-                            <a:ahLst/>
-                            <a:cxnLst>
-                              <a:cxn ang="0">
-                                <a:pos x="T0" y="T1"/>
-                              </a:cxn>
-                              <a:cxn ang="0">
-                                <a:pos x="T2" y="T3"/>
-                              </a:cxn>
-                              <a:cxn ang="0">
-                                <a:pos x="T4" y="T5"/>
-                              </a:cxn>
-                              <a:cxn ang="0">
-                                <a:pos x="T6" y="T7"/>
-                              </a:cxn>
-                              <a:cxn ang="0">
-                                <a:pos x="T8" y="T9"/>
-                              </a:cxn>
-                              <a:cxn ang="0">
-                                <a:pos x="T10" y="T11"/>
-                              </a:cxn>
-                              <a:cxn ang="0">
-                                <a:pos x="T12" y="T13"/>
-                              </a:cxn>
-                              <a:cxn ang="0">
-                                <a:pos x="T14" y="T15"/>
-                              </a:cxn>
-                              <a:cxn ang="0">
-                                <a:pos x="T16" y="T17"/>
-                              </a:cxn>
-                            </a:cxnLst>
-                            <a:rect l="T18" t="T19" r="T20" b="T21"/>
-                            <a:pathLst>
-                              <a:path w="1066800" h="371348">
-                                <a:moveTo>
-                                  <a:pt x="0" y="61849"/>
-                                </a:moveTo>
-                                <a:cubicBezTo>
-                                  <a:pt x="0" y="27686"/>
-                                  <a:pt x="27686" y="0"/>
-                                  <a:pt x="61849" y="0"/>
-                                </a:cubicBezTo>
-                                <a:lnTo>
-                                  <a:pt x="1004951" y="0"/>
-                                </a:lnTo>
-                                <a:cubicBezTo>
-                                  <a:pt x="1039114" y="0"/>
-                                  <a:pt x="1066800" y="27686"/>
-                                  <a:pt x="1066800" y="61849"/>
-                                </a:cubicBezTo>
-                                <a:lnTo>
-                                  <a:pt x="1066800" y="309499"/>
-                                </a:lnTo>
-                                <a:cubicBezTo>
-                                  <a:pt x="1066800" y="343662"/>
-                                  <a:pt x="1039114" y="371348"/>
-                                  <a:pt x="1004951" y="371348"/>
-                                </a:cubicBezTo>
-                                <a:lnTo>
-                                  <a:pt x="61849" y="371348"/>
-                                </a:lnTo>
-                                <a:cubicBezTo>
-                                  <a:pt x="27686" y="371348"/>
-                                  <a:pt x="0" y="343662"/>
-                                  <a:pt x="0" y="309499"/>
-                                </a:cubicBezTo>
-                                <a:lnTo>
-                                  <a:pt x="0" y="61849"/>
-                                </a:lnTo>
-                                <a:close/>
-                              </a:path>
-                            </a:pathLst>
-                          </a:custGeom>
-                          <a:noFill/>
-                          <a:ln w="19050">
-                            <a:solidFill>
-                              <a:srgbClr val="000000"/>
-                            </a:solidFill>
-                            <a:miter lim="127000"/>
-                            <a:headEnd/>
-                            <a:tailEnd/>
-                          </a:ln>
-                          <a:extLst>
-                            <a:ext uri="{909E8E84-426E-40DD-AFC4-6F175D3DCCD1}">
-                              <a14:hiddenFill xmlns:a14="http://schemas.microsoft.com/office/drawing/2010/main">
-                                <a:solidFill>
-                                  <a:srgbClr val="FFFFFF"/>
-                                </a:solidFill>
-                              </a14:hiddenFill>
-                            </a:ext>
-                          </a:extLst>
-                        </wps:spPr>
-                        <wps:bodyPr rot="0" vert="horz" wrap="square" lIns="91440" tIns="45720" rIns="91440" bIns="45720" anchor="t" anchorCtr="0" upright="1">
-                          <a:noAutofit/>
-                        </wps:bodyPr>
-                      </wps:wsp>
-                      <pic:pic xmlns:pic="http://schemas.openxmlformats.org/drawingml/2006/picture">
-                        <pic:nvPicPr>
-                          <pic:cNvPr id="5" name="Picture 2453"/>
-                          <pic:cNvPicPr>
-                            <a:picLocks noChangeAspect="1" noChangeArrowheads="1"/>
-                          </pic:cNvPicPr>
-                        </pic:nvPicPr>
-                        <pic:blipFill>
-                          <a:blip r:embed="rId11">
-                            <a:extLst>
-                              <a:ext uri="{28A0092B-C50C-407E-A947-70E740481C1C}">
-                                <a14:useLocalDpi xmlns:a14="http://schemas.microsoft.com/office/drawing/2010/main" val="0"/>
-                              </a:ext>
-                            </a:extLst>
-                          </a:blip>
-                          <a:srcRect/>
-                          <a:stretch>
-                            <a:fillRect/>
-                          </a:stretch>
-                        </pic:blipFill>
-                        <pic:spPr bwMode="auto">
-                          <a:xfrm>
-                            <a:off x="9728" y="6477"/>
-                            <a:ext cx="10109" cy="2235"/>
-                          </a:xfrm>
-                          <a:prstGeom prst="rect">
-                            <a:avLst/>
-                          </a:prstGeom>
-                          <a:noFill/>
-                          <a:extLst>
-                            <a:ext uri="{909E8E84-426E-40DD-AFC4-6F175D3DCCD1}">
-                              <a14:hiddenFill xmlns:a14="http://schemas.microsoft.com/office/drawing/2010/main">
-                                <a:solidFill>
-                                  <a:srgbClr val="FFFFFF"/>
-                                </a:solidFill>
-                              </a14:hiddenFill>
-                            </a:ext>
-                          </a:extLst>
-                        </pic:spPr>
-                      </pic:pic>
-                      <wps:wsp>
-                        <wps:cNvPr id="7" name="Rectangle 2454"/>
-                        <wps:cNvSpPr>
-                          <a:spLocks noChangeArrowheads="1"/>
-                        </wps:cNvSpPr>
-                        <wps:spPr bwMode="auto">
-                          <a:xfrm>
-                            <a:off x="11261" y="6514"/>
-                            <a:ext cx="9366" cy="2057"/>
-                          </a:xfrm>
-                          <a:prstGeom prst="rect">
-                            <a:avLst/>
-                          </a:prstGeom>
-                          <a:noFill/>
-                          <a:ln>
-                            <a:noFill/>
-                          </a:ln>
-                          <a:extLst>
-                            <a:ext uri="{909E8E84-426E-40DD-AFC4-6F175D3DCCD1}">
-                              <a14:hiddenFill xmlns:a14="http://schemas.microsoft.com/office/drawing/2010/main">
-                                <a:solidFill>
-                                  <a:srgbClr val="FFFFFF"/>
-                                </a:solidFill>
-                              </a14:hiddenFill>
-                            </a:ext>
-                            <a:ext uri="{91240B29-F687-4F45-9708-019B960494DF}">
-                              <a14:hiddenLine xmlns:a14="http://schemas.microsoft.com/office/drawing/2010/main" w="9525">
-                                <a:solidFill>
-                                  <a:srgbClr val="000000"/>
-                                </a:solidFill>
-                                <a:miter lim="800000"/>
-                                <a:headEnd/>
-                                <a:tailEnd/>
-                              </a14:hiddenLine>
-                            </a:ext>
-                          </a:extLst>
-                        </wps:spPr>
-                        <wps:txbx>
-                          <w:txbxContent>
-                            <w:p>
-                              <w:r>
-                                <w:t>Perencanaan</w:t>
-                              </w:r>
-                            </w:p>
-                          </w:txbxContent>
-                        </wps:txbx>
-                        <wps:bodyPr rot="0" vert="horz" wrap="square" lIns="0" tIns="0" rIns="0" bIns="0" anchor="t" anchorCtr="0" upright="1">
-                          <a:noAutofit/>
-                        </wps:bodyPr>
-                      </wps:wsp>
-                      <wps:wsp>
-                        <wps:cNvPr id="8" name="Rectangle 2455"/>
-                        <wps:cNvSpPr>
-                          <a:spLocks noChangeArrowheads="1"/>
-                        </wps:cNvSpPr>
-                        <wps:spPr bwMode="auto">
-                          <a:xfrm>
-                            <a:off x="18323" y="6514"/>
-                            <a:ext cx="465" cy="2057"/>
-                          </a:xfrm>
-                          <a:prstGeom prst="rect">
-                            <a:avLst/>
-                          </a:prstGeom>
-                          <a:noFill/>
-                          <a:ln>
-                            <a:noFill/>
-                          </a:ln>
-                          <a:extLst>
-                            <a:ext uri="{909E8E84-426E-40DD-AFC4-6F175D3DCCD1}">
-                              <a14:hiddenFill xmlns:a14="http://schemas.microsoft.com/office/drawing/2010/main">
-                                <a:solidFill>
-                                  <a:srgbClr val="FFFFFF"/>
-                                </a:solidFill>
-                              </a14:hiddenFill>
-                            </a:ext>
-                            <a:ext uri="{91240B29-F687-4F45-9708-019B960494DF}">
-                              <a14:hiddenLine xmlns:a14="http://schemas.microsoft.com/office/drawing/2010/main" w="9525">
-                                <a:solidFill>
-                                  <a:srgbClr val="000000"/>
-                                </a:solidFill>
-                                <a:miter lim="800000"/>
-                                <a:headEnd/>
-                                <a:tailEnd/>
-                              </a14:hiddenLine>
-                            </a:ext>
-                          </a:extLst>
-                        </wps:spPr>
-                        <wps:txbx>
-                          <w:txbxContent>
-                            <w:p>
-                              <w:r>
-                                <w:t xml:space="preserve"> </w:t>
-                              </w:r>
-                            </w:p>
-                          </w:txbxContent>
-                        </wps:txbx>
-                        <wps:bodyPr rot="0" vert="horz" wrap="square" lIns="0" tIns="0" rIns="0" bIns="0" anchor="t" anchorCtr="0" upright="1">
-                          <a:noAutofit/>
-                        </wps:bodyPr>
-                      </wps:wsp>
-                      <wps:wsp>
-                        <wps:cNvPr id="9" name="Shape 2456"/>
-                        <wps:cNvSpPr>
-                          <a:spLocks/>
-                        </wps:cNvSpPr>
-                        <wps:spPr bwMode="auto">
-                          <a:xfrm>
-                            <a:off x="18704" y="10204"/>
-                            <a:ext cx="10668" cy="3715"/>
-                          </a:xfrm>
-                          <a:custGeom>
-                            <a:avLst/>
-                            <a:gdLst>
-                              <a:gd name="T0" fmla="*/ 0 w 1066800"/>
-                              <a:gd name="T1" fmla="*/ 61976 h 371475"/>
-                              <a:gd name="T2" fmla="*/ 61849 w 1066800"/>
-                              <a:gd name="T3" fmla="*/ 0 h 371475"/>
-                              <a:gd name="T4" fmla="*/ 1004824 w 1066800"/>
-                              <a:gd name="T5" fmla="*/ 0 h 371475"/>
-                              <a:gd name="T6" fmla="*/ 1066800 w 1066800"/>
-                              <a:gd name="T7" fmla="*/ 61976 h 371475"/>
-                              <a:gd name="T8" fmla="*/ 1066800 w 1066800"/>
-                              <a:gd name="T9" fmla="*/ 309499 h 371475"/>
-                              <a:gd name="T10" fmla="*/ 1004824 w 1066800"/>
-                              <a:gd name="T11" fmla="*/ 371475 h 371475"/>
-                              <a:gd name="T12" fmla="*/ 61849 w 1066800"/>
-                              <a:gd name="T13" fmla="*/ 371475 h 371475"/>
-                              <a:gd name="T14" fmla="*/ 0 w 1066800"/>
-                              <a:gd name="T15" fmla="*/ 309499 h 371475"/>
-                              <a:gd name="T16" fmla="*/ 0 w 1066800"/>
-                              <a:gd name="T17" fmla="*/ 61976 h 371475"/>
-                              <a:gd name="T18" fmla="*/ 0 w 1066800"/>
-                              <a:gd name="T19" fmla="*/ 0 h 371475"/>
-                              <a:gd name="T20" fmla="*/ 1066800 w 1066800"/>
-                              <a:gd name="T21" fmla="*/ 371475 h 371475"/>
-                            </a:gdLst>
-                            <a:ahLst/>
-                            <a:cxnLst>
-                              <a:cxn ang="0">
-                                <a:pos x="T0" y="T1"/>
-                              </a:cxn>
-                              <a:cxn ang="0">
-                                <a:pos x="T2" y="T3"/>
-                              </a:cxn>
-                              <a:cxn ang="0">
-                                <a:pos x="T4" y="T5"/>
-                              </a:cxn>
-                              <a:cxn ang="0">
-                                <a:pos x="T6" y="T7"/>
-                              </a:cxn>
-                              <a:cxn ang="0">
-                                <a:pos x="T8" y="T9"/>
-                              </a:cxn>
-                              <a:cxn ang="0">
-                                <a:pos x="T10" y="T11"/>
-                              </a:cxn>
-                              <a:cxn ang="0">
-                                <a:pos x="T12" y="T13"/>
-                              </a:cxn>
-                              <a:cxn ang="0">
-                                <a:pos x="T14" y="T15"/>
-                              </a:cxn>
-                              <a:cxn ang="0">
-                                <a:pos x="T16" y="T17"/>
-                              </a:cxn>
-                            </a:cxnLst>
-                            <a:rect l="T18" t="T19" r="T20" b="T21"/>
-                            <a:pathLst>
-                              <a:path w="1066800" h="371475">
-                                <a:moveTo>
-                                  <a:pt x="0" y="61976"/>
-                                </a:moveTo>
-                                <a:cubicBezTo>
-                                  <a:pt x="0" y="27686"/>
-                                  <a:pt x="27686" y="0"/>
-                                  <a:pt x="61849" y="0"/>
-                                </a:cubicBezTo>
-                                <a:lnTo>
-                                  <a:pt x="1004824" y="0"/>
-                                </a:lnTo>
-                                <a:cubicBezTo>
-                                  <a:pt x="1038987" y="0"/>
-                                  <a:pt x="1066800" y="27686"/>
-                                  <a:pt x="1066800" y="61976"/>
-                                </a:cubicBezTo>
-                                <a:lnTo>
-                                  <a:pt x="1066800" y="309499"/>
-                                </a:lnTo>
-                                <a:cubicBezTo>
-                                  <a:pt x="1066800" y="343662"/>
-                                  <a:pt x="1038987" y="371475"/>
-                                  <a:pt x="1004824" y="371475"/>
-                                </a:cubicBezTo>
-                                <a:lnTo>
-                                  <a:pt x="61849" y="371475"/>
-                                </a:lnTo>
-                                <a:cubicBezTo>
-                                  <a:pt x="27686" y="371475"/>
-                                  <a:pt x="0" y="343662"/>
-                                  <a:pt x="0" y="309499"/>
-                                </a:cubicBezTo>
-                                <a:lnTo>
-                                  <a:pt x="0" y="61976"/>
-                                </a:lnTo>
-                                <a:close/>
-                              </a:path>
-                            </a:pathLst>
-                          </a:custGeom>
-                          <a:noFill/>
-                          <a:ln w="19050">
-                            <a:solidFill>
-                              <a:srgbClr val="000000"/>
-                            </a:solidFill>
-                            <a:miter lim="127000"/>
-                            <a:headEnd/>
-                            <a:tailEnd/>
-                          </a:ln>
-                          <a:extLst>
-                            <a:ext uri="{909E8E84-426E-40DD-AFC4-6F175D3DCCD1}">
-                              <a14:hiddenFill xmlns:a14="http://schemas.microsoft.com/office/drawing/2010/main">
-                                <a:solidFill>
-                                  <a:srgbClr val="FFFFFF"/>
-                                </a:solidFill>
-                              </a14:hiddenFill>
-                            </a:ext>
-                          </a:extLst>
-                        </wps:spPr>
-                        <wps:bodyPr rot="0" vert="horz" wrap="square" lIns="91440" tIns="45720" rIns="91440" bIns="45720" anchor="t" anchorCtr="0" upright="1">
-                          <a:noAutofit/>
-                        </wps:bodyPr>
-                      </wps:wsp>
-                      <pic:pic xmlns:pic="http://schemas.openxmlformats.org/drawingml/2006/picture">
-                        <pic:nvPicPr>
-                          <pic:cNvPr id="10" name="Picture 2458"/>
-                          <pic:cNvPicPr>
-                            <a:picLocks noChangeAspect="1" noChangeArrowheads="1"/>
-                          </pic:cNvPicPr>
-                        </pic:nvPicPr>
-                        <pic:blipFill>
-                          <a:blip r:embed="rId11">
-                            <a:extLst>
-                              <a:ext uri="{28A0092B-C50C-407E-A947-70E740481C1C}">
-                                <a14:useLocalDpi xmlns:a14="http://schemas.microsoft.com/office/drawing/2010/main" val="0"/>
-                              </a:ext>
-                            </a:extLst>
-                          </a:blip>
-                          <a:srcRect/>
-                          <a:stretch>
-                            <a:fillRect/>
-                          </a:stretch>
-                        </pic:blipFill>
-                        <pic:spPr bwMode="auto">
-                          <a:xfrm>
-                            <a:off x="18973" y="10947"/>
-                            <a:ext cx="10135" cy="2235"/>
-                          </a:xfrm>
-                          <a:prstGeom prst="rect">
-                            <a:avLst/>
-                          </a:prstGeom>
-                          <a:noFill/>
-                          <a:extLst>
-                            <a:ext uri="{909E8E84-426E-40DD-AFC4-6F175D3DCCD1}">
-                              <a14:hiddenFill xmlns:a14="http://schemas.microsoft.com/office/drawing/2010/main">
-                                <a:solidFill>
-                                  <a:srgbClr val="FFFFFF"/>
-                                </a:solidFill>
-                              </a14:hiddenFill>
-                            </a:ext>
-                          </a:extLst>
-                        </pic:spPr>
-                      </pic:pic>
-                      <wps:wsp>
-                        <wps:cNvPr id="13" name="Rectangle 2459"/>
-                        <wps:cNvSpPr>
-                          <a:spLocks noChangeArrowheads="1"/>
-                        </wps:cNvSpPr>
-                        <wps:spPr bwMode="auto">
-                          <a:xfrm>
-                            <a:off x="20459" y="10985"/>
-                            <a:ext cx="9469" cy="2057"/>
-                          </a:xfrm>
-                          <a:prstGeom prst="rect">
-                            <a:avLst/>
-                          </a:prstGeom>
-                          <a:noFill/>
-                          <a:ln>
-                            <a:noFill/>
-                          </a:ln>
-                          <a:extLst>
-                            <a:ext uri="{909E8E84-426E-40DD-AFC4-6F175D3DCCD1}">
-                              <a14:hiddenFill xmlns:a14="http://schemas.microsoft.com/office/drawing/2010/main">
-                                <a:solidFill>
-                                  <a:srgbClr val="FFFFFF"/>
-                                </a:solidFill>
-                              </a14:hiddenFill>
-                            </a:ext>
-                            <a:ext uri="{91240B29-F687-4F45-9708-019B960494DF}">
-                              <a14:hiddenLine xmlns:a14="http://schemas.microsoft.com/office/drawing/2010/main" w="9525">
-                                <a:solidFill>
-                                  <a:srgbClr val="000000"/>
-                                </a:solidFill>
-                                <a:miter lim="800000"/>
-                                <a:headEnd/>
-                                <a:tailEnd/>
-                              </a14:hiddenLine>
-                            </a:ext>
-                          </a:extLst>
-                        </wps:spPr>
-                        <wps:txbx>
-                          <w:txbxContent>
-                            <w:p>
-                              <w:r>
-                                <w:t>Perancangan</w:t>
-                              </w:r>
-                            </w:p>
-                          </w:txbxContent>
-                        </wps:txbx>
-                        <wps:bodyPr rot="0" vert="horz" wrap="square" lIns="0" tIns="0" rIns="0" bIns="0" anchor="t" anchorCtr="0" upright="1">
-                          <a:noAutofit/>
-                        </wps:bodyPr>
-                      </wps:wsp>
-                      <wps:wsp>
-                        <wps:cNvPr id="15" name="Rectangle 2460"/>
-                        <wps:cNvSpPr>
-                          <a:spLocks noChangeArrowheads="1"/>
-                        </wps:cNvSpPr>
-                        <wps:spPr bwMode="auto">
-                          <a:xfrm>
-                            <a:off x="27597" y="10985"/>
-                            <a:ext cx="464" cy="2057"/>
-                          </a:xfrm>
-                          <a:prstGeom prst="rect">
-                            <a:avLst/>
-                          </a:prstGeom>
-                          <a:noFill/>
-                          <a:ln>
-                            <a:noFill/>
-                          </a:ln>
-                          <a:extLst>
-                            <a:ext uri="{909E8E84-426E-40DD-AFC4-6F175D3DCCD1}">
-                              <a14:hiddenFill xmlns:a14="http://schemas.microsoft.com/office/drawing/2010/main">
-                                <a:solidFill>
-                                  <a:srgbClr val="FFFFFF"/>
-                                </a:solidFill>
-                              </a14:hiddenFill>
-                            </a:ext>
-                            <a:ext uri="{91240B29-F687-4F45-9708-019B960494DF}">
-                              <a14:hiddenLine xmlns:a14="http://schemas.microsoft.com/office/drawing/2010/main" w="9525">
-                                <a:solidFill>
-                                  <a:srgbClr val="000000"/>
-                                </a:solidFill>
-                                <a:miter lim="800000"/>
-                                <a:headEnd/>
-                                <a:tailEnd/>
-                              </a14:hiddenLine>
-                            </a:ext>
-                          </a:extLst>
-                        </wps:spPr>
-                        <wps:txbx>
-                          <w:txbxContent>
-                            <w:p>
-                              <w:r>
-                                <w:t xml:space="preserve"> </w:t>
-                              </w:r>
-                            </w:p>
-                          </w:txbxContent>
-                        </wps:txbx>
-                        <wps:bodyPr rot="0" vert="horz" wrap="square" lIns="0" tIns="0" rIns="0" bIns="0" anchor="t" anchorCtr="0" upright="1">
-                          <a:noAutofit/>
-                        </wps:bodyPr>
-                      </wps:wsp>
-                      <wps:wsp>
-                        <wps:cNvPr id="20" name="Shape 2461"/>
-                        <wps:cNvSpPr>
-                          <a:spLocks/>
-                        </wps:cNvSpPr>
-                        <wps:spPr bwMode="auto">
-                          <a:xfrm>
-                            <a:off x="27848" y="14988"/>
-                            <a:ext cx="10668" cy="3508"/>
-                          </a:xfrm>
-                          <a:custGeom>
-                            <a:avLst/>
-                            <a:gdLst>
-                              <a:gd name="T0" fmla="*/ 0 w 1066800"/>
-                              <a:gd name="T1" fmla="*/ 58420 h 350774"/>
-                              <a:gd name="T2" fmla="*/ 58420 w 1066800"/>
-                              <a:gd name="T3" fmla="*/ 0 h 350774"/>
-                              <a:gd name="T4" fmla="*/ 1008253 w 1066800"/>
-                              <a:gd name="T5" fmla="*/ 0 h 350774"/>
-                              <a:gd name="T6" fmla="*/ 1066800 w 1066800"/>
-                              <a:gd name="T7" fmla="*/ 58420 h 350774"/>
-                              <a:gd name="T8" fmla="*/ 1066800 w 1066800"/>
-                              <a:gd name="T9" fmla="*/ 292354 h 350774"/>
-                              <a:gd name="T10" fmla="*/ 1008253 w 1066800"/>
-                              <a:gd name="T11" fmla="*/ 350774 h 350774"/>
-                              <a:gd name="T12" fmla="*/ 58420 w 1066800"/>
-                              <a:gd name="T13" fmla="*/ 350774 h 350774"/>
-                              <a:gd name="T14" fmla="*/ 0 w 1066800"/>
-                              <a:gd name="T15" fmla="*/ 292354 h 350774"/>
-                              <a:gd name="T16" fmla="*/ 0 w 1066800"/>
-                              <a:gd name="T17" fmla="*/ 58420 h 350774"/>
-                              <a:gd name="T18" fmla="*/ 0 w 1066800"/>
-                              <a:gd name="T19" fmla="*/ 0 h 350774"/>
-                              <a:gd name="T20" fmla="*/ 1066800 w 1066800"/>
-                              <a:gd name="T21" fmla="*/ 350774 h 350774"/>
-                            </a:gdLst>
-                            <a:ahLst/>
-                            <a:cxnLst>
-                              <a:cxn ang="0">
-                                <a:pos x="T0" y="T1"/>
-                              </a:cxn>
-                              <a:cxn ang="0">
-                                <a:pos x="T2" y="T3"/>
-                              </a:cxn>
-                              <a:cxn ang="0">
-                                <a:pos x="T4" y="T5"/>
-                              </a:cxn>
-                              <a:cxn ang="0">
-                                <a:pos x="T6" y="T7"/>
-                              </a:cxn>
-                              <a:cxn ang="0">
-                                <a:pos x="T8" y="T9"/>
-                              </a:cxn>
-                              <a:cxn ang="0">
-                                <a:pos x="T10" y="T11"/>
-                              </a:cxn>
-                              <a:cxn ang="0">
-                                <a:pos x="T12" y="T13"/>
-                              </a:cxn>
-                              <a:cxn ang="0">
-                                <a:pos x="T14" y="T15"/>
-                              </a:cxn>
-                              <a:cxn ang="0">
-                                <a:pos x="T16" y="T17"/>
-                              </a:cxn>
-                            </a:cxnLst>
-                            <a:rect l="T18" t="T19" r="T20" b="T21"/>
-                            <a:pathLst>
-                              <a:path w="1066800" h="350774">
-                                <a:moveTo>
-                                  <a:pt x="0" y="58420"/>
-                                </a:moveTo>
-                                <a:cubicBezTo>
-                                  <a:pt x="0" y="26162"/>
-                                  <a:pt x="26162" y="0"/>
-                                  <a:pt x="58420" y="0"/>
-                                </a:cubicBezTo>
-                                <a:lnTo>
-                                  <a:pt x="1008253" y="0"/>
-                                </a:lnTo>
-                                <a:cubicBezTo>
-                                  <a:pt x="1040511" y="0"/>
-                                  <a:pt x="1066800" y="26162"/>
-                                  <a:pt x="1066800" y="58420"/>
-                                </a:cubicBezTo>
-                                <a:lnTo>
-                                  <a:pt x="1066800" y="292354"/>
-                                </a:lnTo>
-                                <a:cubicBezTo>
-                                  <a:pt x="1066800" y="324612"/>
-                                  <a:pt x="1040511" y="350774"/>
-                                  <a:pt x="1008253" y="350774"/>
-                                </a:cubicBezTo>
-                                <a:lnTo>
-                                  <a:pt x="58420" y="350774"/>
-                                </a:lnTo>
-                                <a:cubicBezTo>
-                                  <a:pt x="26162" y="350774"/>
-                                  <a:pt x="0" y="324612"/>
-                                  <a:pt x="0" y="292354"/>
-                                </a:cubicBezTo>
-                                <a:lnTo>
-                                  <a:pt x="0" y="58420"/>
-                                </a:lnTo>
-                                <a:close/>
-                              </a:path>
-                            </a:pathLst>
-                          </a:custGeom>
-                          <a:noFill/>
-                          <a:ln w="19050">
-                            <a:solidFill>
-                              <a:srgbClr val="000000"/>
-                            </a:solidFill>
-                            <a:miter lim="127000"/>
-                            <a:headEnd/>
-                            <a:tailEnd/>
-                          </a:ln>
-                          <a:extLst>
-                            <a:ext uri="{909E8E84-426E-40DD-AFC4-6F175D3DCCD1}">
-                              <a14:hiddenFill xmlns:a14="http://schemas.microsoft.com/office/drawing/2010/main">
-                                <a:solidFill>
-                                  <a:srgbClr val="FFFFFF"/>
-                                </a:solidFill>
-                              </a14:hiddenFill>
-                            </a:ext>
-                          </a:extLst>
-                        </wps:spPr>
-                        <wps:bodyPr rot="0" vert="horz" wrap="square" lIns="91440" tIns="45720" rIns="91440" bIns="45720" anchor="t" anchorCtr="0" upright="1">
-                          <a:noAutofit/>
-                        </wps:bodyPr>
-                      </wps:wsp>
-                      <pic:pic xmlns:pic="http://schemas.openxmlformats.org/drawingml/2006/picture">
-                        <pic:nvPicPr>
-                          <pic:cNvPr id="35" name="Picture 2463"/>
-                          <pic:cNvPicPr>
-                            <a:picLocks noChangeAspect="1" noChangeArrowheads="1"/>
-                          </pic:cNvPicPr>
-                        </pic:nvPicPr>
-                        <pic:blipFill>
-                          <a:blip r:embed="rId12">
-                            <a:extLst>
-                              <a:ext uri="{28A0092B-C50C-407E-A947-70E740481C1C}">
-                                <a14:useLocalDpi xmlns:a14="http://schemas.microsoft.com/office/drawing/2010/main" val="0"/>
-                              </a:ext>
-                            </a:extLst>
-                          </a:blip>
-                          <a:srcRect/>
-                          <a:stretch>
-                            <a:fillRect/>
-                          </a:stretch>
-                        </pic:blipFill>
-                        <pic:spPr bwMode="auto">
-                          <a:xfrm>
-                            <a:off x="28117" y="15722"/>
-                            <a:ext cx="10135" cy="2058"/>
-                          </a:xfrm>
-                          <a:prstGeom prst="rect">
-                            <a:avLst/>
-                          </a:prstGeom>
-                          <a:noFill/>
-                          <a:extLst>
-                            <a:ext uri="{909E8E84-426E-40DD-AFC4-6F175D3DCCD1}">
-                              <a14:hiddenFill xmlns:a14="http://schemas.microsoft.com/office/drawing/2010/main">
-                                <a:solidFill>
-                                  <a:srgbClr val="FFFFFF"/>
-                                </a:solidFill>
-                              </a14:hiddenFill>
-                            </a:ext>
-                          </a:extLst>
-                        </pic:spPr>
-                      </pic:pic>
-                      <wps:wsp>
-                        <wps:cNvPr id="39" name="Rectangle 2464"/>
-                        <wps:cNvSpPr>
-                          <a:spLocks noChangeArrowheads="1"/>
-                        </wps:cNvSpPr>
-                        <wps:spPr bwMode="auto">
-                          <a:xfrm>
-                            <a:off x="30393" y="15764"/>
-                            <a:ext cx="7412" cy="2057"/>
-                          </a:xfrm>
-                          <a:prstGeom prst="rect">
-                            <a:avLst/>
-                          </a:prstGeom>
-                          <a:noFill/>
-                          <a:ln>
-                            <a:noFill/>
-                          </a:ln>
-                          <a:extLst>
-                            <a:ext uri="{909E8E84-426E-40DD-AFC4-6F175D3DCCD1}">
-                              <a14:hiddenFill xmlns:a14="http://schemas.microsoft.com/office/drawing/2010/main">
-                                <a:solidFill>
-                                  <a:srgbClr val="FFFFFF"/>
-                                </a:solidFill>
-                              </a14:hiddenFill>
-                            </a:ext>
-                            <a:ext uri="{91240B29-F687-4F45-9708-019B960494DF}">
-                              <a14:hiddenLine xmlns:a14="http://schemas.microsoft.com/office/drawing/2010/main" w="9525">
-                                <a:solidFill>
-                                  <a:srgbClr val="000000"/>
-                                </a:solidFill>
-                                <a:miter lim="800000"/>
-                                <a:headEnd/>
-                                <a:tailEnd/>
-                              </a14:hiddenLine>
-                            </a:ext>
-                          </a:extLst>
-                        </wps:spPr>
-                        <wps:txbx>
-                          <w:txbxContent>
-                            <w:p>
-                              <w:r>
-                                <w:t>Pengujian</w:t>
-                              </w:r>
-                            </w:p>
-                          </w:txbxContent>
-                        </wps:txbx>
-                        <wps:bodyPr rot="0" vert="horz" wrap="square" lIns="0" tIns="0" rIns="0" bIns="0" anchor="t" anchorCtr="0" upright="1">
-                          <a:noAutofit/>
-                        </wps:bodyPr>
-                      </wps:wsp>
-                      <wps:wsp>
-                        <wps:cNvPr id="40" name="Rectangle 2465"/>
-                        <wps:cNvSpPr>
-                          <a:spLocks noChangeArrowheads="1"/>
-                        </wps:cNvSpPr>
-                        <wps:spPr bwMode="auto">
-                          <a:xfrm>
-                            <a:off x="35981" y="15764"/>
-                            <a:ext cx="465" cy="2057"/>
-                          </a:xfrm>
-                          <a:prstGeom prst="rect">
-                            <a:avLst/>
-                          </a:prstGeom>
-                          <a:noFill/>
-                          <a:ln>
-                            <a:noFill/>
-                          </a:ln>
-                          <a:extLst>
-                            <a:ext uri="{909E8E84-426E-40DD-AFC4-6F175D3DCCD1}">
-                              <a14:hiddenFill xmlns:a14="http://schemas.microsoft.com/office/drawing/2010/main">
-                                <a:solidFill>
-                                  <a:srgbClr val="FFFFFF"/>
-                                </a:solidFill>
-                              </a14:hiddenFill>
-                            </a:ext>
-                            <a:ext uri="{91240B29-F687-4F45-9708-019B960494DF}">
-                              <a14:hiddenLine xmlns:a14="http://schemas.microsoft.com/office/drawing/2010/main" w="9525">
-                                <a:solidFill>
-                                  <a:srgbClr val="000000"/>
-                                </a:solidFill>
-                                <a:miter lim="800000"/>
-                                <a:headEnd/>
-                                <a:tailEnd/>
-                              </a14:hiddenLine>
-                            </a:ext>
-                          </a:extLst>
-                        </wps:spPr>
-                        <wps:txbx>
-                          <w:txbxContent>
-                            <w:p>
-                              <w:r>
-                                <w:t xml:space="preserve"> </w:t>
-                              </w:r>
-                            </w:p>
-                          </w:txbxContent>
-                        </wps:txbx>
-                        <wps:bodyPr rot="0" vert="horz" wrap="square" lIns="0" tIns="0" rIns="0" bIns="0" anchor="t" anchorCtr="0" upright="1">
-                          <a:noAutofit/>
-                        </wps:bodyPr>
-                      </wps:wsp>
-                      <wps:wsp>
-                        <wps:cNvPr id="41" name="Shape 2466"/>
-                        <wps:cNvSpPr>
-                          <a:spLocks/>
-                        </wps:cNvSpPr>
-                        <wps:spPr bwMode="auto">
-                          <a:xfrm>
-                            <a:off x="36779" y="19559"/>
-                            <a:ext cx="10668" cy="5142"/>
-                          </a:xfrm>
-                          <a:custGeom>
-                            <a:avLst/>
-                            <a:gdLst>
-                              <a:gd name="T0" fmla="*/ 0 w 1066800"/>
-                              <a:gd name="T1" fmla="*/ 85725 h 514223"/>
-                              <a:gd name="T2" fmla="*/ 85725 w 1066800"/>
-                              <a:gd name="T3" fmla="*/ 0 h 514223"/>
-                              <a:gd name="T4" fmla="*/ 981075 w 1066800"/>
-                              <a:gd name="T5" fmla="*/ 0 h 514223"/>
-                              <a:gd name="T6" fmla="*/ 1066800 w 1066800"/>
-                              <a:gd name="T7" fmla="*/ 85725 h 514223"/>
-                              <a:gd name="T8" fmla="*/ 1066800 w 1066800"/>
-                              <a:gd name="T9" fmla="*/ 428498 h 514223"/>
-                              <a:gd name="T10" fmla="*/ 981075 w 1066800"/>
-                              <a:gd name="T11" fmla="*/ 514223 h 514223"/>
-                              <a:gd name="T12" fmla="*/ 85725 w 1066800"/>
-                              <a:gd name="T13" fmla="*/ 514223 h 514223"/>
-                              <a:gd name="T14" fmla="*/ 0 w 1066800"/>
-                              <a:gd name="T15" fmla="*/ 428498 h 514223"/>
-                              <a:gd name="T16" fmla="*/ 0 w 1066800"/>
-                              <a:gd name="T17" fmla="*/ 85725 h 514223"/>
-                              <a:gd name="T18" fmla="*/ 0 w 1066800"/>
-                              <a:gd name="T19" fmla="*/ 0 h 514223"/>
-                              <a:gd name="T20" fmla="*/ 1066800 w 1066800"/>
-                              <a:gd name="T21" fmla="*/ 514223 h 514223"/>
-                            </a:gdLst>
-                            <a:ahLst/>
-                            <a:cxnLst>
-                              <a:cxn ang="0">
-                                <a:pos x="T0" y="T1"/>
-                              </a:cxn>
-                              <a:cxn ang="0">
-                                <a:pos x="T2" y="T3"/>
-                              </a:cxn>
-                              <a:cxn ang="0">
-                                <a:pos x="T4" y="T5"/>
-                              </a:cxn>
-                              <a:cxn ang="0">
-                                <a:pos x="T6" y="T7"/>
-                              </a:cxn>
-                              <a:cxn ang="0">
-                                <a:pos x="T8" y="T9"/>
-                              </a:cxn>
-                              <a:cxn ang="0">
-                                <a:pos x="T10" y="T11"/>
-                              </a:cxn>
-                              <a:cxn ang="0">
-                                <a:pos x="T12" y="T13"/>
-                              </a:cxn>
-                              <a:cxn ang="0">
-                                <a:pos x="T14" y="T15"/>
-                              </a:cxn>
-                              <a:cxn ang="0">
-                                <a:pos x="T16" y="T17"/>
-                              </a:cxn>
-                            </a:cxnLst>
-                            <a:rect l="T18" t="T19" r="T20" b="T21"/>
-                            <a:pathLst>
-                              <a:path w="1066800" h="514223">
-                                <a:moveTo>
-                                  <a:pt x="0" y="85725"/>
-                                </a:moveTo>
-                                <a:cubicBezTo>
-                                  <a:pt x="0" y="38354"/>
-                                  <a:pt x="38354" y="0"/>
-                                  <a:pt x="85725" y="0"/>
-                                </a:cubicBezTo>
-                                <a:lnTo>
-                                  <a:pt x="981075" y="0"/>
-                                </a:lnTo>
-                                <a:cubicBezTo>
-                                  <a:pt x="1028446" y="0"/>
-                                  <a:pt x="1066800" y="38354"/>
-                                  <a:pt x="1066800" y="85725"/>
-                                </a:cubicBezTo>
-                                <a:lnTo>
-                                  <a:pt x="1066800" y="428498"/>
-                                </a:lnTo>
-                                <a:cubicBezTo>
-                                  <a:pt x="1066800" y="475869"/>
-                                  <a:pt x="1028446" y="514223"/>
-                                  <a:pt x="981075" y="514223"/>
-                                </a:cubicBezTo>
-                                <a:lnTo>
-                                  <a:pt x="85725" y="514223"/>
-                                </a:lnTo>
-                                <a:cubicBezTo>
-                                  <a:pt x="38354" y="514223"/>
-                                  <a:pt x="0" y="475869"/>
-                                  <a:pt x="0" y="428498"/>
-                                </a:cubicBezTo>
-                                <a:lnTo>
-                                  <a:pt x="0" y="85725"/>
-                                </a:lnTo>
-                                <a:close/>
-                              </a:path>
-                            </a:pathLst>
-                          </a:custGeom>
-                          <a:noFill/>
-                          <a:ln w="19050">
-                            <a:solidFill>
-                              <a:srgbClr val="000000"/>
-                            </a:solidFill>
-                            <a:miter lim="127000"/>
-                            <a:headEnd/>
-                            <a:tailEnd/>
-                          </a:ln>
-                          <a:extLst>
-                            <a:ext uri="{909E8E84-426E-40DD-AFC4-6F175D3DCCD1}">
-                              <a14:hiddenFill xmlns:a14="http://schemas.microsoft.com/office/drawing/2010/main">
-                                <a:solidFill>
-                                  <a:srgbClr val="FFFFFF"/>
-                                </a:solidFill>
-                              </a14:hiddenFill>
-                            </a:ext>
-                          </a:extLst>
-                        </wps:spPr>
-                        <wps:bodyPr rot="0" vert="horz" wrap="square" lIns="91440" tIns="45720" rIns="91440" bIns="45720" anchor="t" anchorCtr="0" upright="1">
-                          <a:noAutofit/>
-                        </wps:bodyPr>
-                      </wps:wsp>
-                      <pic:pic xmlns:pic="http://schemas.openxmlformats.org/drawingml/2006/picture">
-                        <pic:nvPicPr>
-                          <pic:cNvPr id="42" name="Picture 2468"/>
-                          <pic:cNvPicPr>
-                            <a:picLocks noChangeAspect="1" noChangeArrowheads="1"/>
-                          </pic:cNvPicPr>
-                        </pic:nvPicPr>
-                        <pic:blipFill>
-                          <a:blip r:embed="rId13">
-                            <a:extLst>
-                              <a:ext uri="{28A0092B-C50C-407E-A947-70E740481C1C}">
-                                <a14:useLocalDpi xmlns:a14="http://schemas.microsoft.com/office/drawing/2010/main" val="0"/>
-                              </a:ext>
-                            </a:extLst>
-                          </a:blip>
-                          <a:srcRect/>
-                          <a:stretch>
-                            <a:fillRect/>
-                          </a:stretch>
-                        </pic:blipFill>
-                        <pic:spPr bwMode="auto">
-                          <a:xfrm>
-                            <a:off x="37134" y="20370"/>
-                            <a:ext cx="9957" cy="3531"/>
-                          </a:xfrm>
-                          <a:prstGeom prst="rect">
-                            <a:avLst/>
-                          </a:prstGeom>
-                          <a:noFill/>
-                          <a:extLst>
-                            <a:ext uri="{909E8E84-426E-40DD-AFC4-6F175D3DCCD1}">
-                              <a14:hiddenFill xmlns:a14="http://schemas.microsoft.com/office/drawing/2010/main">
-                                <a:solidFill>
-                                  <a:srgbClr val="FFFFFF"/>
-                                </a:solidFill>
-                              </a14:hiddenFill>
-                            </a:ext>
-                          </a:extLst>
-                        </pic:spPr>
-                      </pic:pic>
-                      <wps:wsp>
-                        <wps:cNvPr id="43" name="Rectangle 2469"/>
-                        <wps:cNvSpPr>
-                          <a:spLocks noChangeArrowheads="1"/>
-                        </wps:cNvSpPr>
-                        <wps:spPr bwMode="auto">
-                          <a:xfrm>
-                            <a:off x="38779" y="20412"/>
-                            <a:ext cx="9411" cy="2057"/>
-                          </a:xfrm>
-                          <a:prstGeom prst="rect">
-                            <a:avLst/>
-                          </a:prstGeom>
-                          <a:noFill/>
-                          <a:ln>
-                            <a:noFill/>
-                          </a:ln>
-                          <a:extLst>
-                            <a:ext uri="{909E8E84-426E-40DD-AFC4-6F175D3DCCD1}">
-                              <a14:hiddenFill xmlns:a14="http://schemas.microsoft.com/office/drawing/2010/main">
-                                <a:solidFill>
-                                  <a:srgbClr val="FFFFFF"/>
-                                </a:solidFill>
-                              </a14:hiddenFill>
-                            </a:ext>
-                            <a:ext uri="{91240B29-F687-4F45-9708-019B960494DF}">
-                              <a14:hiddenLine xmlns:a14="http://schemas.microsoft.com/office/drawing/2010/main" w="9525">
-                                <a:solidFill>
-                                  <a:srgbClr val="000000"/>
-                                </a:solidFill>
-                                <a:miter lim="800000"/>
-                                <a:headEnd/>
-                                <a:tailEnd/>
-                              </a14:hiddenLine>
-                            </a:ext>
-                          </a:extLst>
-                        </wps:spPr>
-                        <wps:txbx>
-                          <w:txbxContent>
-                            <w:p>
-                              <w:r>
-                                <w:t xml:space="preserve">Penyusunan </w:t>
-                              </w:r>
-                            </w:p>
-                          </w:txbxContent>
-                        </wps:txbx>
-                        <wps:bodyPr rot="0" vert="horz" wrap="square" lIns="0" tIns="0" rIns="0" bIns="0" anchor="t" anchorCtr="0" upright="1">
-                          <a:noAutofit/>
-                        </wps:bodyPr>
-                      </wps:wsp>
-                      <wps:wsp>
-                        <wps:cNvPr id="44" name="Rectangle 2470"/>
-                        <wps:cNvSpPr>
-                          <a:spLocks noChangeArrowheads="1"/>
-                        </wps:cNvSpPr>
-                        <wps:spPr bwMode="auto">
-                          <a:xfrm>
-                            <a:off x="39820" y="22138"/>
-                            <a:ext cx="6160" cy="2057"/>
-                          </a:xfrm>
-                          <a:prstGeom prst="rect">
-                            <a:avLst/>
-                          </a:prstGeom>
-                          <a:noFill/>
-                          <a:ln>
-                            <a:noFill/>
-                          </a:ln>
-                          <a:extLst>
-                            <a:ext uri="{909E8E84-426E-40DD-AFC4-6F175D3DCCD1}">
-                              <a14:hiddenFill xmlns:a14="http://schemas.microsoft.com/office/drawing/2010/main">
-                                <a:solidFill>
-                                  <a:srgbClr val="FFFFFF"/>
-                                </a:solidFill>
-                              </a14:hiddenFill>
-                            </a:ext>
-                            <a:ext uri="{91240B29-F687-4F45-9708-019B960494DF}">
-                              <a14:hiddenLine xmlns:a14="http://schemas.microsoft.com/office/drawing/2010/main" w="9525">
-                                <a:solidFill>
-                                  <a:srgbClr val="000000"/>
-                                </a:solidFill>
-                                <a:miter lim="800000"/>
-                                <a:headEnd/>
-                                <a:tailEnd/>
-                              </a14:hiddenLine>
-                            </a:ext>
-                          </a:extLst>
-                        </wps:spPr>
-                        <wps:txbx>
-                          <w:txbxContent>
-                            <w:p>
-                              <w:r>
-                                <w:t>Laporan</w:t>
-                              </w:r>
-                            </w:p>
-                          </w:txbxContent>
-                        </wps:txbx>
-                        <wps:bodyPr rot="0" vert="horz" wrap="square" lIns="0" tIns="0" rIns="0" bIns="0" anchor="t" anchorCtr="0" upright="1">
-                          <a:noAutofit/>
-                        </wps:bodyPr>
-                      </wps:wsp>
-                      <wps:wsp>
-                        <wps:cNvPr id="45" name="Rectangle 2471"/>
-                        <wps:cNvSpPr>
-                          <a:spLocks noChangeArrowheads="1"/>
-                        </wps:cNvSpPr>
-                        <wps:spPr bwMode="auto">
-                          <a:xfrm>
-                            <a:off x="44469" y="22138"/>
-                            <a:ext cx="464" cy="2057"/>
-                          </a:xfrm>
-                          <a:prstGeom prst="rect">
-                            <a:avLst/>
-                          </a:prstGeom>
-                          <a:noFill/>
-                          <a:ln>
-                            <a:noFill/>
-                          </a:ln>
-                          <a:extLst>
-                            <a:ext uri="{909E8E84-426E-40DD-AFC4-6F175D3DCCD1}">
-                              <a14:hiddenFill xmlns:a14="http://schemas.microsoft.com/office/drawing/2010/main">
-                                <a:solidFill>
-                                  <a:srgbClr val="FFFFFF"/>
-                                </a:solidFill>
-                              </a14:hiddenFill>
-                            </a:ext>
-                            <a:ext uri="{91240B29-F687-4F45-9708-019B960494DF}">
-                              <a14:hiddenLine xmlns:a14="http://schemas.microsoft.com/office/drawing/2010/main" w="9525">
-                                <a:solidFill>
-                                  <a:srgbClr val="000000"/>
-                                </a:solidFill>
-                                <a:miter lim="800000"/>
-                                <a:headEnd/>
-                                <a:tailEnd/>
-                              </a14:hiddenLine>
-                            </a:ext>
-                          </a:extLst>
-                        </wps:spPr>
-                        <wps:txbx>
-                          <w:txbxContent>
-                            <w:p>
-                              <w:r>
-                                <w:t xml:space="preserve"> </w:t>
-                              </w:r>
-                            </w:p>
-                          </w:txbxContent>
-                        </wps:txbx>
-                        <wps:bodyPr rot="0" vert="horz" wrap="square" lIns="0" tIns="0" rIns="0" bIns="0" anchor="t" anchorCtr="0" upright="1">
-                          <a:noAutofit/>
-                        </wps:bodyPr>
-                      </wps:wsp>
-                      <wps:wsp>
-                        <wps:cNvPr id="46" name="Shape 2472"/>
-                        <wps:cNvSpPr>
-                          <a:spLocks/>
-                        </wps:cNvSpPr>
-                        <wps:spPr bwMode="auto">
-                          <a:xfrm>
-                            <a:off x="10835" y="2338"/>
-                            <a:ext cx="3905" cy="0"/>
-                          </a:xfrm>
-                          <a:custGeom>
-                            <a:avLst/>
-                            <a:gdLst>
-                              <a:gd name="T0" fmla="*/ 0 w 390525"/>
-                              <a:gd name="T1" fmla="*/ 390525 w 390525"/>
-                              <a:gd name="T2" fmla="*/ 0 w 390525"/>
-                              <a:gd name="T3" fmla="*/ 390525 w 390525"/>
-                            </a:gdLst>
-                            <a:ahLst/>
-                            <a:cxnLst>
-                              <a:cxn ang="0">
-                                <a:pos x="T0" y="0"/>
-                              </a:cxn>
-                              <a:cxn ang="0">
-                                <a:pos x="T1" y="0"/>
-                              </a:cxn>
-                            </a:cxnLst>
-                            <a:rect l="T2" t="0" r="T3" b="0"/>
-                            <a:pathLst>
-                              <a:path w="390525">
-                                <a:moveTo>
-                                  <a:pt x="0" y="0"/>
-                                </a:moveTo>
-                                <a:lnTo>
-                                  <a:pt x="390525" y="0"/>
-                                </a:lnTo>
-                              </a:path>
-                            </a:pathLst>
-                          </a:custGeom>
-                          <a:noFill/>
-                          <a:ln w="6350">
-                            <a:solidFill>
-                              <a:srgbClr val="000000"/>
-                            </a:solidFill>
-                            <a:miter lim="127000"/>
-                            <a:headEnd/>
-                            <a:tailEnd/>
-                          </a:ln>
-                          <a:extLst>
-                            <a:ext uri="{909E8E84-426E-40DD-AFC4-6F175D3DCCD1}">
-                              <a14:hiddenFill xmlns:a14="http://schemas.microsoft.com/office/drawing/2010/main">
-                                <a:solidFill>
-                                  <a:srgbClr val="FFFFFF"/>
-                                </a:solidFill>
-                              </a14:hiddenFill>
-                            </a:ext>
-                          </a:extLst>
-                        </wps:spPr>
-                        <wps:bodyPr rot="0" vert="horz" wrap="square" lIns="91440" tIns="45720" rIns="91440" bIns="45720" anchor="t" anchorCtr="0" upright="1">
-                          <a:noAutofit/>
-                        </wps:bodyPr>
-                      </wps:wsp>
-                      <wps:wsp>
-                        <wps:cNvPr id="47" name="Shape 2473"/>
-                        <wps:cNvSpPr>
-                          <a:spLocks/>
-                        </wps:cNvSpPr>
-                        <wps:spPr bwMode="auto">
-                          <a:xfrm>
-                            <a:off x="14253" y="2338"/>
-                            <a:ext cx="1033" cy="2286"/>
-                          </a:xfrm>
-                          <a:custGeom>
-                            <a:avLst/>
-                            <a:gdLst>
-                              <a:gd name="T0" fmla="*/ 45339 w 103378"/>
-                              <a:gd name="T1" fmla="*/ 0 h 228600"/>
-                              <a:gd name="T2" fmla="*/ 58039 w 103378"/>
-                              <a:gd name="T3" fmla="*/ 0 h 228600"/>
-                              <a:gd name="T4" fmla="*/ 58039 w 103378"/>
-                              <a:gd name="T5" fmla="*/ 192605 h 228600"/>
-                              <a:gd name="T6" fmla="*/ 90678 w 103378"/>
-                              <a:gd name="T7" fmla="*/ 136652 h 228600"/>
-                              <a:gd name="T8" fmla="*/ 99314 w 103378"/>
-                              <a:gd name="T9" fmla="*/ 134366 h 228600"/>
-                              <a:gd name="T10" fmla="*/ 101600 w 103378"/>
-                              <a:gd name="T11" fmla="*/ 143002 h 228600"/>
-                              <a:gd name="T12" fmla="*/ 51689 w 103378"/>
-                              <a:gd name="T13" fmla="*/ 228600 h 228600"/>
-                              <a:gd name="T14" fmla="*/ 1778 w 103378"/>
-                              <a:gd name="T15" fmla="*/ 143002 h 228600"/>
-                              <a:gd name="T16" fmla="*/ 4064 w 103378"/>
-                              <a:gd name="T17" fmla="*/ 134366 h 228600"/>
-                              <a:gd name="T18" fmla="*/ 12700 w 103378"/>
-                              <a:gd name="T19" fmla="*/ 136652 h 228600"/>
-                              <a:gd name="T20" fmla="*/ 45339 w 103378"/>
-                              <a:gd name="T21" fmla="*/ 192605 h 228600"/>
-                              <a:gd name="T22" fmla="*/ 45339 w 103378"/>
-                              <a:gd name="T23" fmla="*/ 0 h 228600"/>
-                              <a:gd name="T24" fmla="*/ 0 w 103378"/>
-                              <a:gd name="T25" fmla="*/ 0 h 228600"/>
-                              <a:gd name="T26" fmla="*/ 103378 w 103378"/>
-                              <a:gd name="T27" fmla="*/ 228600 h 228600"/>
-                            </a:gdLst>
-                            <a:ahLst/>
-                            <a:cxnLst>
-                              <a:cxn ang="0">
-                                <a:pos x="T0" y="T1"/>
-                              </a:cxn>
-                              <a:cxn ang="0">
-                                <a:pos x="T2" y="T3"/>
-                              </a:cxn>
-                              <a:cxn ang="0">
-                                <a:pos x="T4" y="T5"/>
-                              </a:cxn>
-                              <a:cxn ang="0">
-                                <a:pos x="T6" y="T7"/>
-                              </a:cxn>
-                              <a:cxn ang="0">
-                                <a:pos x="T8" y="T9"/>
-                              </a:cxn>
-                              <a:cxn ang="0">
-                                <a:pos x="T10" y="T11"/>
-                              </a:cxn>
-                              <a:cxn ang="0">
-                                <a:pos x="T12" y="T13"/>
-                              </a:cxn>
-                              <a:cxn ang="0">
-                                <a:pos x="T14" y="T15"/>
-                              </a:cxn>
-                              <a:cxn ang="0">
-                                <a:pos x="T16" y="T17"/>
-                              </a:cxn>
-                              <a:cxn ang="0">
-                                <a:pos x="T18" y="T19"/>
-                              </a:cxn>
-                              <a:cxn ang="0">
-                                <a:pos x="T20" y="T21"/>
-                              </a:cxn>
-                              <a:cxn ang="0">
-                                <a:pos x="T22" y="T23"/>
-                              </a:cxn>
-                            </a:cxnLst>
-                            <a:rect l="T24" t="T25" r="T26" b="T27"/>
-                            <a:pathLst>
-                              <a:path w="103378" h="228600">
-                                <a:moveTo>
-                                  <a:pt x="45339" y="0"/>
-                                </a:moveTo>
-                                <a:lnTo>
-                                  <a:pt x="58039" y="0"/>
-                                </a:lnTo>
-                                <a:lnTo>
-                                  <a:pt x="58039" y="192605"/>
-                                </a:lnTo>
-                                <a:lnTo>
-                                  <a:pt x="90678" y="136652"/>
-                                </a:lnTo>
-                                <a:cubicBezTo>
-                                  <a:pt x="92456" y="133604"/>
-                                  <a:pt x="96266" y="132588"/>
-                                  <a:pt x="99314" y="134366"/>
-                                </a:cubicBezTo>
-                                <a:cubicBezTo>
-                                  <a:pt x="102362" y="136144"/>
-                                  <a:pt x="103378" y="139954"/>
-                                  <a:pt x="101600" y="143002"/>
-                                </a:cubicBezTo>
-                                <a:lnTo>
-                                  <a:pt x="51689" y="228600"/>
-                                </a:lnTo>
-                                <a:lnTo>
-                                  <a:pt x="1778" y="143002"/>
-                                </a:lnTo>
-                                <a:cubicBezTo>
-                                  <a:pt x="0" y="139954"/>
-                                  <a:pt x="1016" y="136144"/>
-                                  <a:pt x="4064" y="134366"/>
-                                </a:cubicBezTo>
-                                <a:cubicBezTo>
-                                  <a:pt x="7112" y="132588"/>
-                                  <a:pt x="10922" y="133604"/>
-                                  <a:pt x="12700" y="136652"/>
-                                </a:cubicBezTo>
-                                <a:lnTo>
-                                  <a:pt x="45339" y="192605"/>
-                                </a:lnTo>
-                                <a:lnTo>
-                                  <a:pt x="45339" y="0"/>
-                                </a:lnTo>
-                                <a:close/>
-                              </a:path>
-                            </a:pathLst>
-                          </a:custGeom>
-                          <a:solidFill>
-                            <a:srgbClr val="000000"/>
-                          </a:solidFill>
-                          <a:ln>
-                            <a:noFill/>
-                          </a:ln>
-                          <a:extLst>
-                            <a:ext uri="{91240B29-F687-4F45-9708-019B960494DF}">
-                              <a14:hiddenLine xmlns:a14="http://schemas.microsoft.com/office/drawing/2010/main" w="0">
-                                <a:solidFill>
-                                  <a:srgbClr val="000000"/>
-                                </a:solidFill>
-                                <a:miter lim="127000"/>
-                                <a:headEnd/>
-                                <a:tailEnd/>
-                              </a14:hiddenLine>
-                            </a:ext>
-                          </a:extLst>
-                        </wps:spPr>
-                        <wps:bodyPr rot="0" vert="horz" wrap="square" lIns="91440" tIns="45720" rIns="91440" bIns="45720" anchor="t" anchorCtr="0" upright="1">
-                          <a:noAutofit/>
-                        </wps:bodyPr>
-                      </wps:wsp>
-                      <wps:wsp>
-                        <wps:cNvPr id="48" name="Shape 2474"/>
-                        <wps:cNvSpPr>
-                          <a:spLocks/>
-                        </wps:cNvSpPr>
-                        <wps:spPr bwMode="auto">
-                          <a:xfrm>
-                            <a:off x="20937" y="7122"/>
-                            <a:ext cx="3905" cy="0"/>
-                          </a:xfrm>
-                          <a:custGeom>
-                            <a:avLst/>
-                            <a:gdLst>
-                              <a:gd name="T0" fmla="*/ 0 w 390525"/>
-                              <a:gd name="T1" fmla="*/ 390525 w 390525"/>
-                              <a:gd name="T2" fmla="*/ 0 w 390525"/>
-                              <a:gd name="T3" fmla="*/ 390525 w 390525"/>
-                            </a:gdLst>
-                            <a:ahLst/>
-                            <a:cxnLst>
-                              <a:cxn ang="0">
-                                <a:pos x="T0" y="0"/>
-                              </a:cxn>
-                              <a:cxn ang="0">
-                                <a:pos x="T1" y="0"/>
-                              </a:cxn>
-                            </a:cxnLst>
-                            <a:rect l="T2" t="0" r="T3" b="0"/>
-                            <a:pathLst>
-                              <a:path w="390525">
-                                <a:moveTo>
-                                  <a:pt x="0" y="0"/>
-                                </a:moveTo>
-                                <a:lnTo>
-                                  <a:pt x="390525" y="0"/>
-                                </a:lnTo>
-                              </a:path>
-                            </a:pathLst>
-                          </a:custGeom>
-                          <a:noFill/>
-                          <a:ln w="6350">
-                            <a:solidFill>
-                              <a:srgbClr val="000000"/>
-                            </a:solidFill>
-                            <a:miter lim="127000"/>
-                            <a:headEnd/>
-                            <a:tailEnd/>
-                          </a:ln>
-                          <a:extLst>
-                            <a:ext uri="{909E8E84-426E-40DD-AFC4-6F175D3DCCD1}">
-                              <a14:hiddenFill xmlns:a14="http://schemas.microsoft.com/office/drawing/2010/main">
-                                <a:solidFill>
-                                  <a:srgbClr val="FFFFFF"/>
-                                </a:solidFill>
-                              </a14:hiddenFill>
-                            </a:ext>
-                          </a:extLst>
-                        </wps:spPr>
-                        <wps:bodyPr rot="0" vert="horz" wrap="square" lIns="91440" tIns="45720" rIns="91440" bIns="45720" anchor="t" anchorCtr="0" upright="1">
-                          <a:noAutofit/>
-                        </wps:bodyPr>
-                      </wps:wsp>
-                      <wps:wsp>
-                        <wps:cNvPr id="49" name="Shape 2475"/>
-                        <wps:cNvSpPr>
-                          <a:spLocks/>
-                        </wps:cNvSpPr>
-                        <wps:spPr bwMode="auto">
-                          <a:xfrm>
-                            <a:off x="24353" y="7122"/>
-                            <a:ext cx="1035" cy="2286"/>
-                          </a:xfrm>
-                          <a:custGeom>
-                            <a:avLst/>
-                            <a:gdLst>
-                              <a:gd name="T0" fmla="*/ 45339 w 103505"/>
-                              <a:gd name="T1" fmla="*/ 0 h 228600"/>
-                              <a:gd name="T2" fmla="*/ 58039 w 103505"/>
-                              <a:gd name="T3" fmla="*/ 0 h 228600"/>
-                              <a:gd name="T4" fmla="*/ 58039 w 103505"/>
-                              <a:gd name="T5" fmla="*/ 192478 h 228600"/>
-                              <a:gd name="T6" fmla="*/ 90678 w 103505"/>
-                              <a:gd name="T7" fmla="*/ 136525 h 228600"/>
-                              <a:gd name="T8" fmla="*/ 99441 w 103505"/>
-                              <a:gd name="T9" fmla="*/ 134239 h 228600"/>
-                              <a:gd name="T10" fmla="*/ 101727 w 103505"/>
-                              <a:gd name="T11" fmla="*/ 143002 h 228600"/>
-                              <a:gd name="T12" fmla="*/ 51689 w 103505"/>
-                              <a:gd name="T13" fmla="*/ 228600 h 228600"/>
-                              <a:gd name="T14" fmla="*/ 1778 w 103505"/>
-                              <a:gd name="T15" fmla="*/ 143002 h 228600"/>
-                              <a:gd name="T16" fmla="*/ 4064 w 103505"/>
-                              <a:gd name="T17" fmla="*/ 134239 h 228600"/>
-                              <a:gd name="T18" fmla="*/ 12827 w 103505"/>
-                              <a:gd name="T19" fmla="*/ 136525 h 228600"/>
-                              <a:gd name="T20" fmla="*/ 45339 w 103505"/>
-                              <a:gd name="T21" fmla="*/ 192260 h 228600"/>
-                              <a:gd name="T22" fmla="*/ 45339 w 103505"/>
-                              <a:gd name="T23" fmla="*/ 0 h 228600"/>
-                              <a:gd name="T24" fmla="*/ 0 w 103505"/>
-                              <a:gd name="T25" fmla="*/ 0 h 228600"/>
-                              <a:gd name="T26" fmla="*/ 103505 w 103505"/>
-                              <a:gd name="T27" fmla="*/ 228600 h 228600"/>
-                            </a:gdLst>
-                            <a:ahLst/>
-                            <a:cxnLst>
-                              <a:cxn ang="0">
-                                <a:pos x="T0" y="T1"/>
-                              </a:cxn>
-                              <a:cxn ang="0">
-                                <a:pos x="T2" y="T3"/>
-                              </a:cxn>
-                              <a:cxn ang="0">
-                                <a:pos x="T4" y="T5"/>
-                              </a:cxn>
-                              <a:cxn ang="0">
-                                <a:pos x="T6" y="T7"/>
-                              </a:cxn>
-                              <a:cxn ang="0">
-                                <a:pos x="T8" y="T9"/>
-                              </a:cxn>
-                              <a:cxn ang="0">
-                                <a:pos x="T10" y="T11"/>
-                              </a:cxn>
-                              <a:cxn ang="0">
-                                <a:pos x="T12" y="T13"/>
-                              </a:cxn>
-                              <a:cxn ang="0">
-                                <a:pos x="T14" y="T15"/>
-                              </a:cxn>
-                              <a:cxn ang="0">
-                                <a:pos x="T16" y="T17"/>
-                              </a:cxn>
-                              <a:cxn ang="0">
-                                <a:pos x="T18" y="T19"/>
-                              </a:cxn>
-                              <a:cxn ang="0">
-                                <a:pos x="T20" y="T21"/>
-                              </a:cxn>
-                              <a:cxn ang="0">
-                                <a:pos x="T22" y="T23"/>
-                              </a:cxn>
-                            </a:cxnLst>
-                            <a:rect l="T24" t="T25" r="T26" b="T27"/>
-                            <a:pathLst>
-                              <a:path w="103505" h="228600">
-                                <a:moveTo>
-                                  <a:pt x="45339" y="0"/>
-                                </a:moveTo>
-                                <a:lnTo>
-                                  <a:pt x="58039" y="0"/>
-                                </a:lnTo>
-                                <a:lnTo>
-                                  <a:pt x="58039" y="192478"/>
-                                </a:lnTo>
-                                <a:lnTo>
-                                  <a:pt x="90678" y="136525"/>
-                                </a:lnTo>
-                                <a:cubicBezTo>
-                                  <a:pt x="92456" y="133477"/>
-                                  <a:pt x="96393" y="132461"/>
-                                  <a:pt x="99441" y="134239"/>
-                                </a:cubicBezTo>
-                                <a:cubicBezTo>
-                                  <a:pt x="102362" y="136017"/>
-                                  <a:pt x="103505" y="139954"/>
-                                  <a:pt x="101727" y="143002"/>
-                                </a:cubicBezTo>
-                                <a:lnTo>
-                                  <a:pt x="51689" y="228600"/>
-                                </a:lnTo>
-                                <a:lnTo>
-                                  <a:pt x="1778" y="143002"/>
-                                </a:lnTo>
-                                <a:cubicBezTo>
-                                  <a:pt x="0" y="139954"/>
-                                  <a:pt x="1016" y="136017"/>
-                                  <a:pt x="4064" y="134239"/>
-                                </a:cubicBezTo>
-                                <a:cubicBezTo>
-                                  <a:pt x="7112" y="132461"/>
-                                  <a:pt x="11049" y="133477"/>
-                                  <a:pt x="12827" y="136525"/>
-                                </a:cubicBezTo>
-                                <a:lnTo>
-                                  <a:pt x="45339" y="192260"/>
-                                </a:lnTo>
-                                <a:lnTo>
-                                  <a:pt x="45339" y="0"/>
-                                </a:lnTo>
-                                <a:close/>
-                              </a:path>
-                            </a:pathLst>
-                          </a:custGeom>
-                          <a:solidFill>
-                            <a:srgbClr val="000000"/>
-                          </a:solidFill>
-                          <a:ln>
-                            <a:noFill/>
-                          </a:ln>
-                          <a:extLst>
-                            <a:ext uri="{91240B29-F687-4F45-9708-019B960494DF}">
-                              <a14:hiddenLine xmlns:a14="http://schemas.microsoft.com/office/drawing/2010/main" w="0">
-                                <a:solidFill>
-                                  <a:srgbClr val="000000"/>
-                                </a:solidFill>
-                                <a:miter lim="127000"/>
-                                <a:headEnd/>
-                                <a:tailEnd/>
-                              </a14:hiddenLine>
-                            </a:ext>
-                          </a:extLst>
-                        </wps:spPr>
-                        <wps:bodyPr rot="0" vert="horz" wrap="square" lIns="91440" tIns="45720" rIns="91440" bIns="45720" anchor="t" anchorCtr="0" upright="1">
-                          <a:noAutofit/>
-                        </wps:bodyPr>
-                      </wps:wsp>
-                      <wps:wsp>
-                        <wps:cNvPr id="50" name="Shape 2476"/>
-                        <wps:cNvSpPr>
-                          <a:spLocks/>
-                        </wps:cNvSpPr>
-                        <wps:spPr bwMode="auto">
-                          <a:xfrm>
-                            <a:off x="33497" y="12225"/>
-                            <a:ext cx="1034" cy="2284"/>
-                          </a:xfrm>
-                          <a:custGeom>
-                            <a:avLst/>
-                            <a:gdLst>
-                              <a:gd name="T0" fmla="*/ 45339 w 103378"/>
-                              <a:gd name="T1" fmla="*/ 0 h 228473"/>
-                              <a:gd name="T2" fmla="*/ 58039 w 103378"/>
-                              <a:gd name="T3" fmla="*/ 0 h 228473"/>
-                              <a:gd name="T4" fmla="*/ 58039 w 103378"/>
-                              <a:gd name="T5" fmla="*/ 192478 h 228473"/>
-                              <a:gd name="T6" fmla="*/ 90678 w 103378"/>
-                              <a:gd name="T7" fmla="*/ 136525 h 228473"/>
-                              <a:gd name="T8" fmla="*/ 99441 w 103378"/>
-                              <a:gd name="T9" fmla="*/ 134239 h 228473"/>
-                              <a:gd name="T10" fmla="*/ 101727 w 103378"/>
-                              <a:gd name="T11" fmla="*/ 142875 h 228473"/>
-                              <a:gd name="T12" fmla="*/ 51689 w 103378"/>
-                              <a:gd name="T13" fmla="*/ 228473 h 228473"/>
-                              <a:gd name="T14" fmla="*/ 1778 w 103378"/>
-                              <a:gd name="T15" fmla="*/ 142875 h 228473"/>
-                              <a:gd name="T16" fmla="*/ 4064 w 103378"/>
-                              <a:gd name="T17" fmla="*/ 134239 h 228473"/>
-                              <a:gd name="T18" fmla="*/ 12827 w 103378"/>
-                              <a:gd name="T19" fmla="*/ 136525 h 228473"/>
-                              <a:gd name="T20" fmla="*/ 45339 w 103378"/>
-                              <a:gd name="T21" fmla="*/ 192260 h 228473"/>
-                              <a:gd name="T22" fmla="*/ 45339 w 103378"/>
-                              <a:gd name="T23" fmla="*/ 0 h 228473"/>
-                              <a:gd name="T24" fmla="*/ 0 w 103378"/>
-                              <a:gd name="T25" fmla="*/ 0 h 228473"/>
-                              <a:gd name="T26" fmla="*/ 103378 w 103378"/>
-                              <a:gd name="T27" fmla="*/ 228473 h 228473"/>
-                            </a:gdLst>
-                            <a:ahLst/>
-                            <a:cxnLst>
-                              <a:cxn ang="0">
-                                <a:pos x="T0" y="T1"/>
-                              </a:cxn>
-                              <a:cxn ang="0">
-                                <a:pos x="T2" y="T3"/>
-                              </a:cxn>
-                              <a:cxn ang="0">
-                                <a:pos x="T4" y="T5"/>
-                              </a:cxn>
-                              <a:cxn ang="0">
-                                <a:pos x="T6" y="T7"/>
-                              </a:cxn>
-                              <a:cxn ang="0">
-                                <a:pos x="T8" y="T9"/>
-                              </a:cxn>
-                              <a:cxn ang="0">
-                                <a:pos x="T10" y="T11"/>
-                              </a:cxn>
-                              <a:cxn ang="0">
-                                <a:pos x="T12" y="T13"/>
-                              </a:cxn>
-                              <a:cxn ang="0">
-                                <a:pos x="T14" y="T15"/>
-                              </a:cxn>
-                              <a:cxn ang="0">
-                                <a:pos x="T16" y="T17"/>
-                              </a:cxn>
-                              <a:cxn ang="0">
-                                <a:pos x="T18" y="T19"/>
-                              </a:cxn>
-                              <a:cxn ang="0">
-                                <a:pos x="T20" y="T21"/>
-                              </a:cxn>
-                              <a:cxn ang="0">
-                                <a:pos x="T22" y="T23"/>
-                              </a:cxn>
-                            </a:cxnLst>
-                            <a:rect l="T24" t="T25" r="T26" b="T27"/>
-                            <a:pathLst>
-                              <a:path w="103378" h="228473">
-                                <a:moveTo>
-                                  <a:pt x="45339" y="0"/>
-                                </a:moveTo>
-                                <a:lnTo>
-                                  <a:pt x="58039" y="0"/>
-                                </a:lnTo>
-                                <a:lnTo>
-                                  <a:pt x="58039" y="192478"/>
-                                </a:lnTo>
-                                <a:lnTo>
-                                  <a:pt x="90678" y="136525"/>
-                                </a:lnTo>
-                                <a:cubicBezTo>
-                                  <a:pt x="92456" y="133477"/>
-                                  <a:pt x="96393" y="132461"/>
-                                  <a:pt x="99441" y="134239"/>
-                                </a:cubicBezTo>
-                                <a:cubicBezTo>
-                                  <a:pt x="102362" y="136017"/>
-                                  <a:pt x="103378" y="139827"/>
-                                  <a:pt x="101727" y="142875"/>
-                                </a:cubicBezTo>
-                                <a:lnTo>
-                                  <a:pt x="51689" y="228473"/>
-                                </a:lnTo>
-                                <a:lnTo>
-                                  <a:pt x="1778" y="142875"/>
-                                </a:lnTo>
-                                <a:cubicBezTo>
-                                  <a:pt x="0" y="139827"/>
-                                  <a:pt x="1016" y="136017"/>
-                                  <a:pt x="4064" y="134239"/>
-                                </a:cubicBezTo>
-                                <a:cubicBezTo>
-                                  <a:pt x="7112" y="132461"/>
-                                  <a:pt x="11049" y="133477"/>
-                                  <a:pt x="12827" y="136525"/>
-                                </a:cubicBezTo>
-                                <a:lnTo>
-                                  <a:pt x="45339" y="192260"/>
-                                </a:lnTo>
-                                <a:lnTo>
-                                  <a:pt x="45339" y="0"/>
-                                </a:lnTo>
-                                <a:close/>
-                              </a:path>
-                            </a:pathLst>
-                          </a:custGeom>
-                          <a:solidFill>
-                            <a:srgbClr val="000000"/>
-                          </a:solidFill>
-                          <a:ln>
-                            <a:noFill/>
-                          </a:ln>
-                          <a:extLst>
-                            <a:ext uri="{91240B29-F687-4F45-9708-019B960494DF}">
-                              <a14:hiddenLine xmlns:a14="http://schemas.microsoft.com/office/drawing/2010/main" w="0">
-                                <a:solidFill>
-                                  <a:srgbClr val="000000"/>
-                                </a:solidFill>
-                                <a:miter lim="127000"/>
-                                <a:headEnd/>
-                                <a:tailEnd/>
-                              </a14:hiddenLine>
-                            </a:ext>
-                          </a:extLst>
-                        </wps:spPr>
-                        <wps:bodyPr rot="0" vert="horz" wrap="square" lIns="91440" tIns="45720" rIns="91440" bIns="45720" anchor="t" anchorCtr="0" upright="1">
-                          <a:noAutofit/>
-                        </wps:bodyPr>
-                      </wps:wsp>
-                      <wps:wsp>
-                        <wps:cNvPr id="51" name="Shape 2477"/>
-                        <wps:cNvSpPr>
-                          <a:spLocks/>
-                        </wps:cNvSpPr>
-                        <wps:spPr bwMode="auto">
-                          <a:xfrm>
-                            <a:off x="42534" y="16582"/>
-                            <a:ext cx="1035" cy="2286"/>
-                          </a:xfrm>
-                          <a:custGeom>
-                            <a:avLst/>
-                            <a:gdLst>
-                              <a:gd name="T0" fmla="*/ 45466 w 103505"/>
-                              <a:gd name="T1" fmla="*/ 0 h 228600"/>
-                              <a:gd name="T2" fmla="*/ 58166 w 103505"/>
-                              <a:gd name="T3" fmla="*/ 0 h 228600"/>
-                              <a:gd name="T4" fmla="*/ 58166 w 103505"/>
-                              <a:gd name="T5" fmla="*/ 192387 h 228600"/>
-                              <a:gd name="T6" fmla="*/ 90678 w 103505"/>
-                              <a:gd name="T7" fmla="*/ 136652 h 228600"/>
-                              <a:gd name="T8" fmla="*/ 99441 w 103505"/>
-                              <a:gd name="T9" fmla="*/ 134366 h 228600"/>
-                              <a:gd name="T10" fmla="*/ 101727 w 103505"/>
-                              <a:gd name="T11" fmla="*/ 143002 h 228600"/>
-                              <a:gd name="T12" fmla="*/ 51816 w 103505"/>
-                              <a:gd name="T13" fmla="*/ 228600 h 228600"/>
-                              <a:gd name="T14" fmla="*/ 1778 w 103505"/>
-                              <a:gd name="T15" fmla="*/ 143002 h 228600"/>
-                              <a:gd name="T16" fmla="*/ 4064 w 103505"/>
-                              <a:gd name="T17" fmla="*/ 134366 h 228600"/>
-                              <a:gd name="T18" fmla="*/ 12827 w 103505"/>
-                              <a:gd name="T19" fmla="*/ 136652 h 228600"/>
-                              <a:gd name="T20" fmla="*/ 45466 w 103505"/>
-                              <a:gd name="T21" fmla="*/ 192605 h 228600"/>
-                              <a:gd name="T22" fmla="*/ 45466 w 103505"/>
-                              <a:gd name="T23" fmla="*/ 0 h 228600"/>
-                              <a:gd name="T24" fmla="*/ 0 w 103505"/>
-                              <a:gd name="T25" fmla="*/ 0 h 228600"/>
-                              <a:gd name="T26" fmla="*/ 103505 w 103505"/>
-                              <a:gd name="T27" fmla="*/ 228600 h 228600"/>
-                            </a:gdLst>
-                            <a:ahLst/>
-                            <a:cxnLst>
-                              <a:cxn ang="0">
-                                <a:pos x="T0" y="T1"/>
-                              </a:cxn>
-                              <a:cxn ang="0">
-                                <a:pos x="T2" y="T3"/>
-                              </a:cxn>
-                              <a:cxn ang="0">
-                                <a:pos x="T4" y="T5"/>
-                              </a:cxn>
-                              <a:cxn ang="0">
-                                <a:pos x="T6" y="T7"/>
-                              </a:cxn>
-                              <a:cxn ang="0">
-                                <a:pos x="T8" y="T9"/>
-                              </a:cxn>
-                              <a:cxn ang="0">
-                                <a:pos x="T10" y="T11"/>
-                              </a:cxn>
-                              <a:cxn ang="0">
-                                <a:pos x="T12" y="T13"/>
-                              </a:cxn>
-                              <a:cxn ang="0">
-                                <a:pos x="T14" y="T15"/>
-                              </a:cxn>
-                              <a:cxn ang="0">
-                                <a:pos x="T16" y="T17"/>
-                              </a:cxn>
-                              <a:cxn ang="0">
-                                <a:pos x="T18" y="T19"/>
-                              </a:cxn>
-                              <a:cxn ang="0">
-                                <a:pos x="T20" y="T21"/>
-                              </a:cxn>
-                              <a:cxn ang="0">
-                                <a:pos x="T22" y="T23"/>
-                              </a:cxn>
-                            </a:cxnLst>
-                            <a:rect l="T24" t="T25" r="T26" b="T27"/>
-                            <a:pathLst>
-                              <a:path w="103505" h="228600">
-                                <a:moveTo>
-                                  <a:pt x="45466" y="0"/>
-                                </a:moveTo>
-                                <a:lnTo>
-                                  <a:pt x="58166" y="0"/>
-                                </a:lnTo>
-                                <a:lnTo>
-                                  <a:pt x="58166" y="192387"/>
-                                </a:lnTo>
-                                <a:lnTo>
-                                  <a:pt x="90678" y="136652"/>
-                                </a:lnTo>
-                                <a:cubicBezTo>
-                                  <a:pt x="92456" y="133604"/>
-                                  <a:pt x="96393" y="132588"/>
-                                  <a:pt x="99441" y="134366"/>
-                                </a:cubicBezTo>
-                                <a:cubicBezTo>
-                                  <a:pt x="102489" y="136144"/>
-                                  <a:pt x="103505" y="139954"/>
-                                  <a:pt x="101727" y="143002"/>
-                                </a:cubicBezTo>
-                                <a:lnTo>
-                                  <a:pt x="51816" y="228600"/>
-                                </a:lnTo>
-                                <a:lnTo>
-                                  <a:pt x="1778" y="143002"/>
-                                </a:lnTo>
-                                <a:cubicBezTo>
-                                  <a:pt x="0" y="139954"/>
-                                  <a:pt x="1143" y="136144"/>
-                                  <a:pt x="4064" y="134366"/>
-                                </a:cubicBezTo>
-                                <a:cubicBezTo>
-                                  <a:pt x="7112" y="132588"/>
-                                  <a:pt x="11049" y="133604"/>
-                                  <a:pt x="12827" y="136652"/>
-                                </a:cubicBezTo>
-                                <a:lnTo>
-                                  <a:pt x="45466" y="192605"/>
-                                </a:lnTo>
-                                <a:lnTo>
-                                  <a:pt x="45466" y="0"/>
-                                </a:lnTo>
-                                <a:close/>
-                              </a:path>
-                            </a:pathLst>
-                          </a:custGeom>
-                          <a:solidFill>
-                            <a:srgbClr val="000000"/>
-                          </a:solidFill>
-                          <a:ln>
-                            <a:noFill/>
-                          </a:ln>
-                          <a:extLst>
-                            <a:ext uri="{91240B29-F687-4F45-9708-019B960494DF}">
-                              <a14:hiddenLine xmlns:a14="http://schemas.microsoft.com/office/drawing/2010/main" w="0">
-                                <a:solidFill>
-                                  <a:srgbClr val="000000"/>
-                                </a:solidFill>
-                                <a:miter lim="127000"/>
-                                <a:headEnd/>
-                                <a:tailEnd/>
-                              </a14:hiddenLine>
-                            </a:ext>
-                          </a:extLst>
-                        </wps:spPr>
-                        <wps:bodyPr rot="0" vert="horz" wrap="square" lIns="91440" tIns="45720" rIns="91440" bIns="45720" anchor="t" anchorCtr="0" upright="1">
-                          <a:noAutofit/>
-                        </wps:bodyPr>
-                      </wps:wsp>
-                      <wps:wsp>
-                        <wps:cNvPr id="52" name="Shape 2478"/>
-                        <wps:cNvSpPr>
-                          <a:spLocks/>
-                        </wps:cNvSpPr>
-                        <wps:spPr bwMode="auto">
-                          <a:xfrm>
-                            <a:off x="1479" y="0"/>
-                            <a:ext cx="9049" cy="5142"/>
-                          </a:xfrm>
-                          <a:custGeom>
-                            <a:avLst/>
-                            <a:gdLst>
-                              <a:gd name="T0" fmla="*/ 0 w 904875"/>
-                              <a:gd name="T1" fmla="*/ 85725 h 514223"/>
-                              <a:gd name="T2" fmla="*/ 85725 w 904875"/>
-                              <a:gd name="T3" fmla="*/ 0 h 514223"/>
-                              <a:gd name="T4" fmla="*/ 819150 w 904875"/>
-                              <a:gd name="T5" fmla="*/ 0 h 514223"/>
-                              <a:gd name="T6" fmla="*/ 904875 w 904875"/>
-                              <a:gd name="T7" fmla="*/ 85725 h 514223"/>
-                              <a:gd name="T8" fmla="*/ 904875 w 904875"/>
-                              <a:gd name="T9" fmla="*/ 428498 h 514223"/>
-                              <a:gd name="T10" fmla="*/ 819150 w 904875"/>
-                              <a:gd name="T11" fmla="*/ 514223 h 514223"/>
-                              <a:gd name="T12" fmla="*/ 85725 w 904875"/>
-                              <a:gd name="T13" fmla="*/ 514223 h 514223"/>
-                              <a:gd name="T14" fmla="*/ 0 w 904875"/>
-                              <a:gd name="T15" fmla="*/ 428498 h 514223"/>
-                              <a:gd name="T16" fmla="*/ 0 w 904875"/>
-                              <a:gd name="T17" fmla="*/ 85725 h 514223"/>
-                              <a:gd name="T18" fmla="*/ 0 w 904875"/>
-                              <a:gd name="T19" fmla="*/ 0 h 514223"/>
-                              <a:gd name="T20" fmla="*/ 904875 w 904875"/>
-                              <a:gd name="T21" fmla="*/ 514223 h 514223"/>
-                            </a:gdLst>
-                            <a:ahLst/>
-                            <a:cxnLst>
-                              <a:cxn ang="0">
-                                <a:pos x="T0" y="T1"/>
-                              </a:cxn>
-                              <a:cxn ang="0">
-                                <a:pos x="T2" y="T3"/>
-                              </a:cxn>
-                              <a:cxn ang="0">
-                                <a:pos x="T4" y="T5"/>
-                              </a:cxn>
-                              <a:cxn ang="0">
-                                <a:pos x="T6" y="T7"/>
-                              </a:cxn>
-                              <a:cxn ang="0">
-                                <a:pos x="T8" y="T9"/>
-                              </a:cxn>
-                              <a:cxn ang="0">
-                                <a:pos x="T10" y="T11"/>
-                              </a:cxn>
-                              <a:cxn ang="0">
-                                <a:pos x="T12" y="T13"/>
-                              </a:cxn>
-                              <a:cxn ang="0">
-                                <a:pos x="T14" y="T15"/>
-                              </a:cxn>
-                              <a:cxn ang="0">
-                                <a:pos x="T16" y="T17"/>
-                              </a:cxn>
-                            </a:cxnLst>
-                            <a:rect l="T18" t="T19" r="T20" b="T21"/>
-                            <a:pathLst>
-                              <a:path w="904875" h="514223">
-                                <a:moveTo>
-                                  <a:pt x="0" y="85725"/>
-                                </a:moveTo>
-                                <a:cubicBezTo>
-                                  <a:pt x="0" y="38354"/>
-                                  <a:pt x="38354" y="0"/>
-                                  <a:pt x="85725" y="0"/>
-                                </a:cubicBezTo>
-                                <a:lnTo>
-                                  <a:pt x="819150" y="0"/>
-                                </a:lnTo>
-                                <a:cubicBezTo>
-                                  <a:pt x="866521" y="0"/>
-                                  <a:pt x="904875" y="38354"/>
-                                  <a:pt x="904875" y="85725"/>
-                                </a:cubicBezTo>
-                                <a:lnTo>
-                                  <a:pt x="904875" y="428498"/>
-                                </a:lnTo>
-                                <a:cubicBezTo>
-                                  <a:pt x="904875" y="475869"/>
-                                  <a:pt x="866521" y="514223"/>
-                                  <a:pt x="819150" y="514223"/>
-                                </a:cubicBezTo>
-                                <a:lnTo>
-                                  <a:pt x="85725" y="514223"/>
-                                </a:lnTo>
-                                <a:cubicBezTo>
-                                  <a:pt x="38354" y="514223"/>
-                                  <a:pt x="0" y="475869"/>
-                                  <a:pt x="0" y="428498"/>
-                                </a:cubicBezTo>
-                                <a:lnTo>
-                                  <a:pt x="0" y="85725"/>
-                                </a:lnTo>
-                                <a:close/>
-                              </a:path>
-                            </a:pathLst>
-                          </a:custGeom>
-                          <a:noFill/>
-                          <a:ln w="19050">
-                            <a:solidFill>
-                              <a:srgbClr val="000000"/>
-                            </a:solidFill>
-                            <a:miter lim="127000"/>
-                            <a:headEnd/>
-                            <a:tailEnd/>
-                          </a:ln>
-                          <a:extLst>
-                            <a:ext uri="{909E8E84-426E-40DD-AFC4-6F175D3DCCD1}">
-                              <a14:hiddenFill xmlns:a14="http://schemas.microsoft.com/office/drawing/2010/main">
-                                <a:solidFill>
-                                  <a:srgbClr val="FFFFFF"/>
-                                </a:solidFill>
-                              </a14:hiddenFill>
-                            </a:ext>
-                          </a:extLst>
-                        </wps:spPr>
-                        <wps:bodyPr rot="0" vert="horz" wrap="square" lIns="91440" tIns="45720" rIns="91440" bIns="45720" anchor="t" anchorCtr="0" upright="1">
-                          <a:noAutofit/>
-                        </wps:bodyPr>
-                      </wps:wsp>
-                      <pic:pic xmlns:pic="http://schemas.openxmlformats.org/drawingml/2006/picture">
-                        <pic:nvPicPr>
-                          <pic:cNvPr id="53" name="Picture 2480"/>
-                          <pic:cNvPicPr>
-                            <a:picLocks noChangeAspect="1" noChangeArrowheads="1"/>
-                          </pic:cNvPicPr>
-                        </pic:nvPicPr>
-                        <pic:blipFill>
-                          <a:blip r:embed="rId14">
-                            <a:extLst>
-                              <a:ext uri="{28A0092B-C50C-407E-A947-70E740481C1C}">
-                                <a14:useLocalDpi xmlns:a14="http://schemas.microsoft.com/office/drawing/2010/main" val="0"/>
-                              </a:ext>
-                            </a:extLst>
-                          </a:blip>
-                          <a:srcRect/>
-                          <a:stretch>
-                            <a:fillRect/>
-                          </a:stretch>
-                        </pic:blipFill>
-                        <pic:spPr bwMode="auto">
-                          <a:xfrm>
-                            <a:off x="1828" y="812"/>
-                            <a:ext cx="8357" cy="3531"/>
-                          </a:xfrm>
-                          <a:prstGeom prst="rect">
-                            <a:avLst/>
-                          </a:prstGeom>
-                          <a:noFill/>
-                          <a:extLst>
-                            <a:ext uri="{909E8E84-426E-40DD-AFC4-6F175D3DCCD1}">
-                              <a14:hiddenFill xmlns:a14="http://schemas.microsoft.com/office/drawing/2010/main">
-                                <a:solidFill>
-                                  <a:srgbClr val="FFFFFF"/>
-                                </a:solidFill>
-                              </a14:hiddenFill>
-                            </a:ext>
-                          </a:extLst>
-                        </pic:spPr>
-                      </pic:pic>
-                      <wps:wsp>
-                        <wps:cNvPr id="54" name="Rectangle 2481"/>
-                        <wps:cNvSpPr>
-                          <a:spLocks noChangeArrowheads="1"/>
-                        </wps:cNvSpPr>
-                        <wps:spPr bwMode="auto">
-                          <a:xfrm>
-                            <a:off x="4552" y="848"/>
-                            <a:ext cx="4348" cy="2057"/>
-                          </a:xfrm>
-                          <a:prstGeom prst="rect">
-                            <a:avLst/>
-                          </a:prstGeom>
-                          <a:noFill/>
-                          <a:ln>
-                            <a:noFill/>
-                          </a:ln>
-                          <a:extLst>
-                            <a:ext uri="{909E8E84-426E-40DD-AFC4-6F175D3DCCD1}">
-                              <a14:hiddenFill xmlns:a14="http://schemas.microsoft.com/office/drawing/2010/main">
-                                <a:solidFill>
-                                  <a:srgbClr val="FFFFFF"/>
-                                </a:solidFill>
-                              </a14:hiddenFill>
-                            </a:ext>
-                            <a:ext uri="{91240B29-F687-4F45-9708-019B960494DF}">
-                              <a14:hiddenLine xmlns:a14="http://schemas.microsoft.com/office/drawing/2010/main" w="9525">
-                                <a:solidFill>
-                                  <a:srgbClr val="000000"/>
-                                </a:solidFill>
-                                <a:miter lim="800000"/>
-                                <a:headEnd/>
-                                <a:tailEnd/>
-                              </a14:hiddenLine>
-                            </a:ext>
-                          </a:extLst>
-                        </wps:spPr>
-                        <wps:txbx>
-                          <w:txbxContent>
-                            <w:p>
-                              <w:r>
-                                <w:t xml:space="preserve">Studi </w:t>
-                              </w:r>
-                            </w:p>
-                          </w:txbxContent>
-                        </wps:txbx>
-                        <wps:bodyPr rot="0" vert="horz" wrap="square" lIns="0" tIns="0" rIns="0" bIns="0" anchor="t" anchorCtr="0" upright="1">
-                          <a:noAutofit/>
-                        </wps:bodyPr>
-                      </wps:wsp>
-                      <wps:wsp>
-                        <wps:cNvPr id="55" name="Rectangle 2482"/>
-                        <wps:cNvSpPr>
-                          <a:spLocks noChangeArrowheads="1"/>
-                        </wps:cNvSpPr>
-                        <wps:spPr bwMode="auto">
-                          <a:xfrm>
-                            <a:off x="3841" y="2577"/>
-                            <a:ext cx="5756" cy="2057"/>
-                          </a:xfrm>
-                          <a:prstGeom prst="rect">
-                            <a:avLst/>
-                          </a:prstGeom>
-                          <a:noFill/>
-                          <a:ln>
-                            <a:noFill/>
-                          </a:ln>
-                          <a:extLst>
-                            <a:ext uri="{909E8E84-426E-40DD-AFC4-6F175D3DCCD1}">
-                              <a14:hiddenFill xmlns:a14="http://schemas.microsoft.com/office/drawing/2010/main">
-                                <a:solidFill>
-                                  <a:srgbClr val="FFFFFF"/>
-                                </a:solidFill>
-                              </a14:hiddenFill>
-                            </a:ext>
-                            <a:ext uri="{91240B29-F687-4F45-9708-019B960494DF}">
-                              <a14:hiddenLine xmlns:a14="http://schemas.microsoft.com/office/drawing/2010/main" w="9525">
-                                <a:solidFill>
-                                  <a:srgbClr val="000000"/>
-                                </a:solidFill>
-                                <a:miter lim="800000"/>
-                                <a:headEnd/>
-                                <a:tailEnd/>
-                              </a14:hiddenLine>
-                            </a:ext>
-                          </a:extLst>
-                        </wps:spPr>
-                        <wps:txbx>
-                          <w:txbxContent>
-                            <w:p>
-                              <w:r>
-                                <w:t>Pustaka</w:t>
-                              </w:r>
-                            </w:p>
-                          </w:txbxContent>
-                        </wps:txbx>
-                        <wps:bodyPr rot="0" vert="horz" wrap="square" lIns="0" tIns="0" rIns="0" bIns="0" anchor="t" anchorCtr="0" upright="1">
-                          <a:noAutofit/>
-                        </wps:bodyPr>
-                      </wps:wsp>
-                      <wps:wsp>
-                        <wps:cNvPr id="56" name="Rectangle 2483"/>
-                        <wps:cNvSpPr>
-                          <a:spLocks noChangeArrowheads="1"/>
-                        </wps:cNvSpPr>
-                        <wps:spPr bwMode="auto">
-                          <a:xfrm>
-                            <a:off x="8185" y="2577"/>
-                            <a:ext cx="464" cy="2057"/>
-                          </a:xfrm>
-                          <a:prstGeom prst="rect">
-                            <a:avLst/>
-                          </a:prstGeom>
-                          <a:noFill/>
-                          <a:ln>
-                            <a:noFill/>
-                          </a:ln>
-                          <a:extLst>
-                            <a:ext uri="{909E8E84-426E-40DD-AFC4-6F175D3DCCD1}">
-                              <a14:hiddenFill xmlns:a14="http://schemas.microsoft.com/office/drawing/2010/main">
-                                <a:solidFill>
-                                  <a:srgbClr val="FFFFFF"/>
-                                </a:solidFill>
-                              </a14:hiddenFill>
-                            </a:ext>
-                            <a:ext uri="{91240B29-F687-4F45-9708-019B960494DF}">
-                              <a14:hiddenLine xmlns:a14="http://schemas.microsoft.com/office/drawing/2010/main" w="9525">
-                                <a:solidFill>
-                                  <a:srgbClr val="000000"/>
-                                </a:solidFill>
-                                <a:miter lim="800000"/>
-                                <a:headEnd/>
-                                <a:tailEnd/>
-                              </a14:hiddenLine>
-                            </a:ext>
-                          </a:extLst>
-                        </wps:spPr>
-                        <wps:txbx>
-                          <w:txbxContent>
-                            <w:p>
-                              <w:r>
-                                <w:t xml:space="preserve"> </w:t>
-                              </w:r>
-                            </w:p>
-                          </w:txbxContent>
-                        </wps:txbx>
-                        <wps:bodyPr rot="0" vert="horz" wrap="square" lIns="0" tIns="0" rIns="0" bIns="0" anchor="t" anchorCtr="0" upright="1">
-                          <a:noAutofit/>
-                        </wps:bodyPr>
-                      </wps:wsp>
-                      <wps:wsp>
-                        <wps:cNvPr id="57" name="Shape 2484"/>
-                        <wps:cNvSpPr>
-                          <a:spLocks/>
-                        </wps:cNvSpPr>
-                        <wps:spPr bwMode="auto">
-                          <a:xfrm>
-                            <a:off x="30081" y="12225"/>
-                            <a:ext cx="3905" cy="0"/>
-                          </a:xfrm>
-                          <a:custGeom>
-                            <a:avLst/>
-                            <a:gdLst>
-                              <a:gd name="T0" fmla="*/ 0 w 390525"/>
-                              <a:gd name="T1" fmla="*/ 390525 w 390525"/>
-                              <a:gd name="T2" fmla="*/ 0 w 390525"/>
-                              <a:gd name="T3" fmla="*/ 390525 w 390525"/>
-                            </a:gdLst>
-                            <a:ahLst/>
-                            <a:cxnLst>
-                              <a:cxn ang="0">
-                                <a:pos x="T0" y="0"/>
-                              </a:cxn>
-                              <a:cxn ang="0">
-                                <a:pos x="T1" y="0"/>
-                              </a:cxn>
-                            </a:cxnLst>
-                            <a:rect l="T2" t="0" r="T3" b="0"/>
-                            <a:pathLst>
-                              <a:path w="390525">
-                                <a:moveTo>
-                                  <a:pt x="0" y="0"/>
-                                </a:moveTo>
-                                <a:lnTo>
-                                  <a:pt x="390525" y="0"/>
-                                </a:lnTo>
-                              </a:path>
-                            </a:pathLst>
-                          </a:custGeom>
-                          <a:noFill/>
-                          <a:ln w="6350">
-                            <a:solidFill>
-                              <a:srgbClr val="000000"/>
-                            </a:solidFill>
-                            <a:miter lim="127000"/>
-                            <a:headEnd/>
-                            <a:tailEnd/>
-                          </a:ln>
-                          <a:extLst>
-                            <a:ext uri="{909E8E84-426E-40DD-AFC4-6F175D3DCCD1}">
-                              <a14:hiddenFill xmlns:a14="http://schemas.microsoft.com/office/drawing/2010/main">
-                                <a:solidFill>
-                                  <a:srgbClr val="FFFFFF"/>
-                                </a:solidFill>
-                              </a14:hiddenFill>
-                            </a:ext>
-                          </a:extLst>
-                        </wps:spPr>
-                        <wps:bodyPr rot="0" vert="horz" wrap="square" lIns="91440" tIns="45720" rIns="91440" bIns="45720" anchor="t" anchorCtr="0" upright="1">
-                          <a:noAutofit/>
-                        </wps:bodyPr>
-                      </wps:wsp>
-                      <wps:wsp>
-                        <wps:cNvPr id="58" name="Shape 2485"/>
-                        <wps:cNvSpPr>
-                          <a:spLocks/>
-                        </wps:cNvSpPr>
-                        <wps:spPr bwMode="auto">
-                          <a:xfrm>
-                            <a:off x="39118" y="16582"/>
-                            <a:ext cx="3905" cy="0"/>
-                          </a:xfrm>
-                          <a:custGeom>
-                            <a:avLst/>
-                            <a:gdLst>
-                              <a:gd name="T0" fmla="*/ 0 w 390525"/>
-                              <a:gd name="T1" fmla="*/ 390525 w 390525"/>
-                              <a:gd name="T2" fmla="*/ 0 w 390525"/>
-                              <a:gd name="T3" fmla="*/ 390525 w 390525"/>
-                            </a:gdLst>
-                            <a:ahLst/>
-                            <a:cxnLst>
-                              <a:cxn ang="0">
-                                <a:pos x="T0" y="0"/>
-                              </a:cxn>
-                              <a:cxn ang="0">
-                                <a:pos x="T1" y="0"/>
-                              </a:cxn>
-                            </a:cxnLst>
-                            <a:rect l="T2" t="0" r="T3" b="0"/>
-                            <a:pathLst>
-                              <a:path w="390525">
-                                <a:moveTo>
-                                  <a:pt x="0" y="0"/>
-                                </a:moveTo>
-                                <a:lnTo>
-                                  <a:pt x="390525" y="0"/>
-                                </a:lnTo>
-                              </a:path>
-                            </a:pathLst>
-                          </a:custGeom>
-                          <a:noFill/>
-                          <a:ln w="6350">
-                            <a:solidFill>
-                              <a:srgbClr val="000000"/>
-                            </a:solidFill>
-                            <a:miter lim="127000"/>
-                            <a:headEnd/>
-                            <a:tailEnd/>
-                          </a:ln>
-                          <a:extLst>
-                            <a:ext uri="{909E8E84-426E-40DD-AFC4-6F175D3DCCD1}">
-                              <a14:hiddenFill xmlns:a14="http://schemas.microsoft.com/office/drawing/2010/main">
-                                <a:solidFill>
-                                  <a:srgbClr val="FFFFFF"/>
-                                </a:solidFill>
-                              </a14:hiddenFill>
-                            </a:ext>
-                          </a:extLst>
-                        </wps:spPr>
-                        <wps:bodyPr rot="0" vert="horz" wrap="square" lIns="91440" tIns="45720" rIns="91440" bIns="45720" anchor="t" anchorCtr="0" upright="1">
-                          <a:noAutofit/>
-                        </wps:bodyPr>
-                      </wps:wsp>
-                      <pic:pic xmlns:pic="http://schemas.openxmlformats.org/drawingml/2006/picture">
-                        <pic:nvPicPr>
-                          <pic:cNvPr id="59" name="Picture 2488"/>
-                          <pic:cNvPicPr>
-                            <a:picLocks noChangeAspect="1" noChangeArrowheads="1"/>
-                          </pic:cNvPicPr>
-                        </pic:nvPicPr>
-                        <pic:blipFill>
-                          <a:blip r:embed="rId15">
-                            <a:extLst>
-                              <a:ext uri="{28A0092B-C50C-407E-A947-70E740481C1C}">
-                                <a14:useLocalDpi xmlns:a14="http://schemas.microsoft.com/office/drawing/2010/main" val="0"/>
-                              </a:ext>
-                            </a:extLst>
-                          </a:blip>
-                          <a:srcRect/>
-                          <a:stretch>
-                            <a:fillRect/>
-                          </a:stretch>
-                        </pic:blipFill>
-                        <pic:spPr bwMode="auto">
-                          <a:xfrm>
-                            <a:off x="0" y="25501"/>
-                            <a:ext cx="45974" cy="2616"/>
-                          </a:xfrm>
-                          <a:prstGeom prst="rect">
-                            <a:avLst/>
-                          </a:prstGeom>
-                          <a:noFill/>
-                          <a:extLst>
-                            <a:ext uri="{909E8E84-426E-40DD-AFC4-6F175D3DCCD1}">
-                              <a14:hiddenFill xmlns:a14="http://schemas.microsoft.com/office/drawing/2010/main">
-                                <a:solidFill>
-                                  <a:srgbClr val="FFFFFF"/>
-                                </a:solidFill>
-                              </a14:hiddenFill>
-                            </a:ext>
-                          </a:extLst>
-                        </pic:spPr>
-                      </pic:pic>
-                    </wpg:wgp>
-                  </a:graphicData>
-                </a:graphic>
-              </wp:inline>
-            </w:drawing>
-          </mc:Choice>
-          <mc:Fallback>
-            <w:pict>
-              <v:group w14:anchorId="33FFF1E1" id="Group 113911" o:spid="_x0000_s1026" style="width:393.3pt;height:157.1pt;mso-position-horizontal-relative:char;mso-position-vertical-relative:line" coordsize="47447,28117" o:gfxdata="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">
-                <v:shape id="Shape 2451" o:spid="_x0000_s1027" style="position:absolute;left:9453;top:5740;width:10668;height:3713;visibility:visible;mso-wrap-style:square;v-text-anchor:top" coordsize="1066800,371348" o:gfxdata="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" path="m,61849c,27686,27686,,61849,r943102,c1039114,,1066800,27686,1066800,61849r,247650c1066800,343662,1039114,371348,1004951,371348r-943102,c27686,371348,,343662,,309499l,61849xe" filled="f" strokeweight="1.5pt">
-                  <v:stroke miterlimit="83231f" joinstyle="miter"/>
-                  <v:path arrowok="t" o:connecttype="custom" o:connectlocs="0,618;618,0;10050,0;10668,618;10668,3095;10050,3713;618,3713;0,3095;0,618" o:connectangles="0,0,0,0,0,0,0,0,0" textboxrect="0,0,1066800,371348"/>
-                </v:shape>
-                <v:shapetype id="_x0000_t75" coordsize="21600,21600" o:spt="75" o:preferrelative="t" path="m@4@5l@4@11@9@11@9@5xe" filled="f" stroked="f">
-                  <v:stroke joinstyle="miter"/>
-                  <v:formulas>
-                    <v:f eqn="if lineDrawn pixelLineWidth 0"/>
-                    <v:f eqn="sum @0 1 0"/>
-                    <v:f eqn="sum 0 0 @1"/>
-                    <v:f eqn="prod @2 1 2"/>
-                    <v:f eqn="prod @3 21600 pixelWidth"/>
-                    <v:f eqn="prod @3 21600 pixelHeight"/>
-                    <v:f eqn="sum @0 0 1"/>
-                    <v:f eqn="prod @6 1 2"/>
-                    <v:f eqn="prod @7 21600 pixelWidth"/>
-                    <v:f eqn="sum @8 21600 0"/>
-                    <v:f eqn="prod @7 21600 pixelHeight"/>
-                    <v:f eqn="sum @10 21600 0"/>
-                  </v:formulas>
-                  <v:path o:extrusionok="f" gradientshapeok="t" o:connecttype="rect"/>
-                  <o:lock v:ext="edit" aspectratio="t"/>
-                </v:shapetype>
-                <v:shape id="Picture 2453" o:spid="_x0000_s1028" type="#_x0000_t75" style="position:absolute;left:9728;top:6477;width:10109;height:2235;visibility:visible;mso-wrap-style:square" o:gfxdata="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">
-                  <v:imagedata r:id="rId16" o:title=""/>
-                </v:shape>
-                <v:rect id="Rectangle 2454" o:spid="_x0000_s1029" style="position:absolute;left:11261;top:6514;width:9366;height:2057;visibility:visible;mso-wrap-style:square;v-text-anchor:top" o:gfxdata="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" filled="f" stroked="f">
-                  <v:textbox inset="0,0,0,0">
-                    <w:txbxContent>
-                      <w:p>
-                        <w:r>
-                          <w:t>Perencanaan</w:t>
-                        </w:r>
-                      </w:p>
-                    </w:txbxContent>
-                  </v:textbox>
-                </v:rect>
-                <v:rect id="Rectangle 2455" o:spid="_x0000_s1030" style="position:absolute;left:18323;top:6514;width:465;height:2057;visibility:visible;mso-wrap-style:square;v-text-anchor:top" o:gfxdata="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" filled="f" stroked="f">
-                  <v:textbox inset="0,0,0,0">
-                    <w:txbxContent>
-                      <w:p>
-                        <w:r>
-                          <w:t xml:space="preserve"> </w:t>
-                        </w:r>
-                      </w:p>
-                    </w:txbxContent>
-                  </v:textbox>
-                </v:rect>
-                <v:shape id="Shape 2456" o:spid="_x0000_s1031" style="position:absolute;left:18704;top:10204;width:10668;height:3715;visibility:visible;mso-wrap-style:square;v-text-anchor:top" coordsize="1066800,371475" o:gfxdata="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" path="m,61976c,27686,27686,,61849,r942975,c1038987,,1066800,27686,1066800,61976r,247523c1066800,343662,1038987,371475,1004824,371475r-942975,c27686,371475,,343662,,309499l,61976xe" filled="f" strokeweight="1.5pt">
-                  <v:stroke miterlimit="83231f" joinstyle="miter"/>
-                  <v:path arrowok="t" o:connecttype="custom" o:connectlocs="0,620;618,0;10048,0;10668,620;10668,3095;10048,3715;618,3715;0,3095;0,620" o:connectangles="0,0,0,0,0,0,0,0,0" textboxrect="0,0,1066800,371475"/>
-                </v:shape>
-                <v:shape id="Picture 2458" o:spid="_x0000_s1032" type="#_x0000_t75" style="position:absolute;left:18973;top:10947;width:10135;height:2235;visibility:visible;mso-wrap-style:square" o:gfxdata="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">
-                  <v:imagedata r:id="rId16" o:title=""/>
-                </v:shape>
-                <v:rect id="Rectangle 2459" o:spid="_x0000_s1033" style="position:absolute;left:20459;top:10985;width:9469;height:2057;visibility:visible;mso-wrap-style:square;v-text-anchor:top" o:gfxdata="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" filled="f" stroked="f">
-                  <v:textbox inset="0,0,0,0">
-                    <w:txbxContent>
-                      <w:p>
-                        <w:r>
-                          <w:t>Perancangan</w:t>
-                        </w:r>
-                      </w:p>
-                    </w:txbxContent>
-                  </v:textbox>
-                </v:rect>
-                <v:rect id="Rectangle 2460" o:spid="_x0000_s1034" style="position:absolute;left:27597;top:10985;width:464;height:2057;visibility:visible;mso-wrap-style:square;v-text-anchor:top" o:gfxdata="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" filled="f" stroked="f">
-                  <v:textbox inset="0,0,0,0">
-                    <w:txbxContent>
-                      <w:p>
-                        <w:r>
-                          <w:t xml:space="preserve"> </w:t>
-                        </w:r>
-                      </w:p>
-                    </w:txbxContent>
-                  </v:textbox>
-                </v:rect>
-                <v:shape id="Shape 2461" o:spid="_x0000_s1035" style="position:absolute;left:27848;top:14988;width:10668;height:3508;visibility:visible;mso-wrap-style:square;v-text-anchor:top" coordsize="1066800,350774" o:gfxdata="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" path="m,58420c,26162,26162,,58420,r949833,c1040511,,1066800,26162,1066800,58420r,233934c1066800,324612,1040511,350774,1008253,350774r-949833,c26162,350774,,324612,,292354l,58420xe" filled="f" strokeweight="1.5pt">
-                  <v:stroke miterlimit="83231f" joinstyle="miter"/>
-                  <v:path arrowok="t" o:connecttype="custom" o:connectlocs="0,584;584,0;10083,0;10668,584;10668,2924;10083,3508;584,3508;0,2924;0,584" o:connectangles="0,0,0,0,0,0,0,0,0" textboxrect="0,0,1066800,350774"/>
-                </v:shape>
-                <v:shape id="Picture 2463" o:spid="_x0000_s1036" type="#_x0000_t75" style="position:absolute;left:28117;top:15722;width:10135;height:2058;visibility:visible;mso-wrap-style:square" o:gfxdata="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">
-                  <v:imagedata r:id="rId17" o:title=""/>
-                </v:shape>
-                <v:rect id="Rectangle 2464" o:spid="_x0000_s1037" style="position:absolute;left:30393;top:15764;width:7412;height:2057;visibility:visible;mso-wrap-style:square;v-text-anchor:top" o:gfxdata="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" filled="f" stroked="f">
-                  <v:textbox inset="0,0,0,0">
-                    <w:txbxContent>
-                      <w:p>
-                        <w:r>
-                          <w:t>Pengujian</w:t>
-                        </w:r>
-                      </w:p>
-                    </w:txbxContent>
-                  </v:textbox>
-                </v:rect>
-                <v:rect id="Rectangle 2465" o:spid="_x0000_s1038" style="position:absolute;left:35981;top:15764;width:465;height:2057;visibility:visible;mso-wrap-style:square;v-text-anchor:top" o:gfxdata="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" filled="f" stroked="f">
-                  <v:textbox inset="0,0,0,0">
-                    <w:txbxContent>
-                      <w:p>
-                        <w:r>
-                          <w:t xml:space="preserve"> </w:t>
-                        </w:r>
-                      </w:p>
-                    </w:txbxContent>
-                  </v:textbox>
-                </v:rect>
-                <v:shape id="Shape 2466" o:spid="_x0000_s1039" style="position:absolute;left:36779;top:19559;width:10668;height:5142;visibility:visible;mso-wrap-style:square;v-text-anchor:top" coordsize="1066800,514223" o:gfxdata="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" path="m,85725c,38354,38354,,85725,l981075,v47371,,85725,38354,85725,85725l1066800,428498v,47371,-38354,85725,-85725,85725l85725,514223c38354,514223,,475869,,428498l,85725xe" filled="f" strokeweight="1.5pt">
-                  <v:stroke miterlimit="83231f" joinstyle="miter"/>
-                  <v:path arrowok="t" o:connecttype="custom" o:connectlocs="0,857;857,0;9811,0;10668,857;10668,4285;9811,5142;857,5142;0,4285;0,857" o:connectangles="0,0,0,0,0,0,0,0,0" textboxrect="0,0,1066800,514223"/>
-                </v:shape>
-                <v:shape id="Picture 2468" o:spid="_x0000_s1040" type="#_x0000_t75" style="position:absolute;left:37134;top:20370;width:9957;height:3531;visibility:visible;mso-wrap-style:square" o:gfxdata="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">
-                  <v:imagedata r:id="rId18" o:title=""/>
-                </v:shape>
-                <v:rect id="Rectangle 2469" o:spid="_x0000_s1041" style="position:absolute;left:38779;top:20412;width:9411;height:2057;visibility:visible;mso-wrap-style:square;v-text-anchor:top" o:gfxdata="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" filled="f" stroked="f">
-                  <v:textbox inset="0,0,0,0">
-                    <w:txbxContent>
-                      <w:p>
-                        <w:r>
-                          <w:t xml:space="preserve">Penyusunan </w:t>
-                        </w:r>
-                      </w:p>
-                    </w:txbxContent>
-                  </v:textbox>
-                </v:rect>
-                <v:rect id="Rectangle 2470" o:spid="_x0000_s1042" style="position:absolute;left:39820;top:22138;width:6160;height:2057;visibility:visible;mso-wrap-style:square;v-text-anchor:top" o:gfxdata="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" filled="f" stroked="f">
-                  <v:textbox inset="0,0,0,0">
-                    <w:txbxContent>
-                      <w:p>
-                        <w:r>
-                          <w:t>Laporan</w:t>
-                        </w:r>
-                      </w:p>
-                    </w:txbxContent>
-                  </v:textbox>
-                </v:rect>
-                <v:rect id="Rectangle 2471" o:spid="_x0000_s1043" style="position:absolute;left:44469;top:22138;width:464;height:2057;visibility:visible;mso-wrap-style:square;v-text-anchor:top" o:gfxdata="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" filled="f" stroked="f">
-                  <v:textbox inset="0,0,0,0">
-                    <w:txbxContent>
-                      <w:p>
-                        <w:r>
-                          <w:t xml:space="preserve"> </w:t>
-                        </w:r>
-                      </w:p>
-                    </w:txbxContent>
-                  </v:textbox>
-                </v:rect>
-                <v:shape id="Shape 2472" o:spid="_x0000_s1044" style="position:absolute;left:10835;top:2338;width:3905;height:0;visibility:visible;mso-wrap-style:square;v-text-anchor:top" coordsize="390525,0" o:gfxdata="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" path="m,l390525,e" filled="f" strokeweight=".5pt">
-                  <v:stroke miterlimit="83231f" joinstyle="miter"/>
-                  <v:path arrowok="t" o:connecttype="custom" o:connectlocs="0,0;3905,0" o:connectangles="0,0" textboxrect="0,0,390525,0"/>
-                </v:shape>
-                <v:shape id="Shape 2473" o:spid="_x0000_s1045" style="position:absolute;left:14253;top:2338;width:1033;height:2286;visibility:visible;mso-wrap-style:square;v-text-anchor:top" coordsize="103378,228600" o:gfxdata="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" path="m45339,l58039,r,192605l90678,136652v1778,-3048,5588,-4064,8636,-2286c102362,136144,103378,139954,101600,143002l51689,228600,1778,143002c,139954,1016,136144,4064,134366v3048,-1778,6858,-762,8636,2286l45339,192605,45339,xe" fillcolor="black" stroked="f" strokeweight="0">
-                  <v:stroke miterlimit="83231f" joinstyle="miter"/>
-                  <v:path arrowok="t" o:connecttype="custom" o:connectlocs="453,0;580,0;580,1926;906,1367;992,1344;1015,1430;517,2286;18,1430;41,1344;127,1367;453,1926;453,0" o:connectangles="0,0,0,0,0,0,0,0,0,0,0,0" textboxrect="0,0,103378,228600"/>
-                </v:shape>
-                <v:shape id="Shape 2474" o:spid="_x0000_s1046" style="position:absolute;left:20937;top:7122;width:3905;height:0;visibility:visible;mso-wrap-style:square;v-text-anchor:top" coordsize="390525,0" o:gfxdata="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" path="m,l390525,e" filled="f" strokeweight=".5pt">
-                  <v:stroke miterlimit="83231f" joinstyle="miter"/>
-                  <v:path arrowok="t" o:connecttype="custom" o:connectlocs="0,0;3905,0" o:connectangles="0,0" textboxrect="0,0,390525,0"/>
-                </v:shape>
-                <v:shape id="Shape 2475" o:spid="_x0000_s1047" style="position:absolute;left:24353;top:7122;width:1035;height:2286;visibility:visible;mso-wrap-style:square;v-text-anchor:top" coordsize="103505,228600" o:gfxdata="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" path="m45339,l58039,r,192478l90678,136525v1778,-3048,5715,-4064,8763,-2286c102362,136017,103505,139954,101727,143002l51689,228600,1778,143002c,139954,1016,136017,4064,134239v3048,-1778,6985,-762,8763,2286l45339,192260,45339,xe" fillcolor="black" stroked="f" strokeweight="0">
-                  <v:stroke miterlimit="83231f" joinstyle="miter"/>
-                  <v:path arrowok="t" o:connecttype="custom" o:connectlocs="453,0;580,0;580,1925;907,1365;994,1342;1017,1430;517,2286;18,1430;41,1342;128,1365;453,1923;453,0" o:connectangles="0,0,0,0,0,0,0,0,0,0,0,0" textboxrect="0,0,103505,228600"/>
-                </v:shape>
-                <v:shape id="Shape 2476" o:spid="_x0000_s1048" style="position:absolute;left:33497;top:12225;width:1034;height:2284;visibility:visible;mso-wrap-style:square;v-text-anchor:top" coordsize="103378,228473" o:gfxdata="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" path="m45339,l58039,r,192478l90678,136525v1778,-3048,5715,-4064,8763,-2286c102362,136017,103378,139827,101727,142875l51689,228473,1778,142875c,139827,1016,136017,4064,134239v3048,-1778,6985,-762,8763,2286l45339,192260,45339,xe" fillcolor="black" stroked="f" strokeweight="0">
-                  <v:stroke miterlimit="83231f" joinstyle="miter"/>
-                  <v:path arrowok="t" o:connecttype="custom" o:connectlocs="453,0;581,0;581,1924;907,1365;995,1342;1017,1428;517,2284;18,1428;41,1342;128,1365;453,1922;453,0" o:connectangles="0,0,0,0,0,0,0,0,0,0,0,0" textboxrect="0,0,103378,228473"/>
-                </v:shape>
-                <v:shape id="Shape 2477" o:spid="_x0000_s1049" style="position:absolute;left:42534;top:16582;width:1035;height:2286;visibility:visible;mso-wrap-style:square;v-text-anchor:top" coordsize="103505,228600" o:gfxdata="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" path="m45466,l58166,r,192387l90678,136652v1778,-3048,5715,-4064,8763,-2286c102489,136144,103505,139954,101727,143002l51816,228600,1778,143002c,139954,1143,136144,4064,134366v3048,-1778,6985,-762,8763,2286l45466,192605,45466,xe" fillcolor="black" stroked="f" strokeweight="0">
-                  <v:stroke miterlimit="83231f" joinstyle="miter"/>
-                  <v:path arrowok="t" o:connecttype="custom" o:connectlocs="455,0;582,0;582,1924;907,1367;994,1344;1017,1430;518,2286;18,1430;41,1344;128,1367;455,1926;455,0" o:connectangles="0,0,0,0,0,0,0,0,0,0,0,0" textboxrect="0,0,103505,228600"/>
-                </v:shape>
-                <v:shape id="Shape 2478" o:spid="_x0000_s1050" style="position:absolute;left:1479;width:9049;height:5142;visibility:visible;mso-wrap-style:square;v-text-anchor:top" coordsize="904875,514223" o:gfxdata="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" path="m,85725c,38354,38354,,85725,l819150,v47371,,85725,38354,85725,85725l904875,428498v,47371,-38354,85725,-85725,85725l85725,514223c38354,514223,,475869,,428498l,85725xe" filled="f" strokeweight="1.5pt">
-                  <v:stroke miterlimit="83231f" joinstyle="miter"/>
-                  <v:path arrowok="t" o:connecttype="custom" o:connectlocs="0,857;857,0;8192,0;9049,857;9049,4285;8192,5142;857,5142;0,4285;0,857" o:connectangles="0,0,0,0,0,0,0,0,0" textboxrect="0,0,904875,514223"/>
-                </v:shape>
-                <v:shape id="Picture 2480" o:spid="_x0000_s1051" type="#_x0000_t75" style="position:absolute;left:1828;top:812;width:8357;height:3531;visibility:visible;mso-wrap-style:square" o:gfxdata="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">
-                  <v:imagedata r:id="rId19" o:title=""/>
-                </v:shape>
-                <v:rect id="Rectangle 2481" o:spid="_x0000_s1052" style="position:absolute;left:4552;top:848;width:4348;height:2057;visibility:visible;mso-wrap-style:square;v-text-anchor:top" o:gfxdata="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" filled="f" stroked="f">
-                  <v:textbox inset="0,0,0,0">
-                    <w:txbxContent>
-                      <w:p>
-                        <w:r>
-                          <w:t xml:space="preserve">Studi </w:t>
-                        </w:r>
-                      </w:p>
-                    </w:txbxContent>
-                  </v:textbox>
-                </v:rect>
-                <v:rect id="Rectangle 2482" o:spid="_x0000_s1053" style="position:absolute;left:3841;top:2577;width:5756;height:2057;visibility:visible;mso-wrap-style:square;v-text-anchor:top" o:gfxdata="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" filled="f" stroked="f">
-                  <v:textbox inset="0,0,0,0">
-                    <w:txbxContent>
-                      <w:p>
-                        <w:r>
-                          <w:t>Pustaka</w:t>
-                        </w:r>
-                      </w:p>
-                    </w:txbxContent>
-                  </v:textbox>
-                </v:rect>
-                <v:rect id="Rectangle 2483" o:spid="_x0000_s1054" style="position:absolute;left:8185;top:2577;width:464;height:2057;visibility:visible;mso-wrap-style:square;v-text-anchor:top" o:gfxdata="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" filled="f" stroked="f">
-                  <v:textbox inset="0,0,0,0">
-                    <w:txbxContent>
-                      <w:p>
-                        <w:r>
-                          <w:t xml:space="preserve"> </w:t>
-                        </w:r>
-                      </w:p>
-                    </w:txbxContent>
-                  </v:textbox>
-                </v:rect>
-                <v:shape id="Shape 2484" o:spid="_x0000_s1055" style="position:absolute;left:30081;top:12225;width:3905;height:0;visibility:visible;mso-wrap-style:square;v-text-anchor:top" coordsize="390525,0" o:gfxdata="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" path="m,l390525,e" filled="f" strokeweight=".5pt">
-                  <v:stroke miterlimit="83231f" joinstyle="miter"/>
-                  <v:path arrowok="t" o:connecttype="custom" o:connectlocs="0,0;3905,0" o:connectangles="0,0" textboxrect="0,0,390525,0"/>
-                </v:shape>
-                <v:shape id="Shape 2485" o:spid="_x0000_s1056" style="position:absolute;left:39118;top:16582;width:3905;height:0;visibility:visible;mso-wrap-style:square;v-text-anchor:top" coordsize="390525,0" o:gfxdata="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" path="m,l390525,e" filled="f" strokeweight=".5pt">
-                  <v:stroke miterlimit="83231f" joinstyle="miter"/>
-                  <v:path arrowok="t" o:connecttype="custom" o:connectlocs="0,0;3905,0" o:connectangles="0,0" textboxrect="0,0,390525,0"/>
-                </v:shape>
-                <v:shape id="Picture 2488" o:spid="_x0000_s1057" type="#_x0000_t75" style="position:absolute;top:25501;width:45974;height:2616;visibility:visible;mso-wrap-style:square" o:gfxdata="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">
-                  <v:imagedata r:id="rId20" o:title=""/>
-                </v:shape>
-                <w10:anchorlock/>
-              </v:group>
-            </w:pict>
-          </mc:Fallback>
-        </mc:AlternateContent>
+        </w:rPr>
+      </w:r>
+      <w:r>
+        <w:pict w14:anchorId="1B5C942B">
+          <v:group id="Group 113911" o:spid="_x0000_s2050" style="width:393.3pt;height:157.1pt;mso-position-horizontal-relative:char;mso-position-vertical-relative:line" coordsize="47447,28117" o:gfxdata="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">
+            <v:shape id="Shape 2451" o:spid="_x0000_s2051" style="position:absolute;left:9453;top:5740;width:10668;height:3713;visibility:visible;mso-wrap-style:square;v-text-anchor:top" coordsize="1066800,371348" o:gfxdata="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" path="m,61849c,27686,27686,,61849,r943102,c1039114,,1066800,27686,1066800,61849r,247650c1066800,343662,1039114,371348,1004951,371348r-943102,c27686,371348,,343662,,309499l,61849xe" filled="f" strokeweight="1.5pt">
+              <v:stroke miterlimit="83231f" joinstyle="miter"/>
+              <v:path arrowok="t" o:connecttype="custom" o:connectlocs="0,618;618,0;10050,0;10668,618;10668,3095;10050,3713;618,3713;0,3095;0,618" o:connectangles="0,0,0,0,0,0,0,0,0" textboxrect="0,0,1066800,371348"/>
+            </v:shape>
+            <v:shapetype id="_x0000_t75" coordsize="21600,21600" o:spt="75" o:preferrelative="t" path="m@4@5l@4@11@9@11@9@5xe" filled="f" stroked="f">
+              <v:stroke joinstyle="miter"/>
+              <v:formulas>
+                <v:f eqn="if lineDrawn pixelLineWidth 0"/>
+                <v:f eqn="sum @0 1 0"/>
+                <v:f eqn="sum 0 0 @1"/>
+                <v:f eqn="prod @2 1 2"/>
+                <v:f eqn="prod @3 21600 pixelWidth"/>
+                <v:f eqn="prod @3 21600 pixelHeight"/>
+                <v:f eqn="sum @0 0 1"/>
+                <v:f eqn="prod @6 1 2"/>
+                <v:f eqn="prod @7 21600 pixelWidth"/>
+                <v:f eqn="sum @8 21600 0"/>
+                <v:f eqn="prod @7 21600 pixelHeight"/>
+                <v:f eqn="sum @10 21600 0"/>
+              </v:formulas>
+              <v:path o:extrusionok="f" gradientshapeok="t" o:connecttype="rect"/>
+              <o:lock v:ext="edit" aspectratio="t"/>
+            </v:shapetype>
+            <v:shape id="Picture 2453" o:spid="_x0000_s2052" type="#_x0000_t75" style="position:absolute;left:9728;top:6477;width:10109;height:2235;visibility:visible;mso-wrap-style:square" o:gfxdata="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">
+              <v:imagedata r:id="rId11" o:title=""/>
+            </v:shape>
+            <v:rect id="Rectangle 2454" o:spid="_x0000_s2053" style="position:absolute;left:11261;top:6514;width:9366;height:2057;visibility:visible;mso-wrap-style:square;v-text-anchor:top" o:gfxdata="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" filled="f" stroked="f">
+              <v:textbox inset="0,0,0,0">
+                <w:txbxContent>
+                  <w:p>
+                    <w:r>
+                      <w:t>Perencanaan</w:t>
+                    </w:r>
+                  </w:p>
+                </w:txbxContent>
+              </v:textbox>
+            </v:rect>
+            <v:rect id="Rectangle 2455" o:spid="_x0000_s2054" style="position:absolute;left:18323;top:6514;width:465;height:2057;visibility:visible;mso-wrap-style:square;v-text-anchor:top" o:gfxdata="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" filled="f" stroked="f">
+              <v:textbox inset="0,0,0,0">
+                <w:txbxContent>
+                  <w:p>
+                    <w:r>
+                      <w:t xml:space="preserve"> </w:t>
+                    </w:r>
+                  </w:p>
+                </w:txbxContent>
+              </v:textbox>
+            </v:rect>
+            <v:shape id="Shape 2456" o:spid="_x0000_s2055" style="position:absolute;left:18704;top:10204;width:10668;height:3715;visibility:visible;mso-wrap-style:square;v-text-anchor:top" coordsize="1066800,371475" o:gfxdata="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" path="m,61976c,27686,27686,,61849,r942975,c1038987,,1066800,27686,1066800,61976r,247523c1066800,343662,1038987,371475,1004824,371475r-942975,c27686,371475,,343662,,309499l,61976xe" filled="f" strokeweight="1.5pt">
+              <v:stroke miterlimit="83231f" joinstyle="miter"/>
+              <v:path arrowok="t" o:connecttype="custom" o:connectlocs="0,620;618,0;10048,0;10668,620;10668,3095;10048,3715;618,3715;0,3095;0,620" o:connectangles="0,0,0,0,0,0,0,0,0" textboxrect="0,0,1066800,371475"/>
+            </v:shape>
+            <v:shape id="Picture 2458" o:spid="_x0000_s2056" type="#_x0000_t75" style="position:absolute;left:18973;top:10947;width:10135;height:2235;visibility:visible;mso-wrap-style:square" o:gfxdata="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">
+              <v:imagedata r:id="rId11" o:title=""/>
+            </v:shape>
+            <v:rect id="Rectangle 2459" o:spid="_x0000_s2057" style="position:absolute;left:20459;top:10985;width:9469;height:2057;visibility:visible;mso-wrap-style:square;v-text-anchor:top" o:gfxdata="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" filled="f" stroked="f">
+              <v:textbox inset="0,0,0,0">
+                <w:txbxContent>
+                  <w:p>
+                    <w:r>
+                      <w:t>Perancangan</w:t>
+                    </w:r>
+                  </w:p>
+                </w:txbxContent>
+              </v:textbox>
+            </v:rect>
+            <v:rect id="Rectangle 2460" o:spid="_x0000_s2058" style="position:absolute;left:27597;top:10985;width:464;height:2057;visibility:visible;mso-wrap-style:square;v-text-anchor:top" o:gfxdata="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" filled="f" stroked="f">
+              <v:textbox inset="0,0,0,0">
+                <w:txbxContent>
+                  <w:p>
+                    <w:r>
+                      <w:t xml:space="preserve"> </w:t>
+                    </w:r>
+                  </w:p>
+                </w:txbxContent>
+              </v:textbox>
+            </v:rect>
+            <v:shape id="Shape 2461" o:spid="_x0000_s2059" style="position:absolute;left:27848;top:14988;width:10668;height:3508;visibility:visible;mso-wrap-style:square;v-text-anchor:top" coordsize="1066800,350774" o:gfxdata="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" path="m,58420c,26162,26162,,58420,r949833,c1040511,,1066800,26162,1066800,58420r,233934c1066800,324612,1040511,350774,1008253,350774r-949833,c26162,350774,,324612,,292354l,58420xe" filled="f" strokeweight="1.5pt">
+              <v:stroke miterlimit="83231f" joinstyle="miter"/>
+              <v:path arrowok="t" o:connecttype="custom" o:connectlocs="0,584;584,0;10083,0;10668,584;10668,2924;10083,3508;584,3508;0,2924;0,584" o:connectangles="0,0,0,0,0,0,0,0,0" textboxrect="0,0,1066800,350774"/>
+            </v:shape>
+            <v:shape id="Picture 2463" o:spid="_x0000_s2060" type="#_x0000_t75" style="position:absolute;left:28117;top:15722;width:10135;height:2058;visibility:visible;mso-wrap-style:square" o:gfxdata="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">
+              <v:imagedata r:id="rId12" o:title=""/>
+            </v:shape>
+            <v:rect id="Rectangle 2464" o:spid="_x0000_s2061" style="position:absolute;left:30393;top:15764;width:7412;height:2057;visibility:visible;mso-wrap-style:square;v-text-anchor:top" o:gfxdata="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" filled="f" stroked="f">
+              <v:textbox inset="0,0,0,0">
+                <w:txbxContent>
+                  <w:p>
+                    <w:r>
+                      <w:t>Pengujian</w:t>
+                    </w:r>
+                  </w:p>
+                </w:txbxContent>
+              </v:textbox>
+            </v:rect>
+            <v:rect id="Rectangle 2465" o:spid="_x0000_s2062" style="position:absolute;left:35981;top:15764;width:465;height:2057;visibility:visible;mso-wrap-style:square;v-text-anchor:top" o:gfxdata="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" filled="f" stroked="f">
+              <v:textbox inset="0,0,0,0">
+                <w:txbxContent>
+                  <w:p>
+                    <w:r>
+                      <w:t xml:space="preserve"> </w:t>
+                    </w:r>
+                  </w:p>
+                </w:txbxContent>
+              </v:textbox>
+            </v:rect>
+            <v:shape id="Shape 2466" o:spid="_x0000_s2063" style="position:absolute;left:36779;top:19559;width:10668;height:5142;visibility:visible;mso-wrap-style:square;v-text-anchor:top" coordsize="1066800,514223" o:gfxdata="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" path="m,85725c,38354,38354,,85725,l981075,v47371,,85725,38354,85725,85725l1066800,428498v,47371,-38354,85725,-85725,85725l85725,514223c38354,514223,,475869,,428498l,85725xe" filled="f" strokeweight="1.5pt">
+              <v:stroke miterlimit="83231f" joinstyle="miter"/>
+              <v:path arrowok="t" o:connecttype="custom" o:connectlocs="0,857;857,0;9811,0;10668,857;10668,4285;9811,5142;857,5142;0,4285;0,857" o:connectangles="0,0,0,0,0,0,0,0,0" textboxrect="0,0,1066800,514223"/>
+            </v:shape>
+            <v:shape id="Picture 2468" o:spid="_x0000_s2064" type="#_x0000_t75" style="position:absolute;left:37134;top:20370;width:9957;height:3531;visibility:visible;mso-wrap-style:square" o:gfxdata="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">
+              <v:imagedata r:id="rId13" o:title=""/>
+            </v:shape>
+            <v:rect id="Rectangle 2469" o:spid="_x0000_s2065" style="position:absolute;left:38779;top:20412;width:9411;height:2057;visibility:visible;mso-wrap-style:square;v-text-anchor:top" o:gfxdata="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" filled="f" stroked="f">
+              <v:textbox inset="0,0,0,0">
+                <w:txbxContent>
+                  <w:p>
+                    <w:r>
+                      <w:t xml:space="preserve">Penyusunan </w:t>
+                    </w:r>
+                  </w:p>
+                </w:txbxContent>
+              </v:textbox>
+            </v:rect>
+            <v:rect id="Rectangle 2470" o:spid="_x0000_s2066" style="position:absolute;left:39820;top:22138;width:6160;height:2057;visibility:visible;mso-wrap-style:square;v-text-anchor:top" o:gfxdata="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" filled="f" stroked="f">
+              <v:textbox inset="0,0,0,0">
+                <w:txbxContent>
+                  <w:p>
+                    <w:r>
+                      <w:t>Laporan</w:t>
+                    </w:r>
+                  </w:p>
+                </w:txbxContent>
+              </v:textbox>
+            </v:rect>
+            <v:rect id="Rectangle 2471" o:spid="_x0000_s2067" style="position:absolute;left:44469;top:22138;width:464;height:2057;visibility:visible;mso-wrap-style:square;v-text-anchor:top" o:gfxdata="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" filled="f" stroked="f">
+              <v:textbox inset="0,0,0,0">
+                <w:txbxContent>
+                  <w:p>
+                    <w:r>
+                      <w:t xml:space="preserve"> </w:t>
+                    </w:r>
+                  </w:p>
+                </w:txbxContent>
+              </v:textbox>
+            </v:rect>
+            <v:shape id="Shape 2472" o:spid="_x0000_s2068" style="position:absolute;left:10835;top:2338;width:3905;height:0;visibility:visible;mso-wrap-style:square;v-text-anchor:top" coordsize="390525,0" o:gfxdata="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" path="m,l390525,e" filled="f" strokeweight=".5pt">
+              <v:stroke miterlimit="83231f" joinstyle="miter"/>
+              <v:path arrowok="t" o:connecttype="custom" o:connectlocs="0,0;3905,0" o:connectangles="0,0" textboxrect="0,0,390525,0"/>
+            </v:shape>
+            <v:shape id="Shape 2473" o:spid="_x0000_s2069" style="position:absolute;left:14253;top:2338;width:1033;height:2286;visibility:visible;mso-wrap-style:square;v-text-anchor:top" coordsize="103378,228600" o:gfxdata="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" path="m45339,l58039,r,192605l90678,136652v1778,-3048,5588,-4064,8636,-2286c102362,136144,103378,139954,101600,143002l51689,228600,1778,143002c,139954,1016,136144,4064,134366v3048,-1778,6858,-762,8636,2286l45339,192605,45339,xe" fillcolor="black" stroked="f" strokeweight="0">
+              <v:stroke miterlimit="83231f" joinstyle="miter"/>
+              <v:path arrowok="t" o:connecttype="custom" o:connectlocs="453,0;580,0;580,1926;906,1367;992,1344;1015,1430;517,2286;18,1430;41,1344;127,1367;453,1926;453,0" o:connectangles="0,0,0,0,0,0,0,0,0,0,0,0" textboxrect="0,0,103378,228600"/>
+            </v:shape>
+            <v:shape id="Shape 2474" o:spid="_x0000_s2070" style="position:absolute;left:20937;top:7122;width:3905;height:0;visibility:visible;mso-wrap-style:square;v-text-anchor:top" coordsize="390525,0" o:gfxdata="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" path="m,l390525,e" filled="f" strokeweight=".5pt">
+              <v:stroke miterlimit="83231f" joinstyle="miter"/>
+              <v:path arrowok="t" o:connecttype="custom" o:connectlocs="0,0;3905,0" o:connectangles="0,0" textboxrect="0,0,390525,0"/>
+            </v:shape>
+            <v:shape id="Shape 2475" o:spid="_x0000_s2071" style="position:absolute;left:24353;top:7122;width:1035;height:2286;visibility:visible;mso-wrap-style:square;v-text-anchor:top" coordsize="103505,228600" o:gfxdata="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" path="m45339,l58039,r,192478l90678,136525v1778,-3048,5715,-4064,8763,-2286c102362,136017,103505,139954,101727,143002l51689,228600,1778,143002c,139954,1016,136017,4064,134239v3048,-1778,6985,-762,8763,2286l45339,192260,45339,xe" fillcolor="black" stroked="f" strokeweight="0">
+              <v:stroke miterlimit="83231f" joinstyle="miter"/>
+              <v:path arrowok="t" o:connecttype="custom" o:connectlocs="453,0;580,0;580,1925;907,1365;994,1342;1017,1430;517,2286;18,1430;41,1342;128,1365;453,1923;453,0" o:connectangles="0,0,0,0,0,0,0,0,0,0,0,0" textboxrect="0,0,103505,228600"/>
+            </v:shape>
+            <v:shape id="Shape 2476" o:spid="_x0000_s2072" style="position:absolute;left:33497;top:12225;width:1034;height:2284;visibility:visible;mso-wrap-style:square;v-text-anchor:top" coordsize="103378,228473" o:gfxdata="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" path="m45339,l58039,r,192478l90678,136525v1778,-3048,5715,-4064,8763,-2286c102362,136017,103378,139827,101727,142875l51689,228473,1778,142875c,139827,1016,136017,4064,134239v3048,-1778,6985,-762,8763,2286l45339,192260,45339,xe" fillcolor="black" stroked="f" strokeweight="0">
+              <v:stroke miterlimit="83231f" joinstyle="miter"/>
+              <v:path arrowok="t" o:connecttype="custom" o:connectlocs="453,0;581,0;581,1924;907,1365;995,1342;1017,1428;517,2284;18,1428;41,1342;128,1365;453,1922;453,0" o:connectangles="0,0,0,0,0,0,0,0,0,0,0,0" textboxrect="0,0,103378,228473"/>
+            </v:shape>
+            <v:shape id="Shape 2477" o:spid="_x0000_s2073" style="position:absolute;left:42534;top:16582;width:1035;height:2286;visibility:visible;mso-wrap-style:square;v-text-anchor:top" coordsize="103505,228600" o:gfxdata="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" path="m45466,l58166,r,192387l90678,136652v1778,-3048,5715,-4064,8763,-2286c102489,136144,103505,139954,101727,143002l51816,228600,1778,143002c,139954,1143,136144,4064,134366v3048,-1778,6985,-762,8763,2286l45466,192605,45466,xe" fillcolor="black" stroked="f" strokeweight="0">
+              <v:stroke miterlimit="83231f" joinstyle="miter"/>
+              <v:path arrowok="t" o:connecttype="custom" o:connectlocs="455,0;582,0;582,1924;907,1367;994,1344;1017,1430;518,2286;18,1430;41,1344;128,1367;455,1926;455,0" o:connectangles="0,0,0,0,0,0,0,0,0,0,0,0" textboxrect="0,0,103505,228600"/>
+            </v:shape>
+            <v:shape id="Shape 2478" o:spid="_x0000_s2074" style="position:absolute;left:1479;width:9049;height:5142;visibility:visible;mso-wrap-style:square;v-text-anchor:top" coordsize="904875,514223" o:gfxdata="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" path="m,85725c,38354,38354,,85725,l819150,v47371,,85725,38354,85725,85725l904875,428498v,47371,-38354,85725,-85725,85725l85725,514223c38354,514223,,475869,,428498l,85725xe" filled="f" strokeweight="1.5pt">
+              <v:stroke miterlimit="83231f" joinstyle="miter"/>
+              <v:path arrowok="t" o:connecttype="custom" o:connectlocs="0,857;857,0;8192,0;9049,857;9049,4285;8192,5142;857,5142;0,4285;0,857" o:connectangles="0,0,0,0,0,0,0,0,0" textboxrect="0,0,904875,514223"/>
+            </v:shape>
+            <v:shape id="Picture 2480" o:spid="_x0000_s2075" type="#_x0000_t75" style="position:absolute;left:1828;top:812;width:8357;height:3531;visibility:visible;mso-wrap-style:square" o:gfxdata="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">
+              <v:imagedata r:id="rId14" o:title=""/>
+            </v:shape>
+            <v:rect id="Rectangle 2481" o:spid="_x0000_s2076" style="position:absolute;left:4552;top:848;width:4348;height:2057;visibility:visible;mso-wrap-style:square;v-text-anchor:top" o:gfxdata="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" filled="f" stroked="f">
+              <v:textbox inset="0,0,0,0">
+                <w:txbxContent>
+                  <w:p>
+                    <w:r>
+                      <w:t xml:space="preserve">Studi </w:t>
+                    </w:r>
+                  </w:p>
+                </w:txbxContent>
+              </v:textbox>
+            </v:rect>
+            <v:rect id="Rectangle 2482" o:spid="_x0000_s2077" style="position:absolute;left:3841;top:2577;width:5756;height:2057;visibility:visible;mso-wrap-style:square;v-text-anchor:top" o:gfxdata="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" filled="f" stroked="f">
+              <v:textbox inset="0,0,0,0">
+                <w:txbxContent>
+                  <w:p>
+                    <w:r>
+                      <w:t>Pustaka</w:t>
+                    </w:r>
+                  </w:p>
+                </w:txbxContent>
+              </v:textbox>
+            </v:rect>
+            <v:rect id="Rectangle 2483" o:spid="_x0000_s2078" style="position:absolute;left:8185;top:2577;width:464;height:2057;visibility:visible;mso-wrap-style:square;v-text-anchor:top" o:gfxdata="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" filled="f" stroked="f">
+              <v:textbox inset="0,0,0,0">
+                <w:txbxContent>
+                  <w:p>
+                    <w:r>
+                      <w:t xml:space="preserve"> </w:t>
+                    </w:r>
+                  </w:p>
+                </w:txbxContent>
+              </v:textbox>
+            </v:rect>
+            <v:shape id="Shape 2484" o:spid="_x0000_s2079" style="position:absolute;left:30081;top:12225;width:3905;height:0;visibility:visible;mso-wrap-style:square;v-text-anchor:top" coordsize="390525,0" o:gfxdata="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" path="m,l390525,e" filled="f" strokeweight=".5pt">
+              <v:stroke miterlimit="83231f" joinstyle="miter"/>
+              <v:path arrowok="t" o:connecttype="custom" o:connectlocs="0,0;3905,0" o:connectangles="0,0" textboxrect="0,0,390525,0"/>
+            </v:shape>
+            <v:shape id="Shape 2485" o:spid="_x0000_s2080" style="position:absolute;left:39118;top:16582;width:3905;height:0;visibility:visible;mso-wrap-style:square;v-text-anchor:top" coordsize="390525,0" o:gfxdata="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" path="m,l390525,e" filled="f" strokeweight=".5pt">
+              <v:stroke miterlimit="83231f" joinstyle="miter"/>
+              <v:path arrowok="t" o:connecttype="custom" o:connectlocs="0,0;3905,0" o:connectangles="0,0" textboxrect="0,0,390525,0"/>
+            </v:shape>
+            <v:shape id="Picture 2488" o:spid="_x0000_s2081" type="#_x0000_t75" style="position:absolute;top:25501;width:45974;height:2616;visibility:visible;mso-wrap-style:square" o:gfxdata="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">
+              <v:imagedata r:id="rId15" o:title=""/>
+            </v:shape>
+            <w10:anchorlock/>
+          </v:group>
+        </w:pict>
       </w:r>
     </w:p>
     <w:p>
@@ -7609,9 +5211,9 @@
       </w:tblPr>
       <w:tblGrid>
         <w:gridCol w:w="432"/>
-        <w:gridCol w:w="2546"/>
-        <w:gridCol w:w="2259"/>
-        <w:gridCol w:w="2690"/>
+        <w:gridCol w:w="2553"/>
+        <w:gridCol w:w="2265"/>
+        <w:gridCol w:w="2697"/>
       </w:tblGrid>
       <w:tr>
         <w:tc>
@@ -8161,7 +5763,7 @@
                 <w:sz w:val="24"/>
                 <w:szCs w:val="24"/>
               </w:rPr>
-              <w:t xml:space="preserve"> serta </w:t>
+              <w:t xml:space="preserve"> serta manfaat yang dapat </w:t>
             </w:r>
             <w:r>
               <w:rPr>
@@ -8170,7 +5772,7 @@
                 <w:szCs w:val="24"/>
               </w:rPr>
               <w:lastRenderedPageBreak/>
-              <w:t>manfaat yang dapat diperoleh manusia.</w:t>
+              <w:t>diperoleh manusia.</w:t>
             </w:r>
           </w:p>
         </w:tc>
@@ -8610,7 +6212,7 @@
                     </pic:cNvPicPr>
                   </pic:nvPicPr>
                   <pic:blipFill>
-                    <a:blip r:embed="rId21" cstate="print">
+                    <a:blip r:embed="rId16" cstate="print">
                       <a:extLst>
                         <a:ext uri="{28A0092B-C50C-407E-A947-70E740481C1C}">
                           <a14:useLocalDpi xmlns:a14="http://schemas.microsoft.com/office/drawing/2010/main" val="0"/>
@@ -8685,7 +6287,7 @@
         <w:br/>
         <w:t xml:space="preserve">(Sumber : </w:t>
       </w:r>
-      <w:hyperlink r:id="rId22" w:tooltip="Dinas Pertanian dan Ketahanan Pangan Provinsi Bali" w:history="1">
+      <w:hyperlink r:id="rId17" w:tooltip="Dinas Pertanian dan Ketahanan Pangan Provinsi Bali" w:history="1">
         <w:r>
           <w:rPr>
             <w:rStyle w:val="Hyperlink"/>
@@ -9003,7 +6605,7 @@
                     <pic:cNvPicPr/>
                   </pic:nvPicPr>
                   <pic:blipFill>
-                    <a:blip r:embed="rId23"/>
+                    <a:blip r:embed="rId18"/>
                     <a:stretch>
                       <a:fillRect/>
                     </a:stretch>
@@ -9106,7 +6708,7 @@
           <w:sz w:val="24"/>
           <w:szCs w:val="24"/>
         </w:rPr>
-        <w:t xml:space="preserve"> normal mampu memproduksi telur berkisar 185-1235 telur (Rachmawati et al. 2010). Literatur lain menyebutkan bahwa seekor betina memerlukan waktu 20-30 menit untuk bertelur dengan jumlah produksi telur </w:t>
+        <w:t xml:space="preserve"> normal mampu memproduksi telur berkisar 185-1235 telur (Rachmawati et al. 2010). Literatur lain menyebutkan bahwa seekor </w:t>
       </w:r>
       <w:r>
         <w:rPr>
@@ -9115,7 +6717,7 @@
           <w:szCs w:val="24"/>
         </w:rPr>
         <w:lastRenderedPageBreak/>
-        <w:t>antara 546-1.505 butir dalam bentuk massa telur (Tomberlin &amp; Sheppard 2002). Berat massa telur berkisar 15,8-19,8 mg dengan berat individu telur</w:t>
+        <w:t>betina memerlukan waktu 20-30 menit untuk bertelur dengan jumlah produksi telur antara 546-1.505 butir dalam bentuk massa telur (Tomberlin &amp; Sheppard 2002). Berat massa telur berkisar 15,8-19,8 mg dengan berat individu telur</w:t>
       </w:r>
       <w:r>
         <w:rPr>
@@ -9290,7 +6892,16 @@
           <w:sz w:val="24"/>
           <w:szCs w:val="24"/>
         </w:rPr>
-        <w:t xml:space="preserve">Aktivitas kawin BSF umumnya terjadi pada pukul 8.30 dan mencapai puncaknya pada pukul 10.00 di lokasi yang penuh tanaman (vegetasi) ketika suhu lingkungan mencapai 27°C. Lalat betina hanya kawin dan bertelur sekali selama masa hidupnya. Saat melakukan aktivitas kawin, lalat jantan akan memberikan sinyal ke lalat betina untuk datang ke lokasi yang telah ditentukan oleh pejantan. Perkawinan </w:t>
+        <w:t xml:space="preserve">Aktivitas kawin BSF umumnya terjadi pada pukul 8.30 dan mencapai puncaknya pada pukul 10.00 di lokasi yang penuh tanaman (vegetasi) ketika suhu lingkungan mencapai 27°C. Lalat betina hanya kawin dan bertelur sekali selama masa hidupnya. Saat melakukan aktivitas kawin, lalat jantan akan memberikan sinyal ke lalat betina untuk datang ke lokasi yang telah </w:t>
+      </w:r>
+      <w:r>
+        <w:rPr>
+          <w:rFonts w:ascii="Times New Roman" w:hAnsi="Times New Roman" w:cs="Times New Roman"/>
+          <w:sz w:val="24"/>
+          <w:szCs w:val="24"/>
+        </w:rPr>
+        <w:lastRenderedPageBreak/>
+        <w:t xml:space="preserve">ditentukan oleh pejantan. Perkawinan </w:t>
       </w:r>
       <w:r>
         <w:rPr>
@@ -9308,16 +6919,7 @@
           <w:sz w:val="24"/>
           <w:szCs w:val="24"/>
         </w:rPr>
-        <w:t xml:space="preserve"> terjadi di tanah dengan posisi jantan dan betina berlawanan (saling membelakangi) atau di daerah yang penuh dengan vegetasi. </w:t>
-      </w:r>
-      <w:r>
-        <w:rPr>
-          <w:rFonts w:ascii="Times New Roman" w:hAnsi="Times New Roman" w:cs="Times New Roman"/>
-          <w:sz w:val="24"/>
-          <w:szCs w:val="24"/>
-        </w:rPr>
-        <w:lastRenderedPageBreak/>
-        <w:t>Namun, ada juga laporan yang menyebutkan bahwa perkawinan dapat juga terjadi di udara</w:t>
+        <w:t xml:space="preserve"> terjadi di tanah dengan posisi jantan dan betina berlawanan (saling membelakangi) atau di daerah yang penuh dengan vegetasi. Namun, ada juga laporan yang menyebutkan bahwa perkawinan dapat juga terjadi di udara</w:t>
       </w:r>
       <w:r>
         <w:rPr>
@@ -10391,7 +7993,7 @@
                     </pic:cNvPicPr>
                   </pic:nvPicPr>
                   <pic:blipFill>
-                    <a:blip r:embed="rId24" cstate="print">
+                    <a:blip r:embed="rId19" cstate="print">
                       <a:extLst>
                         <a:ext uri="{28A0092B-C50C-407E-A947-70E740481C1C}">
                           <a14:useLocalDpi xmlns:a14="http://schemas.microsoft.com/office/drawing/2010/main" val="0"/>
@@ -10967,7 +8569,7 @@
                     <pic:cNvPicPr/>
                   </pic:nvPicPr>
                   <pic:blipFill>
-                    <a:blip r:embed="rId25"/>
+                    <a:blip r:embed="rId20"/>
                     <a:stretch>
                       <a:fillRect/>
                     </a:stretch>
@@ -11435,7 +9037,7 @@
                     </pic:cNvPicPr>
                   </pic:nvPicPr>
                   <pic:blipFill>
-                    <a:blip r:embed="rId26" cstate="print">
+                    <a:blip r:embed="rId21" cstate="print">
                       <a:extLst>
                         <a:ext uri="{28A0092B-C50C-407E-A947-70E740481C1C}">
                           <a14:useLocalDpi xmlns:a14="http://schemas.microsoft.com/office/drawing/2010/main" val="0"/>
@@ -11896,7 +9498,7 @@
                     </pic:cNvPicPr>
                   </pic:nvPicPr>
                   <pic:blipFill rotWithShape="1">
-                    <a:blip r:embed="rId27">
+                    <a:blip r:embed="rId22">
                       <a:extLst>
                         <a:ext uri="{28A0092B-C50C-407E-A947-70E740481C1C}">
                           <a14:useLocalDpi xmlns:a14="http://schemas.microsoft.com/office/drawing/2010/main" val="0"/>
@@ -12191,7 +9793,7 @@
                     </pic:cNvPicPr>
                   </pic:nvPicPr>
                   <pic:blipFill>
-                    <a:blip r:embed="rId28">
+                    <a:blip r:embed="rId23">
                       <a:extLst>
                         <a:ext uri="{28A0092B-C50C-407E-A947-70E740481C1C}">
                           <a14:useLocalDpi xmlns:a14="http://schemas.microsoft.com/office/drawing/2010/main" val="0"/>
@@ -12431,7 +10033,7 @@
           <w:sz w:val="24"/>
           <w:szCs w:val="24"/>
         </w:rPr>
-        <w:t xml:space="preserve"> akan dijadikan sebagai pencocok antara pembacaan sistem dengan pembacaan pada alat ukur ini dalam satuan </w:t>
+        <w:t xml:space="preserve"> akan dijadikan sebagai pencocok </w:t>
       </w:r>
       <w:r>
         <w:rPr>
@@ -12440,7 +10042,7 @@
           <w:szCs w:val="24"/>
         </w:rPr>
         <w:lastRenderedPageBreak/>
-        <w:t>celsius.</w:t>
+        <w:t>antara pembacaan sistem dengan pembacaan pada alat ukur ini dalam satuan celsius.</w:t>
       </w:r>
       <w:r>
         <w:rPr>
@@ -12535,7 +10137,7 @@
                     <pic:cNvPicPr/>
                   </pic:nvPicPr>
                   <pic:blipFill rotWithShape="1">
-                    <a:blip r:embed="rId29"/>
+                    <a:blip r:embed="rId24"/>
                     <a:srcRect t="11113" b="13037"/>
                     <a:stretch/>
                   </pic:blipFill>
@@ -12684,7 +10286,7 @@
                     </pic:cNvPicPr>
                   </pic:nvPicPr>
                   <pic:blipFill rotWithShape="1">
-                    <a:blip r:embed="rId30" cstate="print">
+                    <a:blip r:embed="rId25" cstate="print">
                       <a:extLst>
                         <a:ext uri="{28A0092B-C50C-407E-A947-70E740481C1C}">
                           <a14:useLocalDpi xmlns:a14="http://schemas.microsoft.com/office/drawing/2010/main" val="0"/>
@@ -13010,7 +10612,7 @@
                     </pic:cNvPicPr>
                   </pic:nvPicPr>
                   <pic:blipFill rotWithShape="1">
-                    <a:blip r:embed="rId31">
+                    <a:blip r:embed="rId26">
                       <a:extLst>
                         <a:ext uri="{28A0092B-C50C-407E-A947-70E740481C1C}">
                           <a14:useLocalDpi xmlns:a14="http://schemas.microsoft.com/office/drawing/2010/main" val="0"/>
@@ -13292,7 +10894,7 @@
                     </pic:cNvPicPr>
                   </pic:nvPicPr>
                   <pic:blipFill rotWithShape="1">
-                    <a:blip r:embed="rId32">
+                    <a:blip r:embed="rId27">
                       <a:extLst>
                         <a:ext uri="{28A0092B-C50C-407E-A947-70E740481C1C}">
                           <a14:useLocalDpi xmlns:a14="http://schemas.microsoft.com/office/drawing/2010/main" val="0"/>
@@ -13647,7 +11249,7 @@
                     </pic:cNvPicPr>
                   </pic:nvPicPr>
                   <pic:blipFill>
-                    <a:blip r:embed="rId33" cstate="print">
+                    <a:blip r:embed="rId28" cstate="print">
                       <a:extLst>
                         <a:ext uri="{28A0092B-C50C-407E-A947-70E740481C1C}">
                           <a14:useLocalDpi xmlns:a14="http://schemas.microsoft.com/office/drawing/2010/main" val="0"/>
@@ -14066,7 +11668,7 @@
                     </pic:cNvPicPr>
                   </pic:nvPicPr>
                   <pic:blipFill rotWithShape="1">
-                    <a:blip r:embed="rId34">
+                    <a:blip r:embed="rId29">
                       <a:extLst>
                         <a:ext uri="{28A0092B-C50C-407E-A947-70E740481C1C}">
                           <a14:useLocalDpi xmlns:a14="http://schemas.microsoft.com/office/drawing/2010/main" val="0"/>
@@ -14125,7 +11727,6 @@
           <w:sz w:val="24"/>
           <w:szCs w:val="24"/>
         </w:rPr>
-        <w:lastRenderedPageBreak/>
         <w:t xml:space="preserve">Gambar 2.11 </w:t>
       </w:r>
       <w:r>
@@ -14225,7 +11826,16 @@
           <w:sz w:val="24"/>
           <w:szCs w:val="24"/>
         </w:rPr>
-        <w:t xml:space="preserve"> ini ialah untuk mengumpulkan komponen - komponen yang dapat dikumpulkan didalam panel box elektrik. Setelah itu, semua komponen yang terpasang barulah dapat </w:t>
+        <w:t xml:space="preserve"> ini ialah untuk </w:t>
+      </w:r>
+      <w:r>
+        <w:rPr>
+          <w:rFonts w:ascii="Times New Roman" w:hAnsi="Times New Roman" w:cs="Times New Roman"/>
+          <w:sz w:val="24"/>
+          <w:szCs w:val="24"/>
+        </w:rPr>
+        <w:lastRenderedPageBreak/>
+        <w:t xml:space="preserve">mengumpulkan komponen - komponen yang dapat dikumpulkan didalam panel box elektrik. Setelah itu, semua komponen yang terpasang barulah dapat </w:t>
       </w:r>
       <w:r>
         <w:rPr>
@@ -14337,7 +11947,7 @@
                     </pic:cNvPicPr>
                   </pic:nvPicPr>
                   <pic:blipFill rotWithShape="1">
-                    <a:blip r:embed="rId35">
+                    <a:blip r:embed="rId30">
                       <a:extLst>
                         <a:ext uri="{28A0092B-C50C-407E-A947-70E740481C1C}">
                           <a14:useLocalDpi xmlns:a14="http://schemas.microsoft.com/office/drawing/2010/main" val="0"/>
@@ -14571,7 +12181,7 @@
                     </pic:cNvPicPr>
                   </pic:nvPicPr>
                   <pic:blipFill>
-                    <a:blip r:embed="rId36" cstate="print">
+                    <a:blip r:embed="rId31" cstate="print">
                       <a:extLst>
                         <a:ext uri="{28A0092B-C50C-407E-A947-70E740481C1C}">
                           <a14:useLocalDpi xmlns:a14="http://schemas.microsoft.com/office/drawing/2010/main" val="0"/>
@@ -14682,7 +12292,7 @@
           <w:sz w:val="24"/>
           <w:szCs w:val="24"/>
         </w:rPr>
-        <w:t xml:space="preserve">lenoida. Solenoid valve </w:t>
+        <w:t xml:space="preserve">lenoida. Solenoid valve ini merupakan elemen kontrol yang paling sering digunakan dalam sistem fluida. Seperti pada sistem pneumatik, sistem hidrolik ataupun pada sistem kontrol mesin yang membutuhkan elemen kontrol otomatis. Contohnya pada </w:t>
       </w:r>
       <w:r>
         <w:rPr>
@@ -14691,7 +12301,7 @@
           <w:szCs w:val="24"/>
         </w:rPr>
         <w:lastRenderedPageBreak/>
-        <w:t>ini merupakan elemen kontrol yang paling sering digunakan dalam sistem fluida. Seperti pada sistem pneumatik, sistem hidrolik ataupun pada sistem kontrol mesin yang membutuhkan elemen kontrol otomatis. Contohnya pada sistem pneumatik, solenoid valve bertugas untuk mengontrol saluran udara yang bertekanan menuju aktuator pneumatik</w:t>
+        <w:t>sistem pneumatik, solenoid valve bertugas untuk mengontrol saluran udara yang bertekanan menuju aktuator pneumatik</w:t>
       </w:r>
       <w:r>
         <w:rPr>
@@ -14824,7 +12434,7 @@
                     <pic:cNvPicPr/>
                   </pic:nvPicPr>
                   <pic:blipFill>
-                    <a:blip r:embed="rId37"/>
+                    <a:blip r:embed="rId32"/>
                     <a:stretch>
                       <a:fillRect/>
                     </a:stretch>
@@ -15079,7 +12689,7 @@
                     <pic:cNvPicPr/>
                   </pic:nvPicPr>
                   <pic:blipFill>
-                    <a:blip r:embed="rId38"/>
+                    <a:blip r:embed="rId33"/>
                     <a:stretch>
                       <a:fillRect/>
                     </a:stretch>
@@ -15159,47 +12769,47 @@
           <w:sz w:val="24"/>
           <w:szCs w:val="24"/>
         </w:rPr>
+        <w:t xml:space="preserve">Pompa air </w:t>
+      </w:r>
+      <w:r>
+        <w:rPr>
+          <w:rFonts w:ascii="Times New Roman" w:hAnsi="Times New Roman" w:cs="Times New Roman"/>
+          <w:sz w:val="24"/>
+          <w:szCs w:val="24"/>
+        </w:rPr>
+        <w:t xml:space="preserve">pada Gambar 2.15 </w:t>
+      </w:r>
+      <w:r>
+        <w:rPr>
+          <w:rFonts w:ascii="Times New Roman" w:hAnsi="Times New Roman" w:cs="Times New Roman"/>
+          <w:sz w:val="24"/>
+          <w:szCs w:val="24"/>
+        </w:rPr>
+        <w:t xml:space="preserve">ini merupakan </w:t>
+      </w:r>
+      <w:r>
+        <w:rPr>
+          <w:rFonts w:ascii="Times New Roman" w:hAnsi="Times New Roman" w:cs="Times New Roman"/>
+          <w:sz w:val="24"/>
+          <w:szCs w:val="24"/>
+        </w:rPr>
+        <w:t>pompa air bertekanan DC yang mampu mengalirkan air bertekanan tinggi dengan ketinggian sekitar 130Psi</w:t>
+      </w:r>
+      <w:r>
+        <w:rPr>
+          <w:rFonts w:ascii="Times New Roman" w:hAnsi="Times New Roman" w:cs="Times New Roman"/>
+          <w:sz w:val="24"/>
+          <w:szCs w:val="24"/>
+        </w:rPr>
+        <w:t xml:space="preserve"> </w:t>
+      </w:r>
+      <w:r>
+        <w:rPr>
+          <w:rFonts w:ascii="Times New Roman" w:hAnsi="Times New Roman" w:cs="Times New Roman"/>
+          <w:sz w:val="24"/>
+          <w:szCs w:val="24"/>
+        </w:rPr>
         <w:lastRenderedPageBreak/>
-        <w:t xml:space="preserve">Pompa air </w:t>
-      </w:r>
-      <w:r>
-        <w:rPr>
-          <w:rFonts w:ascii="Times New Roman" w:hAnsi="Times New Roman" w:cs="Times New Roman"/>
-          <w:sz w:val="24"/>
-          <w:szCs w:val="24"/>
-        </w:rPr>
-        <w:t xml:space="preserve">pada Gambar 2.15 </w:t>
-      </w:r>
-      <w:r>
-        <w:rPr>
-          <w:rFonts w:ascii="Times New Roman" w:hAnsi="Times New Roman" w:cs="Times New Roman"/>
-          <w:sz w:val="24"/>
-          <w:szCs w:val="24"/>
-        </w:rPr>
-        <w:t xml:space="preserve">ini merupakan </w:t>
-      </w:r>
-      <w:r>
-        <w:rPr>
-          <w:rFonts w:ascii="Times New Roman" w:hAnsi="Times New Roman" w:cs="Times New Roman"/>
-          <w:sz w:val="24"/>
-          <w:szCs w:val="24"/>
-        </w:rPr>
-        <w:t>pompa air bertekanan DC yang mampu mengalirkan air bertekanan tinggi dengan ketinggian sekitar 130Psi</w:t>
-      </w:r>
-      <w:r>
-        <w:rPr>
-          <w:rFonts w:ascii="Times New Roman" w:hAnsi="Times New Roman" w:cs="Times New Roman"/>
-          <w:sz w:val="24"/>
-          <w:szCs w:val="24"/>
-        </w:rPr>
-        <w:t xml:space="preserve"> </w:t>
-      </w:r>
-      <w:r>
-        <w:rPr>
-          <w:rFonts w:ascii="Times New Roman" w:hAnsi="Times New Roman" w:cs="Times New Roman"/>
-          <w:sz w:val="24"/>
-          <w:szCs w:val="24"/>
-        </w:rPr>
         <w:t>(</w:t>
       </w:r>
       <w:r>
@@ -15301,7 +12911,7 @@
                     <pic:cNvPicPr/>
                   </pic:nvPicPr>
                   <pic:blipFill>
-                    <a:blip r:embed="rId39"/>
+                    <a:blip r:embed="rId34"/>
                     <a:stretch>
                       <a:fillRect/>
                     </a:stretch>
@@ -16031,7 +13641,7 @@
                     </pic:cNvPicPr>
                   </pic:nvPicPr>
                   <pic:blipFill rotWithShape="1">
-                    <a:blip r:embed="rId40" cstate="print">
+                    <a:blip r:embed="rId35" cstate="print">
                       <a:extLst>
                         <a:ext uri="{28A0092B-C50C-407E-A947-70E740481C1C}">
                           <a14:useLocalDpi xmlns:a14="http://schemas.microsoft.com/office/drawing/2010/main" val="0"/>
@@ -16382,7 +13992,7 @@
                     </pic:cNvPicPr>
                   </pic:nvPicPr>
                   <pic:blipFill rotWithShape="1">
-                    <a:blip r:embed="rId41">
+                    <a:blip r:embed="rId36">
                       <a:extLst>
                         <a:ext uri="{28A0092B-C50C-407E-A947-70E740481C1C}">
                           <a14:useLocalDpi xmlns:a14="http://schemas.microsoft.com/office/drawing/2010/main" val="0"/>
@@ -16585,7 +14195,7 @@
                     </pic:cNvPicPr>
                   </pic:nvPicPr>
                   <pic:blipFill rotWithShape="1">
-                    <a:blip r:embed="rId42">
+                    <a:blip r:embed="rId37">
                       <a:extLst>
                         <a:ext uri="{28A0092B-C50C-407E-A947-70E740481C1C}">
                           <a14:useLocalDpi xmlns:a14="http://schemas.microsoft.com/office/drawing/2010/main" val="0"/>
@@ -16751,7 +14361,7 @@
                     </pic:cNvPicPr>
                   </pic:nvPicPr>
                   <pic:blipFill rotWithShape="1">
-                    <a:blip r:embed="rId43">
+                    <a:blip r:embed="rId38">
                       <a:extLst>
                         <a:ext uri="{28A0092B-C50C-407E-A947-70E740481C1C}">
                           <a14:useLocalDpi xmlns:a14="http://schemas.microsoft.com/office/drawing/2010/main" val="0"/>
@@ -17076,7 +14686,7 @@
                     <pic:cNvPicPr/>
                   </pic:nvPicPr>
                   <pic:blipFill>
-                    <a:blip r:embed="rId44">
+                    <a:blip r:embed="rId39">
                       <a:extLst>
                         <a:ext uri="{28A0092B-C50C-407E-A947-70E740481C1C}">
                           <a14:useLocalDpi xmlns:a14="http://schemas.microsoft.com/office/drawing/2010/main" val="0"/>
@@ -17351,7 +14961,7 @@
                     <pic:cNvPicPr/>
                   </pic:nvPicPr>
                   <pic:blipFill>
-                    <a:blip r:embed="rId45">
+                    <a:blip r:embed="rId40">
                       <a:extLst>
                         <a:ext uri="{28A0092B-C50C-407E-A947-70E740481C1C}">
                           <a14:useLocalDpi xmlns:a14="http://schemas.microsoft.com/office/drawing/2010/main" val="0"/>
@@ -17529,7 +15139,7 @@
                     <pic:cNvPicPr/>
                   </pic:nvPicPr>
                   <pic:blipFill>
-                    <a:blip r:embed="rId46">
+                    <a:blip r:embed="rId41">
                       <a:extLst>
                         <a:ext uri="{28A0092B-C50C-407E-A947-70E740481C1C}">
                           <a14:useLocalDpi xmlns:a14="http://schemas.microsoft.com/office/drawing/2010/main" val="0"/>
@@ -17707,7 +15317,7 @@
                     <pic:cNvPicPr/>
                   </pic:nvPicPr>
                   <pic:blipFill>
-                    <a:blip r:embed="rId47">
+                    <a:blip r:embed="rId42">
                       <a:extLst>
                         <a:ext uri="{28A0092B-C50C-407E-A947-70E740481C1C}">
                           <a14:useLocalDpi xmlns:a14="http://schemas.microsoft.com/office/drawing/2010/main" val="0"/>
@@ -18329,10 +15939,10 @@
         <w:tblLook w:val="04A0" w:firstRow="1" w:lastRow="0" w:firstColumn="1" w:lastColumn="0" w:noHBand="0" w:noVBand="1"/>
       </w:tblPr>
       <w:tblGrid>
-        <w:gridCol w:w="1183"/>
-        <w:gridCol w:w="1265"/>
-        <w:gridCol w:w="3721"/>
-        <w:gridCol w:w="1758"/>
+        <w:gridCol w:w="1186"/>
+        <w:gridCol w:w="1268"/>
+        <w:gridCol w:w="3730"/>
+        <w:gridCol w:w="1763"/>
       </w:tblGrid>
       <w:tr>
         <w:tc>
@@ -18835,10 +16445,10 @@
         <w:tblLook w:val="04A0" w:firstRow="1" w:lastRow="0" w:firstColumn="1" w:lastColumn="0" w:noHBand="0" w:noVBand="1"/>
       </w:tblPr>
       <w:tblGrid>
-        <w:gridCol w:w="1183"/>
-        <w:gridCol w:w="1265"/>
-        <w:gridCol w:w="3721"/>
-        <w:gridCol w:w="1758"/>
+        <w:gridCol w:w="1186"/>
+        <w:gridCol w:w="1268"/>
+        <w:gridCol w:w="3730"/>
+        <w:gridCol w:w="1763"/>
       </w:tblGrid>
       <w:tr>
         <w:tc>
@@ -19327,12 +16937,12 @@
         <w:tblLook w:val="04A0" w:firstRow="1" w:lastRow="0" w:firstColumn="1" w:lastColumn="0" w:noHBand="0" w:noVBand="1"/>
       </w:tblPr>
       <w:tblGrid>
-        <w:gridCol w:w="1320"/>
-        <w:gridCol w:w="1322"/>
-        <w:gridCol w:w="1321"/>
-        <w:gridCol w:w="1322"/>
-        <w:gridCol w:w="1321"/>
-        <w:gridCol w:w="1321"/>
+        <w:gridCol w:w="1323"/>
+        <w:gridCol w:w="1326"/>
+        <w:gridCol w:w="1324"/>
+        <w:gridCol w:w="1326"/>
+        <w:gridCol w:w="1324"/>
+        <w:gridCol w:w="1324"/>
       </w:tblGrid>
       <w:tr>
         <w:tc>
@@ -19978,11 +17588,11 @@
         <w:tblLook w:val="04A0" w:firstRow="1" w:lastRow="0" w:firstColumn="1" w:lastColumn="0" w:noHBand="0" w:noVBand="1"/>
       </w:tblPr>
       <w:tblGrid>
-        <w:gridCol w:w="712"/>
-        <w:gridCol w:w="991"/>
-        <w:gridCol w:w="1414"/>
-        <w:gridCol w:w="3226"/>
-        <w:gridCol w:w="1584"/>
+        <w:gridCol w:w="714"/>
+        <w:gridCol w:w="993"/>
+        <w:gridCol w:w="1418"/>
+        <w:gridCol w:w="3234"/>
+        <w:gridCol w:w="1588"/>
       </w:tblGrid>
       <w:tr>
         <w:tc>
@@ -20619,11 +18229,11 @@
         <w:tblLook w:val="04A0" w:firstRow="1" w:lastRow="0" w:firstColumn="1" w:lastColumn="0" w:noHBand="0" w:noVBand="1"/>
       </w:tblPr>
       <w:tblGrid>
-        <w:gridCol w:w="431"/>
-        <w:gridCol w:w="3535"/>
-        <w:gridCol w:w="848"/>
-        <w:gridCol w:w="847"/>
-        <w:gridCol w:w="2266"/>
+        <w:gridCol w:w="433"/>
+        <w:gridCol w:w="3544"/>
+        <w:gridCol w:w="850"/>
+        <w:gridCol w:w="849"/>
+        <w:gridCol w:w="2271"/>
       </w:tblGrid>
       <w:tr>
         <w:tc>
@@ -22377,13 +19987,13 @@
         <w:tblLook w:val="04A0" w:firstRow="1" w:lastRow="0" w:firstColumn="1" w:lastColumn="0" w:noHBand="0" w:noVBand="1"/>
       </w:tblPr>
       <w:tblGrid>
-        <w:gridCol w:w="3779"/>
-        <w:gridCol w:w="691"/>
-        <w:gridCol w:w="691"/>
-        <w:gridCol w:w="691"/>
-        <w:gridCol w:w="691"/>
-        <w:gridCol w:w="691"/>
+        <w:gridCol w:w="3787"/>
         <w:gridCol w:w="693"/>
+        <w:gridCol w:w="693"/>
+        <w:gridCol w:w="693"/>
+        <w:gridCol w:w="693"/>
+        <w:gridCol w:w="693"/>
+        <w:gridCol w:w="695"/>
       </w:tblGrid>
       <w:tr>
         <w:tc>
@@ -24347,6 +21957,7 @@
           <w:sz w:val="24"/>
           <w:szCs w:val="24"/>
         </w:rPr>
+        <w:lastRenderedPageBreak/>
         <w:br w:type="page"/>
       </w:r>
     </w:p>
@@ -24421,13 +22032,13 @@
         <w:tblLook w:val="04A0" w:firstRow="1" w:lastRow="0" w:firstColumn="1" w:lastColumn="0" w:noHBand="0" w:noVBand="1"/>
       </w:tblPr>
       <w:tblGrid>
-        <w:gridCol w:w="403"/>
-        <w:gridCol w:w="1857"/>
-        <w:gridCol w:w="645"/>
-        <w:gridCol w:w="1967"/>
-        <w:gridCol w:w="867"/>
-        <w:gridCol w:w="1113"/>
-        <w:gridCol w:w="1075"/>
+        <w:gridCol w:w="404"/>
+        <w:gridCol w:w="1861"/>
+        <w:gridCol w:w="647"/>
+        <w:gridCol w:w="1972"/>
+        <w:gridCol w:w="869"/>
+        <w:gridCol w:w="1116"/>
+        <w:gridCol w:w="1078"/>
       </w:tblGrid>
       <w:tr>
         <w:trPr>
@@ -24907,7 +22518,7 @@
                 <w:szCs w:val="24"/>
               </w:rPr>
             </w:pPr>
-            <w:hyperlink r:id="rId48" w:history="1">
+            <w:hyperlink r:id="rId43" w:history="1">
               <w:r>
                 <w:rPr>
                   <w:rStyle w:val="Hyperlink"/>
@@ -25617,7 +23228,7 @@
                 <w:szCs w:val="24"/>
               </w:rPr>
             </w:pPr>
-            <w:hyperlink r:id="rId49" w:history="1">
+            <w:hyperlink r:id="rId44" w:history="1">
               <w:r>
                 <w:rPr>
                   <w:rStyle w:val="Hyperlink"/>
@@ -25863,7 +23474,7 @@
                 <w:szCs w:val="24"/>
               </w:rPr>
             </w:pPr>
-            <w:hyperlink r:id="rId50" w:history="1">
+            <w:hyperlink r:id="rId45" w:history="1">
               <w:r>
                 <w:rPr>
                   <w:rStyle w:val="Hyperlink"/>
@@ -26107,7 +23718,7 @@
                 <w:szCs w:val="24"/>
               </w:rPr>
             </w:pPr>
-            <w:hyperlink r:id="rId51" w:history="1">
+            <w:hyperlink r:id="rId46" w:history="1">
               <w:r>
                 <w:rPr>
                   <w:rStyle w:val="Hyperlink"/>
@@ -26561,7 +24172,7 @@
                 <w:szCs w:val="24"/>
               </w:rPr>
             </w:pPr>
-            <w:hyperlink r:id="rId52" w:history="1">
+            <w:hyperlink r:id="rId47" w:history="1">
               <w:r>
                 <w:rPr>
                   <w:rStyle w:val="Hyperlink"/>
@@ -26813,7 +24424,7 @@
                 <w:szCs w:val="24"/>
               </w:rPr>
             </w:pPr>
-            <w:hyperlink r:id="rId53" w:history="1">
+            <w:hyperlink r:id="rId48" w:history="1">
               <w:r>
                 <w:rPr>
                   <w:rStyle w:val="Hyperlink"/>
@@ -27737,7 +25348,7 @@
                 <w:szCs w:val="24"/>
               </w:rPr>
             </w:pPr>
-            <w:hyperlink r:id="rId54" w:history="1">
+            <w:hyperlink r:id="rId49" w:history="1">
               <w:r>
                 <w:rPr>
                   <w:rStyle w:val="Hyperlink"/>
@@ -28000,7 +25611,7 @@
                 <w:szCs w:val="24"/>
               </w:rPr>
             </w:pPr>
-            <w:hyperlink r:id="rId55" w:history="1">
+            <w:hyperlink r:id="rId50" w:history="1">
               <w:r>
                 <w:rPr>
                   <w:rStyle w:val="Hyperlink"/>
@@ -28239,7 +25850,7 @@
                 <w:szCs w:val="24"/>
               </w:rPr>
             </w:pPr>
-            <w:hyperlink r:id="rId56" w:history="1">
+            <w:hyperlink r:id="rId51" w:history="1">
               <w:r>
                 <w:rPr>
                   <w:rStyle w:val="Hyperlink"/>
@@ -28467,7 +26078,7 @@
                 <w:szCs w:val="24"/>
               </w:rPr>
             </w:pPr>
-            <w:hyperlink r:id="rId57" w:history="1">
+            <w:hyperlink r:id="rId52" w:history="1">
               <w:r>
                 <w:rPr>
                   <w:rStyle w:val="Hyperlink"/>
@@ -28719,7 +26330,7 @@
                 <w:szCs w:val="24"/>
               </w:rPr>
             </w:pPr>
-            <w:hyperlink r:id="rId58" w:history="1">
+            <w:hyperlink r:id="rId53" w:history="1">
               <w:r>
                 <w:rPr>
                   <w:rStyle w:val="Hyperlink"/>
@@ -29215,7 +26826,7 @@
                 <w:szCs w:val="24"/>
               </w:rPr>
             </w:pPr>
-            <w:hyperlink r:id="rId59" w:history="1">
+            <w:hyperlink r:id="rId54" w:history="1">
               <w:r>
                 <w:rPr>
                   <w:rStyle w:val="Hyperlink"/>
@@ -29661,7 +27272,7 @@
         </w:rPr>
         <w:t xml:space="preserve">Gramedia.com. </w:t>
       </w:r>
-      <w:hyperlink r:id="rId60" w:history="1">
+      <w:hyperlink r:id="rId55" w:history="1">
         <w:r>
           <w:rPr>
             <w:rStyle w:val="Hyperlink"/>
@@ -29772,7 +27383,7 @@
         </w:rPr>
         <w:t xml:space="preserve"> </w:t>
       </w:r>
-      <w:hyperlink r:id="rId61" w:history="1">
+      <w:hyperlink r:id="rId56" w:history="1">
         <w:r>
           <w:rPr>
             <w:rStyle w:val="Hyperlink"/>
@@ -29827,7 +27438,7 @@
         </w:rPr>
         <w:t xml:space="preserve">). Diakses 31 Oktober 2022. </w:t>
       </w:r>
-      <w:hyperlink r:id="rId62" w:history="1">
+      <w:hyperlink r:id="rId57" w:history="1">
         <w:r>
           <w:rPr>
             <w:rStyle w:val="Hyperlink"/>
@@ -29964,7 +27575,7 @@
         </w:rPr>
         <w:t xml:space="preserve">Dicoding.com </w:t>
       </w:r>
-      <w:hyperlink r:id="rId63" w:history="1">
+      <w:hyperlink r:id="rId58" w:history="1">
         <w:r>
           <w:rPr>
             <w:rStyle w:val="Hyperlink"/>
@@ -30091,6 +27702,7 @@
           <w:bCs/>
           <w:sz w:val="24"/>
           <w:szCs w:val="24"/>
+          <w:highlight w:val="yellow"/>
         </w:rPr>
         <w:t xml:space="preserve">Čičková, H., Newton, G. L., Lacy, R. C., &amp; Kozánek, M. (2015). </w:t>
       </w:r>
@@ -30102,6 +27714,7 @@
           <w:iCs/>
           <w:sz w:val="24"/>
           <w:szCs w:val="24"/>
+          <w:highlight w:val="yellow"/>
         </w:rPr>
         <w:t>The use of fly larvae for organic waste treatment. Waste Management</w:t>
       </w:r>
@@ -30111,6 +27724,7 @@
           <w:bCs/>
           <w:sz w:val="24"/>
           <w:szCs w:val="24"/>
+          <w:highlight w:val="yellow"/>
         </w:rPr>
         <w:t>, 35, 68. https://doi.org/10.1016/j.wasman.2014.09.026</w:t>
       </w:r>
@@ -30427,7 +28041,7 @@
         </w:rPr>
         <w:t xml:space="preserve">ESP32. (2022, September 7). Wikipedia.com </w:t>
       </w:r>
-      <w:hyperlink r:id="rId64" w:history="1">
+      <w:hyperlink r:id="rId59" w:history="1">
         <w:r>
           <w:rPr>
             <w:rStyle w:val="Hyperlink"/>
@@ -30495,7 +28109,7 @@
         </w:rPr>
         <w:t xml:space="preserve"> Wikipedia. </w:t>
       </w:r>
-      <w:hyperlink r:id="rId65" w:history="1">
+      <w:hyperlink r:id="rId60" w:history="1">
         <w:r>
           <w:rPr>
             <w:rStyle w:val="Hyperlink"/>
@@ -30848,7 +28462,7 @@
         </w:rPr>
         <w:t xml:space="preserve">. </w:t>
       </w:r>
-      <w:hyperlink r:id="rId66" w:history="1">
+      <w:hyperlink r:id="rId61" w:history="1">
         <w:r>
           <w:rPr>
             <w:rStyle w:val="Hyperlink"/>
@@ -30917,7 +28531,7 @@
         </w:rPr>
         <w:t xml:space="preserve">. </w:t>
       </w:r>
-      <w:hyperlink r:id="rId67" w:history="1">
+      <w:hyperlink r:id="rId62" w:history="1">
         <w:r>
           <w:rPr>
             <w:rStyle w:val="Hyperlink"/>
@@ -31067,7 +28681,7 @@
         </w:rPr>
         <w:t xml:space="preserve">. </w:t>
       </w:r>
-      <w:hyperlink r:id="rId68" w:history="1">
+      <w:hyperlink r:id="rId63" w:history="1">
         <w:r>
           <w:rPr>
             <w:rStyle w:val="Hyperlink"/>
@@ -31136,7 +28750,7 @@
         </w:rPr>
         <w:t xml:space="preserve">. </w:t>
       </w:r>
-      <w:hyperlink r:id="rId69" w:history="1">
+      <w:hyperlink r:id="rId64" w:history="1">
         <w:r>
           <w:rPr>
             <w:rStyle w:val="Hyperlink"/>
@@ -31194,7 +28808,7 @@
         </w:rPr>
         <w:t xml:space="preserve">. </w:t>
       </w:r>
-      <w:hyperlink r:id="rId70" w:history="1">
+      <w:hyperlink r:id="rId65" w:history="1">
         <w:r>
           <w:rPr>
             <w:rStyle w:val="Hyperlink"/>
@@ -31298,9 +28912,9 @@
       </w:pPr>
     </w:p>
     <w:sectPr>
-      <w:headerReference w:type="default" r:id="rId71"/>
-      <w:headerReference w:type="first" r:id="rId72"/>
-      <w:footerReference w:type="first" r:id="rId73"/>
+      <w:headerReference w:type="default" r:id="rId66"/>
+      <w:headerReference w:type="first" r:id="rId67"/>
+      <w:footerReference w:type="first" r:id="rId68"/>
       <w:pgSz w:w="11906" w:h="16838"/>
       <w:pgMar w:top="1701" w:right="1701" w:bottom="1701" w:left="2268" w:header="709" w:footer="709" w:gutter="0"/>
       <w:pgNumType w:start="1"/>
@@ -37109,6 +34723,29 @@
 </a:theme>
 </file>
 
+<file path=word/webextensions/taskpanes.xml><?xml version="1.0" encoding="utf-8"?>
+<wetp:taskpanes xmlns:wetp="http://schemas.microsoft.com/office/webextensions/taskpanes/2010/11">
+  <wetp:taskpane dockstate="right" visibility="0" width="438" row="2">
+    <wetp:webextensionref xmlns:r="http://schemas.openxmlformats.org/officeDocument/2006/relationships" r:id="rId1"/>
+  </wetp:taskpane>
+</wetp:taskpanes>
+</file>
+
+<file path=word/webextensions/webextension1.xml><?xml version="1.0" encoding="utf-8"?>
+<we:webextension xmlns:we="http://schemas.microsoft.com/office/webextensions/webextension/2010/11" id="{7E029D8F-A99B-4519-AA5F-875AD626E618}">
+  <we:reference id="wa104382081" version="1.46.0.0" store="id-ID" storeType="OMEX"/>
+  <we:alternateReferences>
+    <we:reference id="WA104382081" version="1.46.0.0" store="" storeType="OMEX"/>
+  </we:alternateReferences>
+  <we:properties>
+    <we:property name="MENDELEY_CITATIONS" value="[]"/>
+    <we:property name="MENDELEY_CITATIONS_STYLE" value="{&quot;id&quot;:&quot;https://www.zotero.org/styles/apa&quot;,&quot;title&quot;:&quot;American Psychological Association 7th edition&quot;,&quot;format&quot;:&quot;author-date&quot;,&quot;defaultLocale&quot;:null,&quot;isLocaleCodeValid&quot;:true}"/>
+  </we:properties>
+  <we:bindings/>
+  <we:snapshot xmlns:r="http://schemas.openxmlformats.org/officeDocument/2006/relationships"/>
+</we:webextension>
+</file>
+
 <file path=customXml/item1.xml><?xml version="1.0" encoding="utf-8"?>
 <b:Sources xmlns:b="http://schemas.openxmlformats.org/officeDocument/2006/bibliography" xmlns="http://schemas.openxmlformats.org/officeDocument/2006/bibliography" SelectedStyle="\APASixthEditionOfficeOnline.xsl" StyleName="APA" Version="6"/>
 </file>

</xml_diff>

<commit_message>
p.TA - fix minor err wrt, l.TA - add df gbr+df tbl
</commit_message>
<xml_diff>
--- a/tugas_akhir/dokumenTA/TE4B_PROPOSAL_TUGAS-AKHIR_BENNY.docx
+++ b/tugas_akhir/dokumenTA/TE4B_PROPOSAL_TUGAS-AKHIR_BENNY.docx
@@ -11044,7 +11044,7 @@
           <w:sz w:val="24"/>
           <w:szCs w:val="24"/>
         </w:rPr>
-        <w:t xml:space="preserve"> ESP32 Mikrokontroler ESP32 dengan </w:t>
+        <w:t xml:space="preserve"> ESP32 Mikrokontroler dengan </w:t>
       </w:r>
       <w:r>
         <w:rPr>
@@ -12426,11 +12426,21 @@
       <w:r>
         <w:rPr>
           <w:rFonts w:ascii="Times New Roman" w:hAnsi="Times New Roman" w:cs="Times New Roman"/>
+          <w:i/>
+          <w:iCs/>
           <w:sz w:val="24"/>
           <w:szCs w:val="24"/>
         </w:rPr>
         <w:lastRenderedPageBreak/>
-        <w:t xml:space="preserve">celsius. </w:t>
+        <w:t>celsius</w:t>
+      </w:r>
+      <w:r>
+        <w:rPr>
+          <w:rFonts w:ascii="Times New Roman" w:hAnsi="Times New Roman" w:cs="Times New Roman"/>
+          <w:sz w:val="24"/>
+          <w:szCs w:val="24"/>
+        </w:rPr>
+        <w:t xml:space="preserve">. </w:t>
       </w:r>
       <w:r>
         <w:rPr>
@@ -12733,17 +12743,7 @@
           <w:sz w:val="24"/>
           <w:szCs w:val="24"/>
         </w:rPr>
-        <w:t>NTP (Network Time Protocol)</w:t>
-      </w:r>
-      <w:r>
-        <w:rPr>
-          <w:rFonts w:ascii="Times New Roman" w:hAnsi="Times New Roman" w:cs="Times New Roman"/>
-          <w:i/>
-          <w:iCs/>
-          <w:sz w:val="24"/>
-          <w:szCs w:val="24"/>
-        </w:rPr>
-        <w:t xml:space="preserve"> </w:t>
+        <w:t xml:space="preserve">NTP (Network Time Protocol) </w:t>
       </w:r>
       <w:r>
         <w:rPr>
@@ -12852,7 +12852,7 @@
           <w:sz w:val="24"/>
           <w:szCs w:val="24"/>
         </w:rPr>
-        <w:t xml:space="preserve">Ada server </w:t>
+        <w:t xml:space="preserve">Ada </w:t>
       </w:r>
       <w:r>
         <w:rPr>
@@ -12862,15 +12862,15 @@
           <w:sz w:val="24"/>
           <w:szCs w:val="24"/>
         </w:rPr>
-        <w:t>ntp</w:t>
-      </w:r>
-      <w:r>
-        <w:rPr>
-          <w:rFonts w:ascii="Times New Roman" w:hAnsi="Times New Roman" w:cs="Times New Roman"/>
-          <w:sz w:val="24"/>
-          <w:szCs w:val="24"/>
-        </w:rPr>
-        <w:t xml:space="preserve"> yang dapat digunakan siapa saja untuk meminta waktu sebagai klien. Dalam hal ini, ESP32 adalah klien </w:t>
+        <w:t>server</w:t>
+      </w:r>
+      <w:r>
+        <w:rPr>
+          <w:rFonts w:ascii="Times New Roman" w:hAnsi="Times New Roman" w:cs="Times New Roman"/>
+          <w:sz w:val="24"/>
+          <w:szCs w:val="24"/>
+        </w:rPr>
+        <w:t xml:space="preserve"> </w:t>
       </w:r>
       <w:r>
         <w:rPr>
@@ -12888,7 +12888,7 @@
           <w:sz w:val="24"/>
           <w:szCs w:val="24"/>
         </w:rPr>
-        <w:t xml:space="preserve"> yang meminta waktu dari </w:t>
+        <w:t xml:space="preserve"> yang dapat digunakan siapa saja untuk meminta waktu sebagai klien. Dalam hal ini, ESP32 adalah klien </w:t>
       </w:r>
       <w:r>
         <w:rPr>
@@ -12898,6 +12898,24 @@
           <w:sz w:val="24"/>
           <w:szCs w:val="24"/>
         </w:rPr>
+        <w:t>ntp</w:t>
+      </w:r>
+      <w:r>
+        <w:rPr>
+          <w:rFonts w:ascii="Times New Roman" w:hAnsi="Times New Roman" w:cs="Times New Roman"/>
+          <w:sz w:val="24"/>
+          <w:szCs w:val="24"/>
+        </w:rPr>
+        <w:t xml:space="preserve"> yang meminta waktu dari </w:t>
+      </w:r>
+      <w:r>
+        <w:rPr>
+          <w:rFonts w:ascii="Times New Roman" w:hAnsi="Times New Roman" w:cs="Times New Roman"/>
+          <w:i/>
+          <w:iCs/>
+          <w:sz w:val="24"/>
+          <w:szCs w:val="24"/>
+        </w:rPr>
         <w:t>ntp server</w:t>
       </w:r>
       <w:r>
@@ -12906,7 +12924,7 @@
           <w:sz w:val="24"/>
           <w:szCs w:val="24"/>
         </w:rPr>
-        <w:t xml:space="preserve"> (pool.ntp.org)</w:t>
+        <w:t xml:space="preserve"> pool.ntp.org</w:t>
       </w:r>
       <w:r>
         <w:rPr>
@@ -13303,9 +13321,9 @@
           <w:szCs w:val="24"/>
         </w:rPr>
         <w:drawing>
-          <wp:inline distT="0" distB="0" distL="0" distR="0" wp14:anchorId="183D8F98" wp14:editId="12B22EB9">
-            <wp:extent cx="2382407" cy="1600304"/>
-            <wp:effectExtent l="0" t="400050" r="0" b="381000"/>
+          <wp:inline distT="0" distB="0" distL="0" distR="0" wp14:anchorId="183D8F98" wp14:editId="2A1275BF">
+            <wp:extent cx="2476941" cy="1599953"/>
+            <wp:effectExtent l="317" t="0" r="318" b="317"/>
             <wp:docPr id="31" name="Picture 31"/>
             <wp:cNvGraphicFramePr>
               <a:graphicFrameLocks xmlns:a="http://schemas.openxmlformats.org/drawingml/2006/main" noChangeAspect="1"/>
@@ -13335,7 +13353,7 @@
                   <pic:spPr bwMode="auto">
                     <a:xfrm rot="5400000">
                       <a:off x="0" y="0"/>
-                      <a:ext cx="2399614" cy="1611862"/>
+                      <a:ext cx="2501437" cy="1615776"/>
                     </a:xfrm>
                     <a:prstGeom prst="rect">
                       <a:avLst/>
@@ -13541,16 +13559,7 @@
           <w:sz w:val="24"/>
           <w:szCs w:val="24"/>
         </w:rPr>
-        <w:t xml:space="preserve">. </w:t>
-      </w:r>
-      <w:r>
-        <w:rPr>
-          <w:rFonts w:ascii="Times New Roman" w:hAnsi="Times New Roman" w:cs="Times New Roman"/>
-          <w:sz w:val="24"/>
-          <w:szCs w:val="24"/>
-        </w:rPr>
-        <w:lastRenderedPageBreak/>
-        <w:t>Relay menggunakan Prinsip Elektromagnetik untuk menggerakkan Kontak Saklar sehingga dengan arus listrik yang kecil (</w:t>
+        <w:t>. Relay menggunakan Prinsip Elektromagnetik untuk menggerakkan Kontak Saklar sehingga dengan arus listrik yang kecil (</w:t>
       </w:r>
       <w:r>
         <w:rPr>
@@ -13568,7 +13577,16 @@
           <w:sz w:val="24"/>
           <w:szCs w:val="24"/>
         </w:rPr>
-        <w:t xml:space="preserve">) dapat menghantarkan listrik yang bertegangan lebih tinggi. Sebagai contoh, dengan Relay yang menggunakan Elektromagnet 5V dan 50 mA mampu menggerakan </w:t>
+        <w:t xml:space="preserve">) dapat menghantarkan listrik yang bertegangan lebih tinggi. Sebagai contoh, dengan </w:t>
+      </w:r>
+      <w:r>
+        <w:rPr>
+          <w:rFonts w:ascii="Times New Roman" w:hAnsi="Times New Roman" w:cs="Times New Roman"/>
+          <w:sz w:val="24"/>
+          <w:szCs w:val="24"/>
+        </w:rPr>
+        <w:lastRenderedPageBreak/>
+        <w:t xml:space="preserve">Relay yang menggunakan Elektromagnet 5V dan 50 mA mampu menggerakan </w:t>
       </w:r>
       <w:r>
         <w:rPr>
@@ -14214,16 +14232,7 @@
           <w:sz w:val="24"/>
           <w:szCs w:val="24"/>
         </w:rPr>
-        <w:t xml:space="preserve"> sering digunakan sebagai tempat penyimpanan yang digunakan untuk menyimpan komponen aktif elektronika. </w:t>
-      </w:r>
-      <w:r>
-        <w:rPr>
-          <w:rFonts w:ascii="Times New Roman" w:hAnsi="Times New Roman" w:cs="Times New Roman"/>
-          <w:sz w:val="24"/>
-          <w:szCs w:val="24"/>
-        </w:rPr>
-        <w:lastRenderedPageBreak/>
-        <w:t xml:space="preserve">Komponen – komponen yang sekiranya muat untuk dikumpulkan di </w:t>
+        <w:t xml:space="preserve"> sering digunakan sebagai tempat penyimpanan yang digunakan untuk menyimpan komponen aktif elektronika. Komponen – komponen yang sekiranya muat untuk dikumpulkan di </w:t>
       </w:r>
       <w:r>
         <w:rPr>
@@ -14285,6 +14294,7 @@
           <w:szCs w:val="24"/>
         </w:rPr>
       </w:pPr>
+      <w:bookmarkStart w:id="17" w:name="_Hlk125118223"/>
       <w:r>
         <w:rPr>
           <w:rFonts w:ascii="Times New Roman" w:hAnsi="Times New Roman" w:cs="Times New Roman"/>
@@ -14295,9 +14305,11 @@
           <w:sz w:val="24"/>
           <w:szCs w:val="24"/>
         </w:rPr>
+        <w:lastRenderedPageBreak/>
         <w:t>Toggle Switch</w:t>
       </w:r>
     </w:p>
+    <w:bookmarkEnd w:id="17"/>
     <w:p>
       <w:pPr>
         <w:pStyle w:val="ListParagraph"/>
@@ -14393,6 +14405,7 @@
           <w:szCs w:val="24"/>
         </w:rPr>
       </w:pPr>
+      <w:bookmarkStart w:id="18" w:name="_Hlk125118927"/>
       <w:r>
         <w:rPr>
           <w:rFonts w:ascii="Times New Roman" w:hAnsi="Times New Roman" w:cs="Times New Roman"/>
@@ -14442,21 +14455,15 @@
           <w:szCs w:val="24"/>
         </w:rPr>
       </w:pPr>
-      <w:r>
-        <w:rPr>
-          <w:rFonts w:ascii="Times New Roman" w:hAnsi="Times New Roman" w:cs="Times New Roman"/>
-          <w:sz w:val="24"/>
-          <w:szCs w:val="24"/>
-        </w:rPr>
-        <w:t>S</w:t>
-      </w:r>
-      <w:r>
-        <w:rPr>
-          <w:rFonts w:ascii="Times New Roman" w:hAnsi="Times New Roman" w:cs="Times New Roman"/>
-          <w:sz w:val="24"/>
-          <w:szCs w:val="24"/>
-        </w:rPr>
-        <w:t>aklar</w:t>
+      <w:bookmarkStart w:id="19" w:name="_Hlk125118936"/>
+      <w:bookmarkEnd w:id="18"/>
+      <w:r>
+        <w:rPr>
+          <w:rFonts w:ascii="Times New Roman" w:hAnsi="Times New Roman" w:cs="Times New Roman"/>
+          <w:sz w:val="24"/>
+          <w:szCs w:val="24"/>
+        </w:rPr>
+        <w:t>Saklar</w:t>
       </w:r>
       <w:r>
         <w:rPr>
@@ -14632,6 +14639,7 @@
         </w:rPr>
         <w:t xml:space="preserve"> </w:t>
       </w:r>
+      <w:bookmarkEnd w:id="19"/>
       <w:sdt>
         <w:sdtPr>
           <w:rPr>
@@ -14712,6 +14720,106 @@
         </w:tabs>
         <w:spacing w:after="0" w:line="360" w:lineRule="auto"/>
         <w:ind w:left="360"/>
+        <w:jc w:val="center"/>
+        <w:rPr>
+          <w:rFonts w:ascii="Times New Roman" w:hAnsi="Times New Roman" w:cs="Times New Roman"/>
+          <w:i/>
+          <w:iCs/>
+          <w:sz w:val="24"/>
+          <w:szCs w:val="24"/>
+        </w:rPr>
+      </w:pPr>
+      <w:bookmarkStart w:id="20" w:name="_Hlk125119033"/>
+      <w:r>
+        <w:rPr>
+          <w:rFonts w:ascii="Times New Roman" w:hAnsi="Times New Roman" w:cs="Times New Roman"/>
+          <w:noProof/>
+          <w:sz w:val="24"/>
+          <w:szCs w:val="24"/>
+        </w:rPr>
+        <w:drawing>
+          <wp:inline distT="0" distB="0" distL="0" distR="0" wp14:anchorId="0FE6FF3F" wp14:editId="2BDACFE8">
+            <wp:extent cx="2181225" cy="1514518"/>
+            <wp:effectExtent l="0" t="0" r="0" b="9525"/>
+            <wp:docPr id="62" name="Picture 62"/>
+            <wp:cNvGraphicFramePr>
+              <a:graphicFrameLocks xmlns:a="http://schemas.openxmlformats.org/drawingml/2006/main" noChangeAspect="1"/>
+            </wp:cNvGraphicFramePr>
+            <a:graphic xmlns:a="http://schemas.openxmlformats.org/drawingml/2006/main">
+              <a:graphicData uri="http://schemas.openxmlformats.org/drawingml/2006/picture">
+                <pic:pic xmlns:pic="http://schemas.openxmlformats.org/drawingml/2006/picture">
+                  <pic:nvPicPr>
+                    <pic:cNvPr id="62" name="Picture 62"/>
+                    <pic:cNvPicPr/>
+                  </pic:nvPicPr>
+                  <pic:blipFill>
+                    <a:blip r:embed="rId36" cstate="print">
+                      <a:extLst>
+                        <a:ext uri="{28A0092B-C50C-407E-A947-70E740481C1C}">
+                          <a14:useLocalDpi xmlns:a14="http://schemas.microsoft.com/office/drawing/2010/main" val="0"/>
+                        </a:ext>
+                      </a:extLst>
+                    </a:blip>
+                    <a:stretch>
+                      <a:fillRect/>
+                    </a:stretch>
+                  </pic:blipFill>
+                  <pic:spPr>
+                    <a:xfrm>
+                      <a:off x="0" y="0"/>
+                      <a:ext cx="2190300" cy="1520819"/>
+                    </a:xfrm>
+                    <a:prstGeom prst="rect">
+                      <a:avLst/>
+                    </a:prstGeom>
+                  </pic:spPr>
+                </pic:pic>
+              </a:graphicData>
+            </a:graphic>
+          </wp:inline>
+        </w:drawing>
+      </w:r>
+    </w:p>
+    <w:p>
+      <w:pPr>
+        <w:spacing w:after="0" w:line="360" w:lineRule="auto"/>
+        <w:jc w:val="center"/>
+        <w:rPr>
+          <w:rFonts w:ascii="Times New Roman" w:hAnsi="Times New Roman" w:cs="Times New Roman"/>
+          <w:i/>
+          <w:iCs/>
+          <w:sz w:val="24"/>
+          <w:szCs w:val="24"/>
+        </w:rPr>
+      </w:pPr>
+      <w:r>
+        <w:rPr>
+          <w:rFonts w:ascii="Times New Roman" w:hAnsi="Times New Roman" w:cs="Times New Roman"/>
+          <w:sz w:val="24"/>
+          <w:szCs w:val="24"/>
+        </w:rPr>
+        <w:t xml:space="preserve">Gambar 2.15 </w:t>
+      </w:r>
+      <w:r>
+        <w:rPr>
+          <w:rFonts w:ascii="Times New Roman" w:hAnsi="Times New Roman" w:cs="Times New Roman"/>
+          <w:i/>
+          <w:iCs/>
+          <w:sz w:val="24"/>
+          <w:szCs w:val="24"/>
+        </w:rPr>
+        <w:t>LCD 20x4</w:t>
+      </w:r>
+    </w:p>
+    <w:p>
+      <w:pPr>
+        <w:pStyle w:val="ListParagraph"/>
+        <w:tabs>
+          <w:tab w:val="left" w:pos="2977"/>
+          <w:tab w:val="left" w:pos="3119"/>
+        </w:tabs>
+        <w:spacing w:after="0" w:line="360" w:lineRule="auto"/>
+        <w:ind w:left="360"/>
         <w:jc w:val="both"/>
         <w:rPr>
           <w:rFonts w:ascii="Times New Roman" w:hAnsi="Times New Roman" w:cs="Times New Roman"/>
@@ -14846,6 +14954,24 @@
     </w:p>
     <w:p>
       <w:pPr>
+        <w:rPr>
+          <w:rFonts w:ascii="Times New Roman" w:hAnsi="Times New Roman" w:cs="Times New Roman"/>
+          <w:sz w:val="24"/>
+          <w:szCs w:val="24"/>
+        </w:rPr>
+      </w:pPr>
+      <w:r>
+        <w:rPr>
+          <w:rFonts w:ascii="Times New Roman" w:hAnsi="Times New Roman" w:cs="Times New Roman"/>
+          <w:sz w:val="24"/>
+          <w:szCs w:val="24"/>
+        </w:rPr>
+        <w:br w:type="page"/>
+      </w:r>
+    </w:p>
+    <w:bookmarkEnd w:id="20"/>
+    <w:p>
+      <w:pPr>
         <w:pStyle w:val="ListParagraph"/>
         <w:numPr>
           <w:ilvl w:val="0"/>
@@ -14877,6 +15003,7 @@
           <w:sz w:val="24"/>
           <w:szCs w:val="24"/>
         </w:rPr>
+        <w:lastRenderedPageBreak/>
         <w:t>Pompa DC 12 V 130Psi</w:t>
       </w:r>
     </w:p>
@@ -14903,268 +15030,11 @@
           <w:sz w:val="24"/>
           <w:szCs w:val="24"/>
         </w:rPr>
-        <w:lastRenderedPageBreak/>
         <w:drawing>
           <wp:inline distT="0" distB="0" distL="0" distR="0" wp14:anchorId="58B6D15F" wp14:editId="7181A61B">
             <wp:extent cx="1778000" cy="1909704"/>
             <wp:effectExtent l="0" t="0" r="0" b="0"/>
             <wp:docPr id="37" name="Picture 37"/>
-            <wp:cNvGraphicFramePr>
-              <a:graphicFrameLocks xmlns:a="http://schemas.openxmlformats.org/drawingml/2006/main" noChangeAspect="1"/>
-            </wp:cNvGraphicFramePr>
-            <a:graphic xmlns:a="http://schemas.openxmlformats.org/drawingml/2006/main">
-              <a:graphicData uri="http://schemas.openxmlformats.org/drawingml/2006/picture">
-                <pic:pic xmlns:pic="http://schemas.openxmlformats.org/drawingml/2006/picture">
-                  <pic:nvPicPr>
-                    <pic:cNvPr id="1" name=""/>
-                    <pic:cNvPicPr/>
-                  </pic:nvPicPr>
-                  <pic:blipFill>
-                    <a:blip r:embed="rId36"/>
-                    <a:stretch>
-                      <a:fillRect/>
-                    </a:stretch>
-                  </pic:blipFill>
-                  <pic:spPr>
-                    <a:xfrm>
-                      <a:off x="0" y="0"/>
-                      <a:ext cx="1790928" cy="1923590"/>
-                    </a:xfrm>
-                    <a:prstGeom prst="rect">
-                      <a:avLst/>
-                    </a:prstGeom>
-                  </pic:spPr>
-                </pic:pic>
-              </a:graphicData>
-            </a:graphic>
-          </wp:inline>
-        </w:drawing>
-      </w:r>
-    </w:p>
-    <w:p>
-      <w:pPr>
-        <w:pStyle w:val="ListParagraph"/>
-        <w:tabs>
-          <w:tab w:val="left" w:pos="2977"/>
-          <w:tab w:val="left" w:pos="3119"/>
-        </w:tabs>
-        <w:spacing w:after="0" w:line="360" w:lineRule="auto"/>
-        <w:ind w:left="360"/>
-        <w:jc w:val="center"/>
-        <w:rPr>
-          <w:rFonts w:ascii="Times New Roman" w:hAnsi="Times New Roman" w:cs="Times New Roman"/>
-          <w:i/>
-          <w:iCs/>
-          <w:sz w:val="24"/>
-          <w:szCs w:val="24"/>
-        </w:rPr>
-      </w:pPr>
-      <w:r>
-        <w:rPr>
-          <w:rFonts w:ascii="Times New Roman" w:hAnsi="Times New Roman" w:cs="Times New Roman"/>
-          <w:sz w:val="24"/>
-          <w:szCs w:val="24"/>
-        </w:rPr>
-        <w:t>Gambar 2.1</w:t>
-      </w:r>
-      <w:r>
-        <w:rPr>
-          <w:rFonts w:ascii="Times New Roman" w:hAnsi="Times New Roman" w:cs="Times New Roman"/>
-          <w:sz w:val="24"/>
-          <w:szCs w:val="24"/>
-        </w:rPr>
-        <w:t>6</w:t>
-      </w:r>
-      <w:r>
-        <w:rPr>
-          <w:rFonts w:ascii="Times New Roman" w:hAnsi="Times New Roman" w:cs="Times New Roman"/>
-          <w:sz w:val="24"/>
-          <w:szCs w:val="24"/>
-        </w:rPr>
-        <w:t xml:space="preserve"> Pompa air </w:t>
-      </w:r>
-      <w:r>
-        <w:rPr>
-          <w:rFonts w:ascii="Times New Roman" w:hAnsi="Times New Roman" w:cs="Times New Roman"/>
-          <w:i/>
-          <w:iCs/>
-          <w:sz w:val="24"/>
-          <w:szCs w:val="24"/>
-        </w:rPr>
-        <w:t>high pressure</w:t>
-      </w:r>
-    </w:p>
-    <w:p>
-      <w:pPr>
-        <w:pStyle w:val="ListParagraph"/>
-        <w:tabs>
-          <w:tab w:val="left" w:pos="2977"/>
-          <w:tab w:val="left" w:pos="3119"/>
-        </w:tabs>
-        <w:spacing w:after="0" w:line="360" w:lineRule="auto"/>
-        <w:ind w:left="360"/>
-        <w:jc w:val="both"/>
-        <w:rPr>
-          <w:rFonts w:ascii="Times New Roman" w:hAnsi="Times New Roman" w:cs="Times New Roman"/>
-          <w:sz w:val="24"/>
-          <w:szCs w:val="24"/>
-        </w:rPr>
-      </w:pPr>
-      <w:r>
-        <w:rPr>
-          <w:rFonts w:ascii="Times New Roman" w:hAnsi="Times New Roman" w:cs="Times New Roman"/>
-          <w:sz w:val="24"/>
-          <w:szCs w:val="24"/>
-        </w:rPr>
-        <w:t xml:space="preserve">Pompa air </w:t>
-      </w:r>
-      <w:r>
-        <w:rPr>
-          <w:rFonts w:ascii="Times New Roman" w:hAnsi="Times New Roman" w:cs="Times New Roman"/>
-          <w:sz w:val="24"/>
-          <w:szCs w:val="24"/>
-        </w:rPr>
-        <w:t>pada Gambar 2.1</w:t>
-      </w:r>
-      <w:r>
-        <w:rPr>
-          <w:rFonts w:ascii="Times New Roman" w:hAnsi="Times New Roman" w:cs="Times New Roman"/>
-          <w:sz w:val="24"/>
-          <w:szCs w:val="24"/>
-        </w:rPr>
-        <w:t>6</w:t>
-      </w:r>
-      <w:r>
-        <w:rPr>
-          <w:rFonts w:ascii="Times New Roman" w:hAnsi="Times New Roman" w:cs="Times New Roman"/>
-          <w:sz w:val="24"/>
-          <w:szCs w:val="24"/>
-        </w:rPr>
-        <w:t xml:space="preserve"> </w:t>
-      </w:r>
-      <w:r>
-        <w:rPr>
-          <w:rFonts w:ascii="Times New Roman" w:hAnsi="Times New Roman" w:cs="Times New Roman"/>
-          <w:sz w:val="24"/>
-          <w:szCs w:val="24"/>
-        </w:rPr>
-        <w:t xml:space="preserve">ini merupakan </w:t>
-      </w:r>
-      <w:r>
-        <w:rPr>
-          <w:rFonts w:ascii="Times New Roman" w:hAnsi="Times New Roman" w:cs="Times New Roman"/>
-          <w:sz w:val="24"/>
-          <w:szCs w:val="24"/>
-        </w:rPr>
-        <w:t>pompa air bertekanan DC yang mampu mengalirkan air bertekanan tinggi dengan ketinggian sekitar 130Psi</w:t>
-      </w:r>
-      <w:r>
-        <w:rPr>
-          <w:rFonts w:ascii="Times New Roman" w:hAnsi="Times New Roman" w:cs="Times New Roman"/>
-          <w:sz w:val="24"/>
-          <w:szCs w:val="24"/>
-        </w:rPr>
-        <w:t xml:space="preserve"> </w:t>
-      </w:r>
-      <w:r>
-        <w:rPr>
-          <w:rFonts w:ascii="Times New Roman" w:hAnsi="Times New Roman" w:cs="Times New Roman"/>
-          <w:sz w:val="24"/>
-          <w:szCs w:val="24"/>
-        </w:rPr>
-        <w:t>(</w:t>
-      </w:r>
-      <w:r>
-        <w:rPr>
-          <w:rFonts w:ascii="Times New Roman" w:hAnsi="Times New Roman" w:cs="Times New Roman"/>
-          <w:i/>
-          <w:iCs/>
-          <w:sz w:val="24"/>
-          <w:szCs w:val="24"/>
-        </w:rPr>
-        <w:t>Pound per square inch</w:t>
-      </w:r>
-      <w:r>
-        <w:rPr>
-          <w:rFonts w:ascii="Times New Roman" w:hAnsi="Times New Roman" w:cs="Times New Roman"/>
-          <w:sz w:val="24"/>
-          <w:szCs w:val="24"/>
-        </w:rPr>
-        <w:t>)</w:t>
-      </w:r>
-      <w:r>
-        <w:rPr>
-          <w:rFonts w:ascii="Times New Roman" w:hAnsi="Times New Roman" w:cs="Times New Roman"/>
-          <w:sz w:val="24"/>
-          <w:szCs w:val="24"/>
-        </w:rPr>
-        <w:t xml:space="preserve"> yang ditenagai dengan catu daya sebesar 12V, 60Watt.</w:t>
-      </w:r>
-    </w:p>
-    <w:p>
-      <w:pPr>
-        <w:pStyle w:val="ListParagraph"/>
-        <w:numPr>
-          <w:ilvl w:val="0"/>
-          <w:numId w:val="40"/>
-        </w:numPr>
-        <w:tabs>
-          <w:tab w:val="left" w:pos="2977"/>
-          <w:tab w:val="left" w:pos="3119"/>
-        </w:tabs>
-        <w:spacing w:after="0" w:line="360" w:lineRule="auto"/>
-        <w:jc w:val="both"/>
-        <w:rPr>
-          <w:rFonts w:ascii="Times New Roman" w:hAnsi="Times New Roman" w:cs="Times New Roman"/>
-          <w:b/>
-          <w:bCs/>
-          <w:i/>
-          <w:iCs/>
-          <w:sz w:val="24"/>
-          <w:szCs w:val="24"/>
-        </w:rPr>
-      </w:pPr>
-      <w:r>
-        <w:rPr>
-          <w:rFonts w:ascii="Times New Roman" w:hAnsi="Times New Roman" w:cs="Times New Roman"/>
-          <w:b/>
-          <w:bCs/>
-          <w:i/>
-          <w:iCs/>
-          <w:sz w:val="24"/>
-          <w:szCs w:val="24"/>
-        </w:rPr>
-        <w:t>MiFi 4G LTE</w:t>
-      </w:r>
-    </w:p>
-    <w:p>
-      <w:pPr>
-        <w:pStyle w:val="ListParagraph"/>
-        <w:tabs>
-          <w:tab w:val="left" w:pos="2977"/>
-          <w:tab w:val="left" w:pos="3119"/>
-        </w:tabs>
-        <w:spacing w:after="0" w:line="360" w:lineRule="auto"/>
-        <w:ind w:left="360"/>
-        <w:jc w:val="center"/>
-        <w:rPr>
-          <w:rFonts w:ascii="Times New Roman" w:hAnsi="Times New Roman" w:cs="Times New Roman"/>
-          <w:sz w:val="24"/>
-          <w:szCs w:val="24"/>
-        </w:rPr>
-      </w:pPr>
-      <w:r>
-        <w:rPr>
-          <w:rFonts w:ascii="Times New Roman" w:hAnsi="Times New Roman" w:cs="Times New Roman"/>
-          <w:noProof/>
-          <w:sz w:val="24"/>
-          <w:szCs w:val="24"/>
-        </w:rPr>
-        <w:drawing>
-          <wp:inline distT="0" distB="0" distL="0" distR="0" wp14:anchorId="4A2EA258" wp14:editId="3DEF6045">
-            <wp:extent cx="2965661" cy="2481037"/>
-            <wp:effectExtent l="0" t="0" r="0" b="0"/>
-            <wp:docPr id="38" name="Picture 38"/>
             <wp:cNvGraphicFramePr>
               <a:graphicFrameLocks xmlns:a="http://schemas.openxmlformats.org/drawingml/2006/main" noChangeAspect="1"/>
             </wp:cNvGraphicFramePr>
@@ -15184,6 +15054,262 @@
                   <pic:spPr>
                     <a:xfrm>
                       <a:off x="0" y="0"/>
+                      <a:ext cx="1790928" cy="1923590"/>
+                    </a:xfrm>
+                    <a:prstGeom prst="rect">
+                      <a:avLst/>
+                    </a:prstGeom>
+                  </pic:spPr>
+                </pic:pic>
+              </a:graphicData>
+            </a:graphic>
+          </wp:inline>
+        </w:drawing>
+      </w:r>
+    </w:p>
+    <w:p>
+      <w:pPr>
+        <w:pStyle w:val="ListParagraph"/>
+        <w:tabs>
+          <w:tab w:val="left" w:pos="2977"/>
+          <w:tab w:val="left" w:pos="3119"/>
+        </w:tabs>
+        <w:spacing w:after="0" w:line="360" w:lineRule="auto"/>
+        <w:ind w:left="360"/>
+        <w:jc w:val="center"/>
+        <w:rPr>
+          <w:rFonts w:ascii="Times New Roman" w:hAnsi="Times New Roman" w:cs="Times New Roman"/>
+          <w:i/>
+          <w:iCs/>
+          <w:sz w:val="24"/>
+          <w:szCs w:val="24"/>
+        </w:rPr>
+      </w:pPr>
+      <w:r>
+        <w:rPr>
+          <w:rFonts w:ascii="Times New Roman" w:hAnsi="Times New Roman" w:cs="Times New Roman"/>
+          <w:sz w:val="24"/>
+          <w:szCs w:val="24"/>
+        </w:rPr>
+        <w:t>Gambar 2.1</w:t>
+      </w:r>
+      <w:r>
+        <w:rPr>
+          <w:rFonts w:ascii="Times New Roman" w:hAnsi="Times New Roman" w:cs="Times New Roman"/>
+          <w:sz w:val="24"/>
+          <w:szCs w:val="24"/>
+        </w:rPr>
+        <w:t>6</w:t>
+      </w:r>
+      <w:r>
+        <w:rPr>
+          <w:rFonts w:ascii="Times New Roman" w:hAnsi="Times New Roman" w:cs="Times New Roman"/>
+          <w:sz w:val="24"/>
+          <w:szCs w:val="24"/>
+        </w:rPr>
+        <w:t xml:space="preserve"> Pompa air </w:t>
+      </w:r>
+      <w:r>
+        <w:rPr>
+          <w:rFonts w:ascii="Times New Roman" w:hAnsi="Times New Roman" w:cs="Times New Roman"/>
+          <w:i/>
+          <w:iCs/>
+          <w:sz w:val="24"/>
+          <w:szCs w:val="24"/>
+        </w:rPr>
+        <w:t>high pressure</w:t>
+      </w:r>
+    </w:p>
+    <w:p>
+      <w:pPr>
+        <w:pStyle w:val="ListParagraph"/>
+        <w:tabs>
+          <w:tab w:val="left" w:pos="2977"/>
+          <w:tab w:val="left" w:pos="3119"/>
+        </w:tabs>
+        <w:spacing w:after="0" w:line="360" w:lineRule="auto"/>
+        <w:ind w:left="360"/>
+        <w:jc w:val="both"/>
+        <w:rPr>
+          <w:rFonts w:ascii="Times New Roman" w:hAnsi="Times New Roman" w:cs="Times New Roman"/>
+          <w:sz w:val="24"/>
+          <w:szCs w:val="24"/>
+        </w:rPr>
+      </w:pPr>
+      <w:r>
+        <w:rPr>
+          <w:rFonts w:ascii="Times New Roman" w:hAnsi="Times New Roman" w:cs="Times New Roman"/>
+          <w:sz w:val="24"/>
+          <w:szCs w:val="24"/>
+        </w:rPr>
+        <w:t xml:space="preserve">Pompa air </w:t>
+      </w:r>
+      <w:r>
+        <w:rPr>
+          <w:rFonts w:ascii="Times New Roman" w:hAnsi="Times New Roman" w:cs="Times New Roman"/>
+          <w:sz w:val="24"/>
+          <w:szCs w:val="24"/>
+        </w:rPr>
+        <w:t>pada Gambar 2.1</w:t>
+      </w:r>
+      <w:r>
+        <w:rPr>
+          <w:rFonts w:ascii="Times New Roman" w:hAnsi="Times New Roman" w:cs="Times New Roman"/>
+          <w:sz w:val="24"/>
+          <w:szCs w:val="24"/>
+        </w:rPr>
+        <w:t>6</w:t>
+      </w:r>
+      <w:r>
+        <w:rPr>
+          <w:rFonts w:ascii="Times New Roman" w:hAnsi="Times New Roman" w:cs="Times New Roman"/>
+          <w:sz w:val="24"/>
+          <w:szCs w:val="24"/>
+        </w:rPr>
+        <w:t xml:space="preserve"> </w:t>
+      </w:r>
+      <w:r>
+        <w:rPr>
+          <w:rFonts w:ascii="Times New Roman" w:hAnsi="Times New Roman" w:cs="Times New Roman"/>
+          <w:sz w:val="24"/>
+          <w:szCs w:val="24"/>
+        </w:rPr>
+        <w:t xml:space="preserve">ini merupakan </w:t>
+      </w:r>
+      <w:r>
+        <w:rPr>
+          <w:rFonts w:ascii="Times New Roman" w:hAnsi="Times New Roman" w:cs="Times New Roman"/>
+          <w:sz w:val="24"/>
+          <w:szCs w:val="24"/>
+        </w:rPr>
+        <w:t>pompa air bertekanan DC yang mampu mengalirkan air bertekanan tinggi dengan ketinggian sekitar 130Psi</w:t>
+      </w:r>
+      <w:r>
+        <w:rPr>
+          <w:rFonts w:ascii="Times New Roman" w:hAnsi="Times New Roman" w:cs="Times New Roman"/>
+          <w:sz w:val="24"/>
+          <w:szCs w:val="24"/>
+        </w:rPr>
+        <w:t xml:space="preserve"> </w:t>
+      </w:r>
+      <w:r>
+        <w:rPr>
+          <w:rFonts w:ascii="Times New Roman" w:hAnsi="Times New Roman" w:cs="Times New Roman"/>
+          <w:sz w:val="24"/>
+          <w:szCs w:val="24"/>
+        </w:rPr>
+        <w:t>(</w:t>
+      </w:r>
+      <w:r>
+        <w:rPr>
+          <w:rFonts w:ascii="Times New Roman" w:hAnsi="Times New Roman" w:cs="Times New Roman"/>
+          <w:i/>
+          <w:iCs/>
+          <w:sz w:val="24"/>
+          <w:szCs w:val="24"/>
+        </w:rPr>
+        <w:t>Pound per square inch</w:t>
+      </w:r>
+      <w:r>
+        <w:rPr>
+          <w:rFonts w:ascii="Times New Roman" w:hAnsi="Times New Roman" w:cs="Times New Roman"/>
+          <w:sz w:val="24"/>
+          <w:szCs w:val="24"/>
+        </w:rPr>
+        <w:t>)</w:t>
+      </w:r>
+      <w:r>
+        <w:rPr>
+          <w:rFonts w:ascii="Times New Roman" w:hAnsi="Times New Roman" w:cs="Times New Roman"/>
+          <w:sz w:val="24"/>
+          <w:szCs w:val="24"/>
+        </w:rPr>
+        <w:t xml:space="preserve"> yang ditenagai dengan catu daya sebesar 12V, 60Watt.</w:t>
+      </w:r>
+    </w:p>
+    <w:p>
+      <w:pPr>
+        <w:pStyle w:val="ListParagraph"/>
+        <w:numPr>
+          <w:ilvl w:val="0"/>
+          <w:numId w:val="40"/>
+        </w:numPr>
+        <w:tabs>
+          <w:tab w:val="left" w:pos="2977"/>
+          <w:tab w:val="left" w:pos="3119"/>
+        </w:tabs>
+        <w:spacing w:after="0" w:line="360" w:lineRule="auto"/>
+        <w:jc w:val="both"/>
+        <w:rPr>
+          <w:rFonts w:ascii="Times New Roman" w:hAnsi="Times New Roman" w:cs="Times New Roman"/>
+          <w:b/>
+          <w:bCs/>
+          <w:i/>
+          <w:iCs/>
+          <w:sz w:val="24"/>
+          <w:szCs w:val="24"/>
+        </w:rPr>
+      </w:pPr>
+      <w:r>
+        <w:rPr>
+          <w:rFonts w:ascii="Times New Roman" w:hAnsi="Times New Roman" w:cs="Times New Roman"/>
+          <w:b/>
+          <w:bCs/>
+          <w:i/>
+          <w:iCs/>
+          <w:sz w:val="24"/>
+          <w:szCs w:val="24"/>
+        </w:rPr>
+        <w:t>MiFi 4G LTE</w:t>
+      </w:r>
+    </w:p>
+    <w:p>
+      <w:pPr>
+        <w:pStyle w:val="ListParagraph"/>
+        <w:tabs>
+          <w:tab w:val="left" w:pos="2977"/>
+          <w:tab w:val="left" w:pos="3119"/>
+        </w:tabs>
+        <w:spacing w:after="0" w:line="360" w:lineRule="auto"/>
+        <w:ind w:left="360"/>
+        <w:jc w:val="center"/>
+        <w:rPr>
+          <w:rFonts w:ascii="Times New Roman" w:hAnsi="Times New Roman" w:cs="Times New Roman"/>
+          <w:sz w:val="24"/>
+          <w:szCs w:val="24"/>
+        </w:rPr>
+      </w:pPr>
+      <w:r>
+        <w:rPr>
+          <w:rFonts w:ascii="Times New Roman" w:hAnsi="Times New Roman" w:cs="Times New Roman"/>
+          <w:noProof/>
+          <w:sz w:val="24"/>
+          <w:szCs w:val="24"/>
+        </w:rPr>
+        <w:drawing>
+          <wp:inline distT="0" distB="0" distL="0" distR="0" wp14:anchorId="4A2EA258" wp14:editId="3DEF6045">
+            <wp:extent cx="2965661" cy="2481037"/>
+            <wp:effectExtent l="0" t="0" r="0" b="0"/>
+            <wp:docPr id="38" name="Picture 38"/>
+            <wp:cNvGraphicFramePr>
+              <a:graphicFrameLocks xmlns:a="http://schemas.openxmlformats.org/drawingml/2006/main" noChangeAspect="1"/>
+            </wp:cNvGraphicFramePr>
+            <a:graphic xmlns:a="http://schemas.openxmlformats.org/drawingml/2006/main">
+              <a:graphicData uri="http://schemas.openxmlformats.org/drawingml/2006/picture">
+                <pic:pic xmlns:pic="http://schemas.openxmlformats.org/drawingml/2006/picture">
+                  <pic:nvPicPr>
+                    <pic:cNvPr id="1" name=""/>
+                    <pic:cNvPicPr/>
+                  </pic:nvPicPr>
+                  <pic:blipFill>
+                    <a:blip r:embed="rId38"/>
+                    <a:stretch>
+                      <a:fillRect/>
+                    </a:stretch>
+                  </pic:blipFill>
+                  <pic:spPr>
+                    <a:xfrm>
+                      <a:off x="0" y="0"/>
                       <a:ext cx="2974391" cy="2488340"/>
                     </a:xfrm>
                     <a:prstGeom prst="rect">
@@ -15345,6 +15471,23 @@
     </w:p>
     <w:p>
       <w:pPr>
+        <w:rPr>
+          <w:rFonts w:ascii="Times New Roman" w:hAnsi="Times New Roman" w:cs="Times New Roman"/>
+          <w:sz w:val="24"/>
+          <w:szCs w:val="24"/>
+        </w:rPr>
+      </w:pPr>
+      <w:r>
+        <w:rPr>
+          <w:rFonts w:ascii="Times New Roman" w:hAnsi="Times New Roman" w:cs="Times New Roman"/>
+          <w:sz w:val="24"/>
+          <w:szCs w:val="24"/>
+        </w:rPr>
+        <w:br w:type="page"/>
+      </w:r>
+    </w:p>
+    <w:p>
+      <w:pPr>
         <w:pStyle w:val="ListParagraph"/>
         <w:numPr>
           <w:ilvl w:val="0"/>
@@ -15376,6 +15519,7 @@
           <w:sz w:val="24"/>
           <w:szCs w:val="24"/>
         </w:rPr>
+        <w:lastRenderedPageBreak/>
         <w:t>Lampu Fertilizer</w:t>
       </w:r>
     </w:p>
@@ -15401,16 +15545,7 @@
           <w:sz w:val="24"/>
           <w:szCs w:val="24"/>
         </w:rPr>
-        <w:t xml:space="preserve">Lampu halogen (juga disebut tungsten halogen, quartz-halogen, dan quartz iodine lamp) adalah lampu pijar yang terdiri dari filamen tungsten yang disegel </w:t>
-      </w:r>
-      <w:r>
-        <w:rPr>
-          <w:rFonts w:ascii="Times New Roman" w:hAnsi="Times New Roman" w:cs="Times New Roman"/>
-          <w:sz w:val="24"/>
-          <w:szCs w:val="24"/>
-        </w:rPr>
-        <w:lastRenderedPageBreak/>
-        <w:t xml:space="preserve">dalam amplop transparan kompak yang diisi dengan campuran gas </w:t>
+        <w:t xml:space="preserve">Lampu halogen (juga disebut tungsten halogen, quartz-halogen, dan quartz iodine lamp) adalah lampu pijar yang terdiri dari filamen tungsten yang disegel dalam amplop transparan kompak yang diisi dengan campuran gas </w:t>
       </w:r>
       <w:r>
         <w:rPr>
@@ -15844,7 +15979,7 @@
                     </pic:cNvPicPr>
                   </pic:nvPicPr>
                   <pic:blipFill>
-                    <a:blip r:embed="rId38" cstate="print">
+                    <a:blip r:embed="rId39" cstate="print">
                       <a:extLst>
                         <a:ext uri="{28A0092B-C50C-407E-A947-70E740481C1C}">
                           <a14:useLocalDpi xmlns:a14="http://schemas.microsoft.com/office/drawing/2010/main" val="0"/>
@@ -16530,7 +16665,7 @@
                     <pic:cNvPicPr/>
                   </pic:nvPicPr>
                   <pic:blipFill rotWithShape="1">
-                    <a:blip r:embed="rId39" cstate="print">
+                    <a:blip r:embed="rId40" cstate="print">
                       <a:extLst>
                         <a:ext uri="{28A0092B-C50C-407E-A947-70E740481C1C}">
                           <a14:useLocalDpi xmlns:a14="http://schemas.microsoft.com/office/drawing/2010/main" val="0"/>
@@ -17123,7 +17258,7 @@
                     <pic:cNvPicPr/>
                   </pic:nvPicPr>
                   <pic:blipFill>
-                    <a:blip r:embed="rId40"/>
+                    <a:blip r:embed="rId41"/>
                     <a:stretch>
                       <a:fillRect/>
                     </a:stretch>
@@ -17224,7 +17359,7 @@
                     <pic:cNvPicPr/>
                   </pic:nvPicPr>
                   <pic:blipFill>
-                    <a:blip r:embed="rId41"/>
+                    <a:blip r:embed="rId42"/>
                     <a:stretch>
                       <a:fillRect/>
                     </a:stretch>
@@ -17267,23 +17402,7 @@
           <w:sz w:val="24"/>
           <w:szCs w:val="24"/>
         </w:rPr>
-        <w:t>Gambar 3.</w:t>
-      </w:r>
-      <w:r>
-        <w:rPr>
-          <w:rFonts w:ascii="Times New Roman" w:hAnsi="Times New Roman" w:cs="Times New Roman"/>
-          <w:sz w:val="24"/>
-          <w:szCs w:val="24"/>
-        </w:rPr>
-        <w:t>4</w:t>
-      </w:r>
-      <w:r>
-        <w:rPr>
-          <w:rFonts w:ascii="Times New Roman" w:hAnsi="Times New Roman" w:cs="Times New Roman"/>
-          <w:sz w:val="24"/>
-          <w:szCs w:val="24"/>
-        </w:rPr>
-        <w:t xml:space="preserve"> Mekanisme sistem dalam </w:t>
+        <w:t xml:space="preserve">Gambar 3.4 Mekanisme sistem dalam </w:t>
       </w:r>
       <w:r>
         <w:rPr>
@@ -17301,23 +17420,7 @@
           <w:sz w:val="24"/>
           <w:szCs w:val="24"/>
         </w:rPr>
-        <w:t xml:space="preserve"> bagian – </w:t>
-      </w:r>
-      <w:r>
-        <w:rPr>
-          <w:rFonts w:ascii="Times New Roman" w:hAnsi="Times New Roman" w:cs="Times New Roman"/>
-          <w:sz w:val="24"/>
-          <w:szCs w:val="24"/>
-        </w:rPr>
-        <w:t>2</w:t>
-      </w:r>
-      <w:r>
-        <w:rPr>
-          <w:rFonts w:ascii="Times New Roman" w:hAnsi="Times New Roman" w:cs="Times New Roman"/>
-          <w:sz w:val="24"/>
-          <w:szCs w:val="24"/>
-        </w:rPr>
-        <w:t xml:space="preserve"> (Dok. Penulis)</w:t>
+        <w:t xml:space="preserve"> bagian – 2 (Dok. Penulis)</w:t>
       </w:r>
     </w:p>
     <w:p>
@@ -18067,7 +18170,7 @@
         </w:rPr>
         <w:t xml:space="preserve">Tabel 3.1 Pengujian pada </w:t>
       </w:r>
-      <w:bookmarkStart w:id="17" w:name="_Hlk117749417"/>
+      <w:bookmarkStart w:id="21" w:name="_Hlk117749417"/>
       <w:r>
         <w:rPr>
           <w:rFonts w:ascii="Times New Roman" w:hAnsi="Times New Roman" w:cs="Times New Roman"/>
@@ -18088,7 +18191,7 @@
         </w:rPr>
         <w:t xml:space="preserve"> mist pressurized water</w:t>
       </w:r>
-      <w:bookmarkEnd w:id="17"/>
+      <w:bookmarkEnd w:id="21"/>
     </w:p>
     <w:tbl>
       <w:tblPr>
@@ -18127,7 +18230,7 @@
                 <w:szCs w:val="24"/>
               </w:rPr>
             </w:pPr>
-            <w:bookmarkStart w:id="18" w:name="_Hlk118028025"/>
+            <w:bookmarkStart w:id="22" w:name="_Hlk118028025"/>
             <w:r>
               <w:rPr>
                 <w:rFonts w:ascii="Times New Roman" w:hAnsi="Times New Roman" w:cs="Times New Roman"/>
@@ -18419,7 +18522,7 @@
           </w:p>
         </w:tc>
       </w:tr>
-      <w:bookmarkEnd w:id="18"/>
+      <w:bookmarkEnd w:id="22"/>
     </w:tbl>
     <w:p>
       <w:pPr>
@@ -18535,7 +18638,7 @@
                 <w:szCs w:val="24"/>
               </w:rPr>
             </w:pPr>
-            <w:bookmarkStart w:id="19" w:name="_Hlk117750065"/>
+            <w:bookmarkStart w:id="23" w:name="_Hlk117750065"/>
             <w:r>
               <w:rPr>
                 <w:rFonts w:ascii="Times New Roman" w:hAnsi="Times New Roman" w:cs="Times New Roman"/>
@@ -18936,7 +19039,7 @@
         </w:tc>
       </w:tr>
     </w:tbl>
-    <w:bookmarkEnd w:id="19"/>
+    <w:bookmarkEnd w:id="23"/>
     <w:p>
       <w:pPr>
         <w:tabs>
@@ -23894,7 +23997,7 @@
         <w:pStyle w:val="ListParagraph"/>
         <w:numPr>
           <w:ilvl w:val="1"/>
-          <w:numId w:val="41"/>
+          <w:numId w:val="21"/>
         </w:numPr>
         <w:tabs>
           <w:tab w:val="left" w:pos="2977"/>
@@ -24553,7 +24656,7 @@
                 <w:szCs w:val="24"/>
               </w:rPr>
             </w:pPr>
-            <w:hyperlink r:id="rId42" w:history="1">
+            <w:hyperlink r:id="rId43" w:history="1">
               <w:r>
                 <w:rPr>
                   <w:rStyle w:val="Hyperlink"/>
@@ -25263,7 +25366,7 @@
                 <w:szCs w:val="24"/>
               </w:rPr>
             </w:pPr>
-            <w:hyperlink r:id="rId43" w:history="1">
+            <w:hyperlink r:id="rId44" w:history="1">
               <w:r>
                 <w:rPr>
                   <w:rStyle w:val="Hyperlink"/>
@@ -25397,7 +25500,7 @@
                 <w:szCs w:val="24"/>
               </w:rPr>
             </w:pPr>
-            <w:bookmarkStart w:id="20" w:name="_Hlk116464231"/>
+            <w:bookmarkStart w:id="24" w:name="_Hlk116464231"/>
             <w:r>
               <w:rPr>
                 <w:rFonts w:ascii="Times New Roman" w:hAnsi="Times New Roman" w:cs="Times New Roman"/>
@@ -25509,7 +25612,7 @@
                 <w:szCs w:val="24"/>
               </w:rPr>
             </w:pPr>
-            <w:hyperlink r:id="rId44" w:history="1">
+            <w:hyperlink r:id="rId45" w:history="1">
               <w:r>
                 <w:rPr>
                   <w:rStyle w:val="Hyperlink"/>
@@ -25753,7 +25856,7 @@
                 <w:szCs w:val="24"/>
               </w:rPr>
             </w:pPr>
-            <w:hyperlink r:id="rId45" w:history="1">
+            <w:hyperlink r:id="rId46" w:history="1">
               <w:r>
                 <w:rPr>
                   <w:rStyle w:val="Hyperlink"/>
@@ -25862,7 +25965,7 @@
           </w:p>
         </w:tc>
       </w:tr>
-      <w:bookmarkEnd w:id="20"/>
+      <w:bookmarkEnd w:id="24"/>
       <w:tr>
         <w:trPr>
           <w:trHeight w:val="1656"/>
@@ -25983,7 +26086,7 @@
                 <w:szCs w:val="24"/>
               </w:rPr>
             </w:pPr>
-            <w:hyperlink r:id="rId46" w:history="1">
+            <w:hyperlink r:id="rId47" w:history="1">
               <w:r>
                 <w:rPr>
                   <w:rStyle w:val="Hyperlink"/>
@@ -26899,7 +27002,7 @@
                 <w:szCs w:val="24"/>
               </w:rPr>
             </w:pPr>
-            <w:hyperlink r:id="rId47" w:history="1">
+            <w:hyperlink r:id="rId48" w:history="1">
               <w:r>
                 <w:rPr>
                   <w:rStyle w:val="Hyperlink"/>
@@ -27064,7 +27167,7 @@
                 <w:szCs w:val="24"/>
               </w:rPr>
             </w:pPr>
-            <w:bookmarkStart w:id="21" w:name="_Hlk116608279"/>
+            <w:bookmarkStart w:id="25" w:name="_Hlk116608279"/>
             <w:r>
               <w:rPr>
                 <w:rFonts w:ascii="Times New Roman" w:hAnsi="Times New Roman" w:cs="Times New Roman"/>
@@ -27073,7 +27176,7 @@
               </w:rPr>
               <w:t>Pompa DC 12 V 130Psi</w:t>
             </w:r>
-            <w:bookmarkEnd w:id="21"/>
+            <w:bookmarkEnd w:id="25"/>
           </w:p>
         </w:tc>
         <w:tc>
@@ -27129,7 +27232,7 @@
                 <w:szCs w:val="24"/>
               </w:rPr>
             </w:pPr>
-            <w:hyperlink r:id="rId48" w:history="1">
+            <w:hyperlink r:id="rId49" w:history="1">
               <w:r>
                 <w:rPr>
                   <w:rStyle w:val="Hyperlink"/>
@@ -27373,7 +27476,7 @@
                 <w:szCs w:val="24"/>
               </w:rPr>
             </w:pPr>
-            <w:hyperlink r:id="rId49" w:history="1">
+            <w:hyperlink r:id="rId50" w:history="1">
               <w:r>
                 <w:rPr>
                   <w:rStyle w:val="Hyperlink"/>
@@ -27870,7 +27973,7 @@
                 <w:szCs w:val="24"/>
               </w:rPr>
             </w:pPr>
-            <w:hyperlink r:id="rId50" w:history="1">
+            <w:hyperlink r:id="rId51" w:history="1">
               <w:r>
                 <w:rPr>
                   <w:rStyle w:val="Hyperlink"/>
@@ -29225,9 +29328,9 @@
       </w:pPr>
     </w:p>
     <w:sectPr>
-      <w:headerReference w:type="default" r:id="rId51"/>
-      <w:headerReference w:type="first" r:id="rId52"/>
-      <w:footerReference w:type="first" r:id="rId53"/>
+      <w:headerReference w:type="default" r:id="rId52"/>
+      <w:headerReference w:type="first" r:id="rId53"/>
+      <w:footerReference w:type="first" r:id="rId54"/>
       <w:pgSz w:w="11906" w:h="16838"/>
       <w:pgMar w:top="1701" w:right="1701" w:bottom="1701" w:left="2268" w:header="709" w:footer="709" w:gutter="0"/>
       <w:pgNumType w:start="1"/>
@@ -34847,12 +34950,14 @@
     <w:rsid w:val="0034007C"/>
     <w:rsid w:val="0064196D"/>
     <w:rsid w:val="007E753D"/>
+    <w:rsid w:val="00844D29"/>
     <w:rsid w:val="00963B8B"/>
     <w:rsid w:val="00A46AAB"/>
     <w:rsid w:val="00B2311E"/>
     <w:rsid w:val="00B3378F"/>
     <w:rsid w:val="00BA3A0C"/>
     <w:rsid w:val="00C21F31"/>
+    <w:rsid w:val="00CB5E39"/>
     <w:rsid w:val="00D938A9"/>
     <w:rsid w:val="00DF3891"/>
     <w:rsid w:val="00EF776B"/>

</xml_diff>